<commit_message>
bo sung bai bao cao va file ppt
</commit_message>
<xml_diff>
--- a/bao cao/bao_Cao.docx
+++ b/bao cao/bao_Cao.docx
@@ -4013,8 +4013,6 @@
               <w:fldChar w:fldCharType="end"/>
             </w:r>
           </w:hyperlink>
-          <w:bookmarkStart w:id="0" w:name="_GoBack"/>
-          <w:bookmarkEnd w:id="0"/>
         </w:p>
         <w:p>
           <w:pPr>
@@ -9588,7 +9586,7 @@
           <w:szCs w:val="26"/>
         </w:rPr>
       </w:pPr>
-      <w:bookmarkStart w:id="1" w:name="_Toc27036874"/>
+      <w:bookmarkStart w:id="0" w:name="_Toc27036874"/>
       <w:r>
         <w:rPr>
           <w:sz w:val="26"/>
@@ -9632,7 +9630,7 @@
         </w:rPr>
         <w:t>TỔNG QUAN</w:t>
       </w:r>
-      <w:bookmarkEnd w:id="1"/>
+      <w:bookmarkEnd w:id="0"/>
     </w:p>
     <w:p>
       <w:pPr>
@@ -9644,14 +9642,14 @@
         <w:ind w:left="0" w:firstLine="0"/>
         <w:jc w:val="both"/>
       </w:pPr>
-      <w:bookmarkStart w:id="2" w:name="_Toc27036875"/>
+      <w:bookmarkStart w:id="1" w:name="_Toc27036875"/>
       <w:r>
         <w:t xml:space="preserve">1.1 </w:t>
       </w:r>
       <w:r>
         <w:t>Lý do chọn đề tài</w:t>
       </w:r>
-      <w:bookmarkEnd w:id="2"/>
+      <w:bookmarkEnd w:id="1"/>
     </w:p>
     <w:p>
       <w:pPr>
@@ -9801,11 +9799,11 @@
         <w:ind w:left="0" w:firstLine="0"/>
         <w:jc w:val="both"/>
       </w:pPr>
-      <w:bookmarkStart w:id="3" w:name="_Toc27036876"/>
+      <w:bookmarkStart w:id="2" w:name="_Toc27036876"/>
       <w:r>
         <w:t>1.2 Mục đích</w:t>
       </w:r>
-      <w:bookmarkEnd w:id="3"/>
+      <w:bookmarkEnd w:id="2"/>
     </w:p>
     <w:p>
       <w:pPr>
@@ -9857,7 +9855,7 @@
         <w:ind w:left="0" w:firstLine="0"/>
         <w:jc w:val="both"/>
       </w:pPr>
-      <w:bookmarkStart w:id="4" w:name="_Toc27036877"/>
+      <w:bookmarkStart w:id="3" w:name="_Toc27036877"/>
       <w:r>
         <w:t>1.</w:t>
       </w:r>
@@ -9867,7 +9865,7 @@
       <w:r>
         <w:t xml:space="preserve"> Nội dung nghiên cứu</w:t>
       </w:r>
-      <w:bookmarkEnd w:id="4"/>
+      <w:bookmarkEnd w:id="3"/>
     </w:p>
     <w:p>
       <w:pPr>
@@ -9937,7 +9935,25 @@
           <w:sz w:val="26"/>
           <w:szCs w:val="26"/>
         </w:rPr>
-        <w:t xml:space="preserve"> quản lý ban cán sự theo khóa, theo bộ môn, theo lớp</w:t>
+        <w:t xml:space="preserve"> quản lý ban cán sự </w:t>
+      </w:r>
+      <w:proofErr w:type="gramStart"/>
+      <w:r>
+        <w:rPr>
+          <w:rFonts w:eastAsia="Calibri"/>
+          <w:sz w:val="26"/>
+          <w:szCs w:val="26"/>
+        </w:rPr>
+        <w:t>theo</w:t>
+      </w:r>
+      <w:proofErr w:type="gramEnd"/>
+      <w:r>
+        <w:rPr>
+          <w:rFonts w:eastAsia="Calibri"/>
+          <w:sz w:val="26"/>
+          <w:szCs w:val="26"/>
+        </w:rPr>
+        <w:t xml:space="preserve"> khóa, theo bộ môn, theo lớp</w:t>
       </w:r>
       <w:r>
         <w:rPr>
@@ -9974,14 +9990,22 @@
         <w:ind w:left="0" w:firstLine="0"/>
         <w:jc w:val="both"/>
       </w:pPr>
-      <w:bookmarkStart w:id="5" w:name="_Toc27036878"/>
+      <w:bookmarkStart w:id="4" w:name="_Toc27036878"/>
       <w:r>
         <w:t xml:space="preserve">1.4 </w:t>
       </w:r>
       <w:r>
-        <w:t>Phạm vi nghiên cứu</w:t>
-      </w:r>
-      <w:bookmarkEnd w:id="5"/>
+        <w:t xml:space="preserve">Phạm </w:t>
+      </w:r>
+      <w:proofErr w:type="gramStart"/>
+      <w:r>
+        <w:t>vi</w:t>
+      </w:r>
+      <w:proofErr w:type="gramEnd"/>
+      <w:r>
+        <w:t xml:space="preserve"> nghiên cứu</w:t>
+      </w:r>
+      <w:bookmarkEnd w:id="4"/>
     </w:p>
     <w:p>
       <w:pPr>
@@ -10038,7 +10062,7 @@
         <w:ind w:left="0" w:firstLine="0"/>
         <w:jc w:val="both"/>
       </w:pPr>
-      <w:bookmarkStart w:id="6" w:name="_Toc27036879"/>
+      <w:bookmarkStart w:id="5" w:name="_Toc27036879"/>
       <w:r>
         <w:t>1.</w:t>
       </w:r>
@@ -10054,7 +10078,7 @@
       <w:r>
         <w:t xml:space="preserve"> nghiên cứu</w:t>
       </w:r>
-      <w:bookmarkEnd w:id="6"/>
+      <w:bookmarkEnd w:id="5"/>
     </w:p>
     <w:p>
       <w:pPr>
@@ -10241,21 +10265,19 @@
     </w:p>
     <w:p>
       <w:pPr>
-        <w:widowControl/>
-        <w:autoSpaceDE/>
-        <w:autoSpaceDN/>
+        <w:tabs>
+          <w:tab w:val="left" w:pos="567"/>
+        </w:tabs>
         <w:spacing w:before="120" w:after="120" w:line="360" w:lineRule="auto"/>
-        <w:ind w:left="1275"/>
+        <w:ind w:right="-74" w:firstLine="567"/>
         <w:jc w:val="both"/>
         <w:rPr>
-          <w:bCs/>
-          <w:sz w:val="26"/>
-          <w:szCs w:val="26"/>
-        </w:rPr>
-      </w:pPr>
-      <w:r>
-        <w:rPr>
-          <w:bCs/>
+          <w:sz w:val="26"/>
+          <w:szCs w:val="26"/>
+        </w:rPr>
+      </w:pPr>
+      <w:r>
+        <w:rPr>
           <w:sz w:val="26"/>
           <w:szCs w:val="26"/>
         </w:rPr>
@@ -10271,7 +10293,7 @@
       </w:r>
       <w:r>
         <w:rPr>
-          <w:bCs/>
+          <w:b/>
           <w:sz w:val="26"/>
           <w:szCs w:val="26"/>
         </w:rPr>
@@ -10288,22 +10310,27 @@
         <w:ind w:left="0" w:firstLine="0"/>
         <w:jc w:val="both"/>
       </w:pPr>
-      <w:bookmarkStart w:id="7" w:name="_Toc27036880"/>
+      <w:bookmarkStart w:id="6" w:name="_Toc27036880"/>
       <w:r>
         <w:t>1.6</w:t>
       </w:r>
       <w:r>
         <w:t xml:space="preserve"> Đối tượng nghiên cứu</w:t>
       </w:r>
-      <w:bookmarkEnd w:id="7"/>
+      <w:bookmarkEnd w:id="6"/>
     </w:p>
     <w:p>
       <w:pPr>
+        <w:pStyle w:val="ListParagraph"/>
+        <w:numPr>
+          <w:ilvl w:val="0"/>
+          <w:numId w:val="25"/>
+        </w:numPr>
         <w:tabs>
           <w:tab w:val="left" w:pos="567"/>
         </w:tabs>
         <w:spacing w:before="120" w:after="120" w:line="360" w:lineRule="auto"/>
-        <w:ind w:right="-74" w:firstLine="567"/>
+        <w:ind w:left="993" w:right="-74" w:firstLine="141"/>
         <w:jc w:val="both"/>
         <w:rPr>
           <w:rFonts w:eastAsia="Calibri"/>
@@ -10317,16 +10344,39 @@
           <w:sz w:val="26"/>
           <w:szCs w:val="26"/>
         </w:rPr>
-        <w:t>Đối tượng nghiên cứu của đề tài chủ yếu tập trung vào thống kê ban cán sự theo khóa, theo bộ môn, theo lớp.</w:t>
+        <w:t xml:space="preserve">Đối tượng nghiên cứu của đề tài chủ yếu tập trung vào thống kê ban cán sự </w:t>
+      </w:r>
+      <w:proofErr w:type="gramStart"/>
+      <w:r>
+        <w:rPr>
+          <w:rFonts w:eastAsia="Calibri"/>
+          <w:sz w:val="26"/>
+          <w:szCs w:val="26"/>
+        </w:rPr>
+        <w:t>theo</w:t>
+      </w:r>
+      <w:proofErr w:type="gramEnd"/>
+      <w:r>
+        <w:rPr>
+          <w:rFonts w:eastAsia="Calibri"/>
+          <w:sz w:val="26"/>
+          <w:szCs w:val="26"/>
+        </w:rPr>
+        <w:t xml:space="preserve"> khóa, theo bộ môn, theo lớp.</w:t>
       </w:r>
     </w:p>
     <w:p>
       <w:pPr>
+        <w:pStyle w:val="ListParagraph"/>
+        <w:numPr>
+          <w:ilvl w:val="0"/>
+          <w:numId w:val="25"/>
+        </w:numPr>
         <w:tabs>
           <w:tab w:val="left" w:pos="567"/>
         </w:tabs>
         <w:spacing w:before="120" w:after="120" w:line="360" w:lineRule="auto"/>
-        <w:ind w:right="-74" w:firstLine="567"/>
+        <w:ind w:left="1418" w:right="-74" w:hanging="284"/>
         <w:jc w:val="both"/>
         <w:rPr>
           <w:rFonts w:eastAsia="Calibri"/>
@@ -10345,11 +10395,16 @@
     </w:p>
     <w:p>
       <w:pPr>
+        <w:pStyle w:val="ListParagraph"/>
+        <w:numPr>
+          <w:ilvl w:val="0"/>
+          <w:numId w:val="25"/>
+        </w:numPr>
         <w:tabs>
           <w:tab w:val="left" w:pos="567"/>
         </w:tabs>
         <w:spacing w:before="120" w:after="120" w:line="360" w:lineRule="auto"/>
-        <w:ind w:right="-74" w:firstLine="567"/>
+        <w:ind w:left="851" w:right="-74" w:firstLine="283"/>
         <w:jc w:val="both"/>
         <w:rPr>
           <w:rFonts w:eastAsia="Calibri"/>
@@ -10383,14 +10438,14 @@
         <w:ind w:left="0" w:firstLine="0"/>
         <w:jc w:val="both"/>
       </w:pPr>
-      <w:bookmarkStart w:id="8" w:name="_Toc27036881"/>
+      <w:bookmarkStart w:id="7" w:name="_Toc27036881"/>
       <w:r>
         <w:t>1.7</w:t>
       </w:r>
       <w:r>
         <w:t xml:space="preserve"> Cấu trúc báo cáo</w:t>
       </w:r>
-      <w:bookmarkEnd w:id="8"/>
+      <w:bookmarkEnd w:id="7"/>
     </w:p>
     <w:p>
       <w:pPr>
@@ -10619,7 +10674,7 @@
           <w:szCs w:val="26"/>
         </w:rPr>
       </w:pPr>
-      <w:bookmarkStart w:id="9" w:name="_Toc27036882"/>
+      <w:bookmarkStart w:id="8" w:name="_Toc27036882"/>
       <w:r>
         <w:rPr>
           <w:sz w:val="26"/>
@@ -10649,7 +10704,7 @@
         </w:rPr>
         <w:t>PHÂN TÍCH YÊU CẦU VÀ THIẾT KẾ PHẦN MỀM</w:t>
       </w:r>
-      <w:bookmarkEnd w:id="9"/>
+      <w:bookmarkEnd w:id="8"/>
     </w:p>
     <w:p>
       <w:pPr>
@@ -10661,11 +10716,11 @@
         <w:ind w:left="0" w:firstLine="0"/>
         <w:jc w:val="both"/>
       </w:pPr>
-      <w:bookmarkStart w:id="10" w:name="_Toc27036883"/>
+      <w:bookmarkStart w:id="9" w:name="_Toc27036883"/>
       <w:r>
         <w:t>2.1 Mô tả đề tài</w:t>
       </w:r>
-      <w:bookmarkEnd w:id="10"/>
+      <w:bookmarkEnd w:id="9"/>
     </w:p>
     <w:p>
       <w:pPr>
@@ -10792,7 +10847,23 @@
           <w:sz w:val="26"/>
           <w:szCs w:val="26"/>
         </w:rPr>
-        <w:t xml:space="preserve"> thông tin theo </w:t>
+        <w:t xml:space="preserve"> thông tin </w:t>
+      </w:r>
+      <w:proofErr w:type="gramStart"/>
+      <w:r>
+        <w:rPr>
+          <w:sz w:val="26"/>
+          <w:szCs w:val="26"/>
+        </w:rPr>
+        <w:t>theo</w:t>
+      </w:r>
+      <w:proofErr w:type="gramEnd"/>
+      <w:r>
+        <w:rPr>
+          <w:sz w:val="26"/>
+          <w:szCs w:val="26"/>
+        </w:rPr>
+        <w:t xml:space="preserve"> </w:t>
       </w:r>
       <w:r>
         <w:rPr>
@@ -10826,11 +10897,11 @@
         <w:ind w:left="0" w:firstLine="0"/>
         <w:jc w:val="both"/>
       </w:pPr>
-      <w:bookmarkStart w:id="11" w:name="_Toc27036884"/>
+      <w:bookmarkStart w:id="10" w:name="_Toc27036884"/>
       <w:r>
         <w:t>2.2 Yêu cầu chức năng</w:t>
       </w:r>
-      <w:bookmarkEnd w:id="11"/>
+      <w:bookmarkEnd w:id="10"/>
     </w:p>
     <w:p>
       <w:pPr>
@@ -10842,7 +10913,7 @@
           <w:szCs w:val="26"/>
         </w:rPr>
       </w:pPr>
-      <w:bookmarkStart w:id="12" w:name="_Toc27036885"/>
+      <w:bookmarkStart w:id="11" w:name="_Toc27036885"/>
       <w:r>
         <w:rPr>
           <w:rFonts w:cs="Times New Roman"/>
@@ -10850,7 +10921,7 @@
         </w:rPr>
         <w:t>2.2.1 Yêu cầu lưu trữ</w:t>
       </w:r>
-      <w:bookmarkEnd w:id="12"/>
+      <w:bookmarkEnd w:id="11"/>
     </w:p>
     <w:p>
       <w:pPr>
@@ -10872,8 +10943,18 @@
           <w:sz w:val="26"/>
           <w:szCs w:val="26"/>
         </w:rPr>
-        <w:t>Hệ thống cần lưu trữ những thông tin sau :</w:t>
-      </w:r>
+        <w:t xml:space="preserve">Hệ thống cần lưu trữ những thông tin </w:t>
+      </w:r>
+      <w:proofErr w:type="gramStart"/>
+      <w:r>
+        <w:rPr>
+          <w:rFonts w:eastAsia="Calibri"/>
+          <w:sz w:val="26"/>
+          <w:szCs w:val="26"/>
+        </w:rPr>
+        <w:t>sau :</w:t>
+      </w:r>
+      <w:proofErr w:type="gramEnd"/>
     </w:p>
     <w:p>
       <w:pPr>
@@ -11025,7 +11106,7 @@
           <w:szCs w:val="26"/>
         </w:rPr>
       </w:pPr>
-      <w:bookmarkStart w:id="13" w:name="_Toc27036886"/>
+      <w:bookmarkStart w:id="12" w:name="_Toc27036886"/>
       <w:r>
         <w:rPr>
           <w:rFonts w:cs="Times New Roman"/>
@@ -11033,7 +11114,7 @@
         </w:rPr>
         <w:t>2.2.2 Yêu cầu tra cứu</w:t>
       </w:r>
-      <w:bookmarkEnd w:id="13"/>
+      <w:bookmarkEnd w:id="12"/>
     </w:p>
     <w:p>
       <w:pPr>
@@ -11167,7 +11248,25 @@
           <w:sz w:val="26"/>
           <w:szCs w:val="26"/>
         </w:rPr>
-        <w:t>Tra cứu thông tin ban cán sự theo bộ môn.</w:t>
+        <w:t xml:space="preserve">Tra cứu thông tin ban cán sự </w:t>
+      </w:r>
+      <w:proofErr w:type="gramStart"/>
+      <w:r>
+        <w:rPr>
+          <w:rFonts w:eastAsia="Calibri"/>
+          <w:sz w:val="26"/>
+          <w:szCs w:val="26"/>
+        </w:rPr>
+        <w:t>theo</w:t>
+      </w:r>
+      <w:proofErr w:type="gramEnd"/>
+      <w:r>
+        <w:rPr>
+          <w:rFonts w:eastAsia="Calibri"/>
+          <w:sz w:val="26"/>
+          <w:szCs w:val="26"/>
+        </w:rPr>
+        <w:t xml:space="preserve"> bộ môn.</w:t>
       </w:r>
     </w:p>
     <w:p>
@@ -11204,7 +11303,25 @@
           <w:sz w:val="26"/>
           <w:szCs w:val="26"/>
         </w:rPr>
-        <w:t xml:space="preserve"> theo </w:t>
+        <w:t xml:space="preserve"> </w:t>
+      </w:r>
+      <w:proofErr w:type="gramStart"/>
+      <w:r>
+        <w:rPr>
+          <w:rFonts w:eastAsia="Calibri"/>
+          <w:sz w:val="26"/>
+          <w:szCs w:val="26"/>
+        </w:rPr>
+        <w:t>theo</w:t>
+      </w:r>
+      <w:proofErr w:type="gramEnd"/>
+      <w:r>
+        <w:rPr>
+          <w:rFonts w:eastAsia="Calibri"/>
+          <w:sz w:val="26"/>
+          <w:szCs w:val="26"/>
+        </w:rPr>
+        <w:t xml:space="preserve"> </w:t>
       </w:r>
       <w:r>
         <w:rPr>
@@ -11240,7 +11357,25 @@
           <w:sz w:val="26"/>
           <w:szCs w:val="26"/>
         </w:rPr>
-        <w:t>Tra cứu thông tin ban cán sự theo cố vấn học tập.</w:t>
+        <w:t xml:space="preserve">Tra cứu thông tin ban cán sự </w:t>
+      </w:r>
+      <w:proofErr w:type="gramStart"/>
+      <w:r>
+        <w:rPr>
+          <w:rFonts w:eastAsia="Calibri"/>
+          <w:sz w:val="26"/>
+          <w:szCs w:val="26"/>
+        </w:rPr>
+        <w:t>theo</w:t>
+      </w:r>
+      <w:proofErr w:type="gramEnd"/>
+      <w:r>
+        <w:rPr>
+          <w:rFonts w:eastAsia="Calibri"/>
+          <w:sz w:val="26"/>
+          <w:szCs w:val="26"/>
+        </w:rPr>
+        <w:t xml:space="preserve"> cố vấn học tập.</w:t>
       </w:r>
     </w:p>
     <w:p>
@@ -11253,7 +11388,7 @@
           <w:szCs w:val="26"/>
         </w:rPr>
       </w:pPr>
-      <w:bookmarkStart w:id="14" w:name="_Toc27036887"/>
+      <w:bookmarkStart w:id="13" w:name="_Toc27036887"/>
       <w:r>
         <w:rPr>
           <w:rFonts w:cs="Times New Roman"/>
@@ -11261,7 +11396,7 @@
         </w:rPr>
         <w:t>2.2.3 Yêu cầu kết xuất</w:t>
       </w:r>
-      <w:bookmarkEnd w:id="14"/>
+      <w:bookmarkEnd w:id="13"/>
     </w:p>
     <w:p>
       <w:pPr>
@@ -11385,7 +11520,7 @@
         <w:ind w:left="0" w:firstLine="0"/>
         <w:jc w:val="both"/>
       </w:pPr>
-      <w:bookmarkStart w:id="15" w:name="_Toc27036888"/>
+      <w:bookmarkStart w:id="14" w:name="_Toc27036888"/>
       <w:r>
         <w:t>2</w:t>
       </w:r>
@@ -11398,7 +11533,7 @@
       <w:r>
         <w:t xml:space="preserve"> Yêu cầu phi chức năng</w:t>
       </w:r>
-      <w:bookmarkEnd w:id="15"/>
+      <w:bookmarkEnd w:id="14"/>
     </w:p>
     <w:p>
       <w:pPr>
@@ -11508,8 +11643,8 @@
           <w:szCs w:val="26"/>
         </w:rPr>
       </w:pPr>
-      <w:bookmarkStart w:id="16" w:name="_Toc27036948"/>
-      <w:bookmarkStart w:id="17" w:name="_Toc27037118"/>
+      <w:bookmarkStart w:id="15" w:name="_Toc27036948"/>
+      <w:bookmarkStart w:id="16" w:name="_Toc27037118"/>
       <w:r>
         <w:rPr>
           <w:b/>
@@ -11574,8 +11709,8 @@
         </w:rPr>
         <w:t>: Yêu cầu phi chức năng</w:t>
       </w:r>
+      <w:bookmarkEnd w:id="15"/>
       <w:bookmarkEnd w:id="16"/>
-      <w:bookmarkEnd w:id="17"/>
     </w:p>
     <w:tbl>
       <w:tblPr>
@@ -12099,7 +12234,7 @@
         <w:ind w:left="0" w:firstLine="0"/>
         <w:jc w:val="both"/>
       </w:pPr>
-      <w:bookmarkStart w:id="18" w:name="_Toc27036889"/>
+      <w:bookmarkStart w:id="17" w:name="_Toc27036889"/>
     </w:p>
     <w:p>
       <w:pPr>
@@ -12115,7 +12250,7 @@
         <w:lastRenderedPageBreak/>
         <w:t>2.4 Mô hình xử lý</w:t>
       </w:r>
-      <w:bookmarkEnd w:id="18"/>
+      <w:bookmarkEnd w:id="17"/>
     </w:p>
     <w:p>
       <w:pPr>
@@ -12181,7 +12316,7 @@
           <w:szCs w:val="26"/>
         </w:rPr>
       </w:pPr>
-      <w:bookmarkStart w:id="19" w:name="_Toc27038099"/>
+      <w:bookmarkStart w:id="18" w:name="_Toc27038099"/>
     </w:p>
     <w:p>
       <w:pPr>
@@ -12259,7 +12394,7 @@
         </w:rPr>
         <w:t>: Mô hình xử lý cấp 0</w:t>
       </w:r>
-      <w:bookmarkEnd w:id="19"/>
+      <w:bookmarkEnd w:id="18"/>
     </w:p>
     <w:p>
       <w:pPr>
@@ -12334,7 +12469,7 @@
         <w:spacing w:line="360" w:lineRule="auto"/>
         <w:jc w:val="center"/>
       </w:pPr>
-      <w:bookmarkStart w:id="20" w:name="_Toc27038100"/>
+      <w:bookmarkStart w:id="19" w:name="_Toc27038100"/>
       <w:r>
         <w:rPr>
           <w:b/>
@@ -12392,7 +12527,7 @@
         </w:rPr>
         <w:t>: Mô hình xử lý cấp 1</w:t>
       </w:r>
-      <w:bookmarkEnd w:id="20"/>
+      <w:bookmarkEnd w:id="19"/>
     </w:p>
     <w:p>
       <w:pPr>
@@ -12530,7 +12665,7 @@
           <w:szCs w:val="26"/>
         </w:rPr>
       </w:pPr>
-      <w:bookmarkStart w:id="21" w:name="_Toc27038101"/>
+      <w:bookmarkStart w:id="20" w:name="_Toc27038101"/>
     </w:p>
     <w:p>
       <w:pPr>
@@ -12608,7 +12743,7 @@
         </w:rPr>
         <w:t>:  Mô hình xử lý cấp 2</w:t>
       </w:r>
-      <w:bookmarkEnd w:id="21"/>
+      <w:bookmarkEnd w:id="20"/>
     </w:p>
     <w:p>
       <w:pPr>
@@ -12620,7 +12755,7 @@
         <w:ind w:left="0" w:firstLine="0"/>
         <w:jc w:val="both"/>
       </w:pPr>
-      <w:bookmarkStart w:id="22" w:name="_Toc27036890"/>
+      <w:bookmarkStart w:id="21" w:name="_Toc27036890"/>
     </w:p>
     <w:p>
       <w:pPr>
@@ -12646,7 +12781,7 @@
       <w:r>
         <w:t>2.5 Mô tả</w:t>
       </w:r>
-      <w:bookmarkEnd w:id="22"/>
+      <w:bookmarkEnd w:id="21"/>
     </w:p>
     <w:p>
       <w:pPr>
@@ -12654,11 +12789,11 @@
         <w:spacing w:line="360" w:lineRule="auto"/>
         <w:jc w:val="both"/>
       </w:pPr>
-      <w:bookmarkStart w:id="23" w:name="_Toc27036891"/>
+      <w:bookmarkStart w:id="22" w:name="_Toc27036891"/>
       <w:r>
         <w:t>2.5.1 Mô hình xử lý cấp 0:</w:t>
       </w:r>
-      <w:bookmarkEnd w:id="23"/>
+      <w:bookmarkEnd w:id="22"/>
       <w:r>
         <w:t xml:space="preserve"> </w:t>
       </w:r>
@@ -12687,11 +12822,11 @@
         <w:spacing w:line="360" w:lineRule="auto"/>
         <w:jc w:val="both"/>
       </w:pPr>
-      <w:bookmarkStart w:id="24" w:name="_Toc27036892"/>
+      <w:bookmarkStart w:id="23" w:name="_Toc27036892"/>
       <w:r>
         <w:t>2.5.2 Mô hình xử lý cấp 1:</w:t>
       </w:r>
-      <w:bookmarkEnd w:id="24"/>
+      <w:bookmarkEnd w:id="23"/>
       <w:r>
         <w:t xml:space="preserve"> </w:t>
       </w:r>
@@ -12748,11 +12883,11 @@
         <w:spacing w:line="360" w:lineRule="auto"/>
         <w:jc w:val="both"/>
       </w:pPr>
-      <w:bookmarkStart w:id="25" w:name="_Toc27036893"/>
+      <w:bookmarkStart w:id="24" w:name="_Toc27036893"/>
       <w:r>
         <w:t>2.5.3 Mô hình xử lý cấp 2:</w:t>
       </w:r>
-      <w:bookmarkEnd w:id="25"/>
+      <w:bookmarkEnd w:id="24"/>
     </w:p>
     <w:p>
       <w:pPr>
@@ -12810,14 +12945,14 @@
         <w:ind w:left="0" w:firstLine="0"/>
         <w:jc w:val="both"/>
       </w:pPr>
-      <w:bookmarkStart w:id="26" w:name="_Toc27036894"/>
+      <w:bookmarkStart w:id="25" w:name="_Toc27036894"/>
       <w:r>
         <w:t>2.</w:t>
       </w:r>
       <w:r>
         <w:t>6 Mô hình dữ liệu</w:t>
       </w:r>
-      <w:bookmarkEnd w:id="26"/>
+      <w:bookmarkEnd w:id="25"/>
     </w:p>
     <w:p>
       <w:pPr>
@@ -12829,7 +12964,7 @@
           <w:szCs w:val="26"/>
         </w:rPr>
       </w:pPr>
-      <w:bookmarkStart w:id="27" w:name="_Toc27036895"/>
+      <w:bookmarkStart w:id="26" w:name="_Toc27036895"/>
       <w:r>
         <w:rPr>
           <w:rFonts w:cs="Times New Roman"/>
@@ -12837,7 +12972,7 @@
         </w:rPr>
         <w:t>2.6.1 Mô hình quan niệm dữ liệu</w:t>
       </w:r>
-      <w:bookmarkEnd w:id="27"/>
+      <w:bookmarkEnd w:id="26"/>
       <w:r>
         <w:rPr>
           <w:rFonts w:cs="Times New Roman"/>
@@ -12922,7 +13057,7 @@
           <w:szCs w:val="26"/>
         </w:rPr>
       </w:pPr>
-      <w:bookmarkStart w:id="28" w:name="_Toc27038102"/>
+      <w:bookmarkStart w:id="27" w:name="_Toc27038102"/>
       <w:r>
         <w:rPr>
           <w:b/>
@@ -12987,31 +13122,31 @@
         </w:rPr>
         <w:t>: Mô hình quan niệm dữ liệu</w:t>
       </w:r>
+      <w:bookmarkEnd w:id="27"/>
+    </w:p>
+    <w:p>
+      <w:pPr>
+        <w:pStyle w:val="Heading3"/>
+        <w:spacing w:line="360" w:lineRule="auto"/>
+        <w:jc w:val="both"/>
+        <w:rPr>
+          <w:rFonts w:cs="Times New Roman"/>
+          <w:szCs w:val="26"/>
+        </w:rPr>
+      </w:pPr>
+      <w:bookmarkStart w:id="28" w:name="_Toc27036896"/>
+      <w:r>
+        <w:rPr>
+          <w:rFonts w:cs="Times New Roman"/>
+          <w:szCs w:val="26"/>
+        </w:rPr>
+        <w:lastRenderedPageBreak/>
+        <w:t>2.6.2 Mô hình dữ liệu mức logic</w:t>
+      </w:r>
       <w:bookmarkEnd w:id="28"/>
     </w:p>
     <w:p>
       <w:pPr>
-        <w:pStyle w:val="Heading3"/>
-        <w:spacing w:line="360" w:lineRule="auto"/>
-        <w:jc w:val="both"/>
-        <w:rPr>
-          <w:rFonts w:cs="Times New Roman"/>
-          <w:szCs w:val="26"/>
-        </w:rPr>
-      </w:pPr>
-      <w:bookmarkStart w:id="29" w:name="_Toc27036896"/>
-      <w:r>
-        <w:rPr>
-          <w:rFonts w:cs="Times New Roman"/>
-          <w:szCs w:val="26"/>
-        </w:rPr>
-        <w:lastRenderedPageBreak/>
-        <w:t>2.6.2 Mô hình dữ liệu mức logic</w:t>
-      </w:r>
-      <w:bookmarkEnd w:id="29"/>
-    </w:p>
-    <w:p>
-      <w:pPr>
         <w:spacing w:line="360" w:lineRule="auto"/>
         <w:ind w:left="1440"/>
         <w:jc w:val="both"/>
@@ -13206,6 +13341,7 @@
         </w:rPr>
         <w:t xml:space="preserve"> </w:t>
       </w:r>
+      <w:proofErr w:type="gramStart"/>
       <w:r>
         <w:rPr>
           <w:sz w:val="26"/>
@@ -13221,6 +13357,7 @@
         </w:rPr>
         <w:t>MaSV</w:t>
       </w:r>
+      <w:proofErr w:type="gramEnd"/>
       <w:r>
         <w:rPr>
           <w:sz w:val="26"/>
@@ -13268,11 +13405,11 @@
         <w:ind w:left="0" w:firstLine="0"/>
         <w:jc w:val="both"/>
       </w:pPr>
-      <w:bookmarkStart w:id="30" w:name="_Toc27036897"/>
+      <w:bookmarkStart w:id="29" w:name="_Toc27036897"/>
       <w:r>
         <w:t>2.7 Mô tả các bảng, danh sách các ràng buộc</w:t>
       </w:r>
-      <w:bookmarkEnd w:id="30"/>
+      <w:bookmarkEnd w:id="29"/>
     </w:p>
     <w:p>
       <w:pPr>
@@ -13286,8 +13423,8 @@
           <w:szCs w:val="26"/>
         </w:rPr>
       </w:pPr>
-      <w:bookmarkStart w:id="31" w:name="_Toc27036949"/>
-      <w:bookmarkStart w:id="32" w:name="_Toc27037119"/>
+      <w:bookmarkStart w:id="30" w:name="_Toc27036949"/>
+      <w:bookmarkStart w:id="31" w:name="_Toc27037119"/>
       <w:r>
         <w:rPr>
           <w:b/>
@@ -13352,8 +13489,8 @@
         </w:rPr>
         <w:t>: Bảng BOMON</w:t>
       </w:r>
+      <w:bookmarkEnd w:id="30"/>
       <w:bookmarkEnd w:id="31"/>
-      <w:bookmarkEnd w:id="32"/>
     </w:p>
     <w:tbl>
       <w:tblPr>
@@ -13929,8 +14066,8 @@
           <w:szCs w:val="26"/>
         </w:rPr>
       </w:pPr>
-      <w:bookmarkStart w:id="33" w:name="_Toc27036950"/>
-      <w:bookmarkStart w:id="34" w:name="_Toc27037120"/>
+      <w:bookmarkStart w:id="32" w:name="_Toc27036950"/>
+      <w:bookmarkStart w:id="33" w:name="_Toc27037120"/>
       <w:r>
         <w:rPr>
           <w:b/>
@@ -13995,8 +14132,8 @@
         </w:rPr>
         <w:t>: Bảng COVANHOCTAP</w:t>
       </w:r>
+      <w:bookmarkEnd w:id="32"/>
       <w:bookmarkEnd w:id="33"/>
-      <w:bookmarkEnd w:id="34"/>
     </w:p>
     <w:tbl>
       <w:tblPr>
@@ -14878,8 +15015,8 @@
           <w:szCs w:val="26"/>
         </w:rPr>
       </w:pPr>
-      <w:bookmarkStart w:id="35" w:name="_Toc27036951"/>
-      <w:bookmarkStart w:id="36" w:name="_Toc27037121"/>
+      <w:bookmarkStart w:id="34" w:name="_Toc27036951"/>
+      <w:bookmarkStart w:id="35" w:name="_Toc27037121"/>
       <w:r>
         <w:rPr>
           <w:b/>
@@ -14963,8 +15100,8 @@
         </w:rPr>
         <w:t>Bảng LOP</w:t>
       </w:r>
+      <w:bookmarkEnd w:id="34"/>
       <w:bookmarkEnd w:id="35"/>
-      <w:bookmarkEnd w:id="36"/>
     </w:p>
     <w:tbl>
       <w:tblPr>
@@ -15509,8 +15646,8 @@
           <w:szCs w:val="26"/>
         </w:rPr>
       </w:pPr>
-      <w:bookmarkStart w:id="37" w:name="_Toc27036952"/>
-      <w:bookmarkStart w:id="38" w:name="_Toc27037122"/>
+      <w:bookmarkStart w:id="36" w:name="_Toc27036952"/>
+      <w:bookmarkStart w:id="37" w:name="_Toc27037122"/>
       <w:r>
         <w:rPr>
           <w:b/>
@@ -15593,8 +15730,8 @@
         </w:rPr>
         <w:t>Bảng SINHVIEN</w:t>
       </w:r>
+      <w:bookmarkEnd w:id="36"/>
       <w:bookmarkEnd w:id="37"/>
-      <w:bookmarkEnd w:id="38"/>
     </w:p>
     <w:tbl>
       <w:tblPr>
@@ -17405,7 +17542,7 @@
         <w:spacing w:line="360" w:lineRule="auto"/>
         <w:jc w:val="both"/>
       </w:pPr>
-      <w:bookmarkStart w:id="39" w:name="_Toc27036898"/>
+      <w:bookmarkStart w:id="38" w:name="_Toc27036898"/>
       <w:r>
         <w:t xml:space="preserve">2.8 </w:t>
       </w:r>
@@ -17418,7 +17555,7 @@
       <w:r>
         <w:t>iao diện</w:t>
       </w:r>
-      <w:bookmarkEnd w:id="39"/>
+      <w:bookmarkEnd w:id="38"/>
       <w:r>
         <w:t xml:space="preserve"> </w:t>
       </w:r>
@@ -17723,7 +17860,7 @@
       <w:r>
         <w:br w:type="textWrapping" w:clear="all"/>
       </w:r>
-      <w:bookmarkStart w:id="40" w:name="_Toc27038103"/>
+      <w:bookmarkStart w:id="39" w:name="_Toc27038103"/>
     </w:p>
     <w:p>
       <w:pPr>
@@ -17801,7 +17938,7 @@
         </w:rPr>
         <w:t>: Cây giao diện</w:t>
       </w:r>
-      <w:bookmarkEnd w:id="40"/>
+      <w:bookmarkEnd w:id="39"/>
     </w:p>
     <w:p>
       <w:pPr>
@@ -17813,7 +17950,7 @@
         <w:ind w:left="0" w:firstLine="0"/>
         <w:jc w:val="both"/>
       </w:pPr>
-      <w:bookmarkStart w:id="41" w:name="_Toc27036899"/>
+      <w:bookmarkStart w:id="40" w:name="_Toc27036899"/>
       <w:r>
         <w:t xml:space="preserve">2.9 </w:t>
       </w:r>
@@ -17826,7 +17963,7 @@
       <w:r>
         <w:t xml:space="preserve"> giao diện</w:t>
       </w:r>
-      <w:bookmarkEnd w:id="41"/>
+      <w:bookmarkEnd w:id="40"/>
     </w:p>
     <w:p>
       <w:pPr>
@@ -17911,7 +18048,23 @@
           <w:sz w:val="26"/>
           <w:szCs w:val="26"/>
         </w:rPr>
-        <w:t xml:space="preserve">: Lọc theo bộ môn, lọc theo khóa, </w:t>
+        <w:t xml:space="preserve">: Lọc </w:t>
+      </w:r>
+      <w:proofErr w:type="gramStart"/>
+      <w:r>
+        <w:rPr>
+          <w:sz w:val="26"/>
+          <w:szCs w:val="26"/>
+        </w:rPr>
+        <w:t>theo</w:t>
+      </w:r>
+      <w:proofErr w:type="gramEnd"/>
+      <w:r>
+        <w:rPr>
+          <w:sz w:val="26"/>
+          <w:szCs w:val="26"/>
+        </w:rPr>
+        <w:t xml:space="preserve"> bộ môn, lọc theo khóa, </w:t>
       </w:r>
       <w:r>
         <w:rPr>
@@ -17946,7 +18099,23 @@
           <w:sz w:val="26"/>
           <w:szCs w:val="26"/>
         </w:rPr>
-        <w:t>àn hình đó bao gồm thanh chọn chế độ lọc và nút xem, khi ấn vào nút xem sẽ xuất hiện bảng hiển thị danh sách thông tin theo chế độ lọc đã được chọn.</w:t>
+        <w:t xml:space="preserve">àn hình đó bao gồm thanh chọn chế độ lọc và nút xem, khi ấn vào nút xem sẽ xuất hiện bảng hiển thị danh sách thông tin </w:t>
+      </w:r>
+      <w:proofErr w:type="gramStart"/>
+      <w:r>
+        <w:rPr>
+          <w:sz w:val="26"/>
+          <w:szCs w:val="26"/>
+        </w:rPr>
+        <w:t>theo</w:t>
+      </w:r>
+      <w:proofErr w:type="gramEnd"/>
+      <w:r>
+        <w:rPr>
+          <w:sz w:val="26"/>
+          <w:szCs w:val="26"/>
+        </w:rPr>
+        <w:t xml:space="preserve"> chế độ lọc đã được chọn.</w:t>
       </w:r>
       <w:r>
         <w:rPr>
@@ -18162,7 +18331,7 @@
           <w:szCs w:val="26"/>
         </w:rPr>
       </w:pPr>
-      <w:bookmarkStart w:id="42" w:name="_Toc27036900"/>
+      <w:bookmarkStart w:id="41" w:name="_Toc27036900"/>
       <w:r>
         <w:rPr>
           <w:sz w:val="26"/>
@@ -18171,7 +18340,7 @@
         <w:lastRenderedPageBreak/>
         <w:t>Chương 3. CƠ SỞ LÝ THUYẾT</w:t>
       </w:r>
-      <w:bookmarkEnd w:id="42"/>
+      <w:bookmarkEnd w:id="41"/>
     </w:p>
     <w:p>
       <w:pPr>
@@ -18186,7 +18355,7 @@
           <w:rFonts w:eastAsia="Calibri"/>
         </w:rPr>
       </w:pPr>
-      <w:bookmarkStart w:id="43" w:name="_Toc27036901"/>
+      <w:bookmarkStart w:id="42" w:name="_Toc27036901"/>
       <w:r>
         <w:rPr>
           <w:rFonts w:eastAsia="Calibri"/>
@@ -18211,7 +18380,7 @@
         </w:rPr>
         <w:t>ngôn ngữ lập trình PHP</w:t>
       </w:r>
-      <w:bookmarkEnd w:id="43"/>
+      <w:bookmarkEnd w:id="42"/>
     </w:p>
     <w:p>
       <w:pPr>
@@ -18241,7 +18410,25 @@
           <w:sz w:val="26"/>
           <w:szCs w:val="26"/>
         </w:rPr>
-        <w:t> là từ viết tắt của  từ Hypertext Preprocessor, đây là một ngôn ngữ của lập trình có thể thực hiện kịch bản hoặc là loại mã lệnh mà có thể được dùng chủ yếu trong việc phát triển những ứng dụng có liên quan đến việc viết cho máy chủ, mã nguồn mở hay mục đích tổng quát.</w:t>
+        <w:t> là từ viết tắt của</w:t>
+      </w:r>
+      <w:proofErr w:type="gramStart"/>
+      <w:r>
+        <w:rPr>
+          <w:color w:val="222222"/>
+          <w:sz w:val="26"/>
+          <w:szCs w:val="26"/>
+        </w:rPr>
+        <w:t>  từ</w:t>
+      </w:r>
+      <w:proofErr w:type="gramEnd"/>
+      <w:r>
+        <w:rPr>
+          <w:color w:val="222222"/>
+          <w:sz w:val="26"/>
+          <w:szCs w:val="26"/>
+        </w:rPr>
+        <w:t xml:space="preserve"> Hypertext Preprocessor, đây là một ngôn ngữ của lập trình có thể thực hiện kịch bản hoặc là loại mã lệnh mà có thể được dùng chủ yếu trong việc phát triển những ứng dụng có liên quan đến việc viết cho máy chủ, mã nguồn mở hay mục đích tổng quát.</w:t>
       </w:r>
     </w:p>
     <w:p>
@@ -18293,7 +18480,7 @@
           <w:szCs w:val="26"/>
         </w:rPr>
       </w:pPr>
-      <w:bookmarkStart w:id="44" w:name="_Toc27036902"/>
+      <w:bookmarkStart w:id="43" w:name="_Toc27036902"/>
       <w:r>
         <w:rPr>
           <w:rFonts w:cs="Times New Roman"/>
@@ -18308,7 +18495,7 @@
         </w:rPr>
         <w:t>.1.1 Ưu điểm</w:t>
       </w:r>
-      <w:bookmarkEnd w:id="44"/>
+      <w:bookmarkEnd w:id="43"/>
     </w:p>
     <w:p>
       <w:pPr>
@@ -18556,7 +18743,7 @@
           <w:szCs w:val="26"/>
         </w:rPr>
       </w:pPr>
-      <w:bookmarkStart w:id="45" w:name="_Toc27036903"/>
+      <w:bookmarkStart w:id="44" w:name="_Toc27036903"/>
       <w:r>
         <w:rPr>
           <w:rFonts w:cs="Times New Roman"/>
@@ -18578,7 +18765,7 @@
         </w:rPr>
         <w:t xml:space="preserve"> Nhược điểm</w:t>
       </w:r>
-      <w:bookmarkEnd w:id="45"/>
+      <w:bookmarkEnd w:id="44"/>
     </w:p>
     <w:p>
       <w:pPr>
@@ -18617,7 +18804,7 @@
         </w:rPr>
         <w:t> chỉ có thể hoạt động và sử dụng cho các ứng dụng trên web. Đó chính là hạn chế cần khắc phục nếu muốn cạnh tranh và phát triển rộng rãi hơn nữa so với các ngôn ngữ lập trình khác.</w:t>
       </w:r>
-      <w:bookmarkStart w:id="46" w:name="_Toc27036904"/>
+      <w:bookmarkStart w:id="45" w:name="_Toc27036904"/>
     </w:p>
     <w:p>
       <w:pPr>
@@ -18683,7 +18870,7 @@
         </w:rPr>
         <w:t xml:space="preserve"> Laravel</w:t>
       </w:r>
-      <w:bookmarkEnd w:id="46"/>
+      <w:bookmarkEnd w:id="45"/>
     </w:p>
     <w:p>
       <w:pPr>
@@ -18700,7 +18887,23 @@
           <w:sz w:val="26"/>
           <w:szCs w:val="26"/>
         </w:rPr>
-        <w:t>Laravel là một PHP Framework mã nguồn mở và miễn phí, được phát triển bởi Taylor Otwell và nhắm mục tiêu hỗ trợ phát triển các ứng dụng web theo cấu trúc model- view- controller (MVC).</w:t>
+        <w:t xml:space="preserve">Laravel là một PHP Framework mã nguồn mở và miễn phí, được phát triển bởi Taylor Otwell và nhắm mục tiêu hỗ trợ phát triển các ứng dụng web </w:t>
+      </w:r>
+      <w:proofErr w:type="gramStart"/>
+      <w:r>
+        <w:rPr>
+          <w:sz w:val="26"/>
+          <w:szCs w:val="26"/>
+        </w:rPr>
+        <w:t>theo</w:t>
+      </w:r>
+      <w:proofErr w:type="gramEnd"/>
+      <w:r>
+        <w:rPr>
+          <w:sz w:val="26"/>
+          <w:szCs w:val="26"/>
+        </w:rPr>
+        <w:t xml:space="preserve"> cấu trúc model- view- controller (MVC).</w:t>
       </w:r>
     </w:p>
     <w:p>
@@ -18749,7 +18952,7 @@
           <w:szCs w:val="26"/>
         </w:rPr>
       </w:pPr>
-      <w:bookmarkStart w:id="47" w:name="_Toc27036905"/>
+      <w:bookmarkStart w:id="46" w:name="_Toc27036905"/>
       <w:r>
         <w:rPr>
           <w:rFonts w:cs="Times New Roman"/>
@@ -18764,7 +18967,7 @@
         </w:rPr>
         <w:t>.2.1 Ưu điểm</w:t>
       </w:r>
-      <w:bookmarkEnd w:id="47"/>
+      <w:bookmarkEnd w:id="46"/>
     </w:p>
     <w:p>
       <w:pPr>
@@ -18989,6 +19192,14 @@
         </w:rPr>
         <w:t>Tính bảo mật cao</w:t>
       </w:r>
+      <w:r>
+        <w:rPr>
+          <w:sz w:val="26"/>
+          <w:szCs w:val="26"/>
+          <w:shd w:val="clear" w:color="auto" w:fill="FFFFFF"/>
+        </w:rPr>
+        <w:tab/>
+      </w:r>
     </w:p>
     <w:p>
       <w:pPr>
@@ -19035,7 +19246,7 @@
           <w:rFonts w:eastAsia="Calibri"/>
         </w:rPr>
       </w:pPr>
-      <w:bookmarkStart w:id="48" w:name="_Toc27036906"/>
+      <w:bookmarkStart w:id="47" w:name="_Toc27036906"/>
       <w:r>
         <w:rPr>
           <w:rFonts w:eastAsia="Calibri"/>
@@ -19048,7 +19259,7 @@
         </w:rPr>
         <w:t>.3 Bootstrap</w:t>
       </w:r>
-      <w:bookmarkEnd w:id="48"/>
+      <w:bookmarkEnd w:id="47"/>
     </w:p>
     <w:p>
       <w:pPr>
@@ -19189,7 +19400,7 @@
           <w:rFonts w:eastAsia="Calibri"/>
         </w:rPr>
       </w:pPr>
-      <w:bookmarkStart w:id="49" w:name="_Toc27036907"/>
+      <w:bookmarkStart w:id="48" w:name="_Toc27036907"/>
       <w:r>
         <w:rPr>
           <w:rFonts w:eastAsia="Calibri"/>
@@ -19214,7 +19425,7 @@
         </w:rPr>
         <w:t xml:space="preserve"> Cơ sở dữ liệu - MySQL</w:t>
       </w:r>
-      <w:bookmarkEnd w:id="49"/>
+      <w:bookmarkEnd w:id="48"/>
       <w:r>
         <w:rPr>
           <w:rFonts w:eastAsia="Calibri"/>
@@ -19293,7 +19504,23 @@
           <w:sz w:val="26"/>
           <w:szCs w:val="26"/>
         </w:rPr>
-        <w:t>Ngày nay ngay cả Google, Nokia, Youtube,… cũng sử dụng MySQL để tiết kiệm thời gian và chi phí đối với các website có dung lượng lớn.</w:t>
+        <w:t>Ngày nay ngay cả Google, Nokia, Youtube</w:t>
+      </w:r>
+      <w:proofErr w:type="gramStart"/>
+      <w:r>
+        <w:rPr>
+          <w:sz w:val="26"/>
+          <w:szCs w:val="26"/>
+        </w:rPr>
+        <w:t>,…</w:t>
+      </w:r>
+      <w:proofErr w:type="gramEnd"/>
+      <w:r>
+        <w:rPr>
+          <w:sz w:val="26"/>
+          <w:szCs w:val="26"/>
+        </w:rPr>
+        <w:t xml:space="preserve"> cũng sử dụng MySQL để tiết kiệm thời gian và chi phí đối với các website có dung lượng lớn.</w:t>
       </w:r>
     </w:p>
     <w:p>
@@ -19311,7 +19538,39 @@
           <w:sz w:val="26"/>
           <w:szCs w:val="26"/>
         </w:rPr>
-        <w:t>MySQL còn là cơ sở dữ liệu được chọn cho các ứng dụng xây dựng trên nền Windows Linux, Mac OS,.. chạy trên nhiều nền tảng có thể linh hoạt trong việc sử dụng.</w:t>
+        <w:t xml:space="preserve">MySQL còn là cơ sở dữ liệu được chọn cho các ứng dụng xây dựng trên nền Windows Linux, Mac </w:t>
+      </w:r>
+      <w:proofErr w:type="gramStart"/>
+      <w:r>
+        <w:rPr>
+          <w:sz w:val="26"/>
+          <w:szCs w:val="26"/>
+        </w:rPr>
+        <w:t>OS,..</w:t>
+      </w:r>
+      <w:proofErr w:type="gramEnd"/>
+      <w:r>
+        <w:rPr>
+          <w:sz w:val="26"/>
+          <w:szCs w:val="26"/>
+        </w:rPr>
+        <w:t xml:space="preserve"> </w:t>
+      </w:r>
+      <w:proofErr w:type="gramStart"/>
+      <w:r>
+        <w:rPr>
+          <w:sz w:val="26"/>
+          <w:szCs w:val="26"/>
+        </w:rPr>
+        <w:t>chạy</w:t>
+      </w:r>
+      <w:proofErr w:type="gramEnd"/>
+      <w:r>
+        <w:rPr>
+          <w:sz w:val="26"/>
+          <w:szCs w:val="26"/>
+        </w:rPr>
+        <w:t xml:space="preserve"> trên nhiều nền tảng có thể linh hoạt trong việc sử dụng.</w:t>
       </w:r>
     </w:p>
     <w:p>
@@ -19380,7 +19639,7 @@
           <w:szCs w:val="26"/>
         </w:rPr>
       </w:pPr>
-      <w:bookmarkStart w:id="50" w:name="_Toc27036908"/>
+      <w:bookmarkStart w:id="49" w:name="_Toc27036908"/>
       <w:r>
         <w:rPr>
           <w:rFonts w:cs="Times New Roman"/>
@@ -19401,603 +19660,667 @@
           <w:szCs w:val="26"/>
         </w:rPr>
         <w:t>.1 Ưu điểm</w:t>
+      </w:r>
+      <w:bookmarkEnd w:id="49"/>
+    </w:p>
+    <w:p>
+      <w:pPr>
+        <w:pStyle w:val="Heading4"/>
+        <w:spacing w:line="360" w:lineRule="auto"/>
+        <w:jc w:val="both"/>
+        <w:rPr>
+          <w:rFonts w:cs="Times New Roman"/>
+          <w:szCs w:val="26"/>
+        </w:rPr>
+      </w:pPr>
+      <w:r>
+        <w:rPr>
+          <w:rFonts w:cs="Times New Roman"/>
+          <w:szCs w:val="26"/>
+        </w:rPr>
+        <w:t>3</w:t>
+      </w:r>
+      <w:r>
+        <w:rPr>
+          <w:rFonts w:cs="Times New Roman"/>
+          <w:szCs w:val="26"/>
+        </w:rPr>
+        <w:t xml:space="preserve">.4.1.1 </w:t>
+      </w:r>
+      <w:r>
+        <w:rPr>
+          <w:rFonts w:cs="Times New Roman"/>
+          <w:szCs w:val="26"/>
+        </w:rPr>
+        <w:t>Linh hoạt</w:t>
+      </w:r>
+    </w:p>
+    <w:p>
+      <w:pPr>
+        <w:spacing w:before="120" w:after="120" w:line="360" w:lineRule="auto"/>
+        <w:ind w:left="1134" w:firstLine="567"/>
+        <w:jc w:val="both"/>
+        <w:rPr>
+          <w:sz w:val="26"/>
+          <w:szCs w:val="26"/>
+        </w:rPr>
+      </w:pPr>
+      <w:r>
+        <w:rPr>
+          <w:sz w:val="26"/>
+          <w:szCs w:val="26"/>
+        </w:rPr>
+        <w:t xml:space="preserve">Sự linh hoạt về flatform là 1 đặc tính nổi bật của MySQL với các phiên bản đang được hỗ trợ của Linux, </w:t>
+      </w:r>
+      <w:proofErr w:type="gramStart"/>
+      <w:r>
+        <w:rPr>
+          <w:sz w:val="26"/>
+          <w:szCs w:val="26"/>
+        </w:rPr>
+        <w:t>Unix</w:t>
+      </w:r>
+      <w:proofErr w:type="gramEnd"/>
+      <w:r>
+        <w:rPr>
+          <w:sz w:val="26"/>
+          <w:szCs w:val="26"/>
+        </w:rPr>
+        <w:t xml:space="preserve">, Windows, MySQL cho phép </w:t>
+      </w:r>
+      <w:r>
+        <w:rPr>
+          <w:sz w:val="26"/>
+          <w:szCs w:val="26"/>
+        </w:rPr>
+        <w:lastRenderedPageBreak/>
+        <w:t>tùy biến hoàn toàn theo ý muốn, thêm vào các yêu cầu thích hợp cho database server.</w:t>
+      </w:r>
+    </w:p>
+    <w:p>
+      <w:pPr>
+        <w:pStyle w:val="Heading4"/>
+        <w:spacing w:line="360" w:lineRule="auto"/>
+        <w:jc w:val="both"/>
+        <w:rPr>
+          <w:rFonts w:cs="Times New Roman"/>
+          <w:szCs w:val="26"/>
+        </w:rPr>
+      </w:pPr>
+      <w:r>
+        <w:rPr>
+          <w:rFonts w:cs="Times New Roman"/>
+          <w:szCs w:val="26"/>
+        </w:rPr>
+        <w:t>3.</w:t>
+      </w:r>
+      <w:r>
+        <w:rPr>
+          <w:rFonts w:cs="Times New Roman"/>
+          <w:szCs w:val="26"/>
+        </w:rPr>
+        <w:t xml:space="preserve">4.1.2 </w:t>
+      </w:r>
+      <w:r>
+        <w:rPr>
+          <w:rFonts w:cs="Times New Roman"/>
+          <w:szCs w:val="26"/>
+        </w:rPr>
+        <w:t>Thực thi cao</w:t>
+      </w:r>
+    </w:p>
+    <w:p>
+      <w:pPr>
+        <w:spacing w:before="120" w:after="120" w:line="360" w:lineRule="auto"/>
+        <w:ind w:left="1134" w:firstLine="567"/>
+        <w:jc w:val="both"/>
+        <w:rPr>
+          <w:sz w:val="26"/>
+          <w:szCs w:val="26"/>
+        </w:rPr>
+      </w:pPr>
+      <w:r>
+        <w:rPr>
+          <w:sz w:val="26"/>
+          <w:szCs w:val="26"/>
+        </w:rPr>
+        <w:t>Các chuyên gia cơ sỡ dữ liệu có thể cấu hình máy chủ cơ sở dữ liệu MySQL đặc trưng cho các ứng dụng đặc thù thông qua kiến trúc storage-engine. MySQL có thể đáp ứng khả năng xử lý những yêu cầu khắt khe nhất của từng hệ thống, MySQL còn đưa ra các “công cụ” cần thiết cho các hệ thống doanh nghiệp khó tính bằng tiện ích tải tốc độ cao, bộ nhớ cache và các cơ chế xử lý nâng cao khác.</w:t>
+      </w:r>
+    </w:p>
+    <w:p>
+      <w:pPr>
+        <w:pStyle w:val="Heading4"/>
+        <w:spacing w:line="360" w:lineRule="auto"/>
+        <w:jc w:val="both"/>
+        <w:rPr>
+          <w:rFonts w:cs="Times New Roman"/>
+          <w:szCs w:val="26"/>
+        </w:rPr>
+      </w:pPr>
+      <w:r>
+        <w:rPr>
+          <w:rFonts w:cs="Times New Roman"/>
+          <w:szCs w:val="26"/>
+        </w:rPr>
+        <w:t>3</w:t>
+      </w:r>
+      <w:r>
+        <w:rPr>
+          <w:rFonts w:cs="Times New Roman"/>
+          <w:szCs w:val="26"/>
+        </w:rPr>
+        <w:t xml:space="preserve">.4.1.3 </w:t>
+      </w:r>
+      <w:r>
+        <w:rPr>
+          <w:rFonts w:cs="Times New Roman"/>
+          <w:szCs w:val="26"/>
+        </w:rPr>
+        <w:t>Sử dụng ngay</w:t>
+      </w:r>
+    </w:p>
+    <w:p>
+      <w:pPr>
+        <w:spacing w:before="120" w:after="120" w:line="360" w:lineRule="auto"/>
+        <w:ind w:left="1134" w:firstLine="567"/>
+        <w:jc w:val="both"/>
+        <w:rPr>
+          <w:sz w:val="26"/>
+          <w:szCs w:val="26"/>
+        </w:rPr>
+      </w:pPr>
+      <w:r>
+        <w:rPr>
+          <w:sz w:val="26"/>
+          <w:szCs w:val="26"/>
+        </w:rPr>
+        <w:t>Các tiêu chuẩn đảm bảo của MySQL  giúp cho người dùng vững tin và chọn sử dụng ngay, MySQL đưa ra nhiều tùy chọn và các giải pháp để người sử dụng dùng ngay cho server cơ sở dữ liệu MySQL</w:t>
+      </w:r>
+    </w:p>
+    <w:p>
+      <w:pPr>
+        <w:pStyle w:val="Heading4"/>
+        <w:spacing w:line="360" w:lineRule="auto"/>
+        <w:jc w:val="both"/>
+        <w:rPr>
+          <w:rFonts w:cs="Times New Roman"/>
+          <w:szCs w:val="26"/>
+        </w:rPr>
+      </w:pPr>
+      <w:r>
+        <w:rPr>
+          <w:rFonts w:cs="Times New Roman"/>
+          <w:szCs w:val="26"/>
+        </w:rPr>
+        <w:t>3</w:t>
+      </w:r>
+      <w:r>
+        <w:rPr>
+          <w:rFonts w:cs="Times New Roman"/>
+          <w:szCs w:val="26"/>
+        </w:rPr>
+        <w:t xml:space="preserve">.4.1.4 </w:t>
+      </w:r>
+      <w:r>
+        <w:rPr>
+          <w:rFonts w:cs="Times New Roman"/>
+          <w:szCs w:val="26"/>
+        </w:rPr>
+        <w:t>Hỗ trợ giao dịch</w:t>
+      </w:r>
+    </w:p>
+    <w:p>
+      <w:pPr>
+        <w:spacing w:before="120" w:after="120" w:line="360" w:lineRule="auto"/>
+        <w:ind w:left="1134" w:firstLine="567"/>
+        <w:jc w:val="both"/>
+        <w:rPr>
+          <w:sz w:val="26"/>
+          <w:szCs w:val="26"/>
+        </w:rPr>
+      </w:pPr>
+      <w:r>
+        <w:rPr>
+          <w:sz w:val="26"/>
+          <w:szCs w:val="26"/>
+        </w:rPr>
+        <w:t>MySQL hỗ trợ giao dịch mạnh 1 cách tự động, thống nhất, độc lập và bền vững, ngoài ra khả năng giao dịch cũng được phân loại và hỗ trợ giao dịch đa dạng mà người viết không gây trở ngại cho người đọc và ngược lại. Các dữ liệu được đảm bảo toàn vẹn trong suốt quá trình server có hiệu lực và các mức giao dịch độc lập được chuyên môn hóa cao.</w:t>
+      </w:r>
+    </w:p>
+    <w:p>
+      <w:pPr>
+        <w:pStyle w:val="Heading4"/>
+        <w:spacing w:line="360" w:lineRule="auto"/>
+        <w:jc w:val="both"/>
+        <w:rPr>
+          <w:rFonts w:cs="Times New Roman"/>
+          <w:szCs w:val="26"/>
+        </w:rPr>
+      </w:pPr>
+      <w:r>
+        <w:rPr>
+          <w:rFonts w:cs="Times New Roman"/>
+          <w:szCs w:val="26"/>
+        </w:rPr>
+        <w:t>3</w:t>
+      </w:r>
+      <w:r>
+        <w:rPr>
+          <w:rFonts w:cs="Times New Roman"/>
+          <w:szCs w:val="26"/>
+        </w:rPr>
+        <w:t xml:space="preserve">.4.1.5 </w:t>
+      </w:r>
+      <w:r>
+        <w:rPr>
+          <w:rFonts w:cs="Times New Roman"/>
+          <w:szCs w:val="26"/>
+        </w:rPr>
+        <w:t>Nơi tin cây để lưu trữ web và dữ liệu</w:t>
+      </w:r>
+    </w:p>
+    <w:p>
+      <w:pPr>
+        <w:spacing w:before="120" w:after="120" w:line="360" w:lineRule="auto"/>
+        <w:ind w:left="1134" w:firstLine="567"/>
+        <w:jc w:val="both"/>
+        <w:rPr>
+          <w:sz w:val="26"/>
+          <w:szCs w:val="26"/>
+        </w:rPr>
+      </w:pPr>
+      <w:r>
+        <w:rPr>
+          <w:sz w:val="26"/>
+          <w:szCs w:val="26"/>
+        </w:rPr>
+        <w:t>Do MySQL có engine xử lý tốc độ cao và khả năng chèn dữ liệu nhanh, hỗ trợ tốt cho các chức năng chuyên dùng cho web</w:t>
+      </w:r>
+      <w:proofErr w:type="gramStart"/>
+      <w:r>
+        <w:rPr>
+          <w:sz w:val="26"/>
+          <w:szCs w:val="26"/>
+        </w:rPr>
+        <w:t>,…</w:t>
+      </w:r>
+      <w:proofErr w:type="gramEnd"/>
+      <w:r>
+        <w:rPr>
+          <w:sz w:val="26"/>
+          <w:szCs w:val="26"/>
+        </w:rPr>
+        <w:t xml:space="preserve"> </w:t>
+      </w:r>
+      <w:r>
+        <w:rPr>
+          <w:sz w:val="26"/>
+          <w:szCs w:val="26"/>
+        </w:rPr>
+        <w:t>nên MySQL là lựa chọn tốt nhất cho các ứng dụng web và các ứng dụng web doanh nghiệp.</w:t>
+      </w:r>
+    </w:p>
+    <w:p>
+      <w:pPr>
+        <w:pStyle w:val="Heading4"/>
+        <w:spacing w:line="360" w:lineRule="auto"/>
+        <w:jc w:val="both"/>
+        <w:rPr>
+          <w:rFonts w:cs="Times New Roman"/>
+          <w:szCs w:val="26"/>
+        </w:rPr>
+      </w:pPr>
+      <w:r>
+        <w:rPr>
+          <w:rFonts w:cs="Times New Roman"/>
+          <w:szCs w:val="26"/>
+        </w:rPr>
+        <w:t>3.4.1.6</w:t>
+      </w:r>
+      <w:r>
+        <w:rPr>
+          <w:rFonts w:cs="Times New Roman"/>
+          <w:szCs w:val="26"/>
+        </w:rPr>
+        <w:t xml:space="preserve"> </w:t>
+      </w:r>
+      <w:r>
+        <w:rPr>
+          <w:rFonts w:cs="Times New Roman"/>
+          <w:szCs w:val="26"/>
+        </w:rPr>
+        <w:t>Bảo mật tốt</w:t>
+      </w:r>
+    </w:p>
+    <w:p>
+      <w:pPr>
+        <w:spacing w:before="120" w:after="120" w:line="360" w:lineRule="auto"/>
+        <w:ind w:left="1134" w:firstLine="567"/>
+        <w:jc w:val="both"/>
+        <w:rPr>
+          <w:sz w:val="26"/>
+          <w:szCs w:val="26"/>
+        </w:rPr>
+      </w:pPr>
+      <w:r>
+        <w:rPr>
+          <w:sz w:val="26"/>
+          <w:szCs w:val="26"/>
+        </w:rPr>
+        <w:t>MySQL có các kỹ thuật mạnh trong việc xác nhận truy cập cơ sở dữ liệu và chỉ có người dùng đã được xác nhận mới có thể truy cập vào server cơ sở dữ liệu. Bên cạnh đó, tiện ích backup và recovery cho phép backup logic và recovery toàn bộ hoặc tại 1 thời điểm nào đó.</w:t>
+      </w:r>
+    </w:p>
+    <w:p>
+      <w:pPr>
+        <w:pStyle w:val="Heading4"/>
+        <w:spacing w:line="360" w:lineRule="auto"/>
+        <w:jc w:val="both"/>
+        <w:rPr>
+          <w:rFonts w:cs="Times New Roman"/>
+          <w:szCs w:val="26"/>
+        </w:rPr>
+      </w:pPr>
+      <w:r>
+        <w:rPr>
+          <w:rFonts w:cs="Times New Roman"/>
+          <w:szCs w:val="26"/>
+        </w:rPr>
+        <w:lastRenderedPageBreak/>
+        <w:t>3.4.1.7</w:t>
+      </w:r>
+      <w:r>
+        <w:rPr>
+          <w:rFonts w:cs="Times New Roman"/>
+          <w:szCs w:val="26"/>
+        </w:rPr>
+        <w:t xml:space="preserve"> </w:t>
+      </w:r>
+      <w:r>
+        <w:rPr>
+          <w:rFonts w:cs="Times New Roman"/>
+          <w:szCs w:val="26"/>
+        </w:rPr>
+        <w:t>Phát triển ứng dụng hỗn hợp</w:t>
+      </w:r>
+    </w:p>
+    <w:p>
+      <w:pPr>
+        <w:spacing w:before="120" w:after="120" w:line="360" w:lineRule="auto"/>
+        <w:ind w:left="1134" w:firstLine="567"/>
+        <w:jc w:val="both"/>
+        <w:rPr>
+          <w:sz w:val="26"/>
+          <w:szCs w:val="26"/>
+        </w:rPr>
+      </w:pPr>
+      <w:r>
+        <w:rPr>
+          <w:sz w:val="26"/>
+          <w:szCs w:val="26"/>
+        </w:rPr>
+        <w:t xml:space="preserve">MySQL cung cấp hỗ trợ hỗn hợp cho bất kỳ sự phát triển ứng dụng nào nên MySQL được xem là cơ sở dữ liệu mã nguồn mở phổ biến nhất thế giới. Thư viện plugin có sẵn để nhúng vào cơ sở dữ liệu MySQL hỗ trợ trong bất kỳ ứng dụng nào. MySQL còn cung cấp các bộ kết nối cho phép tất cả các form của ứng dụng ưu tiên sử dụng MySQL như </w:t>
+      </w:r>
+      <w:r>
+        <w:rPr>
+          <w:sz w:val="26"/>
+          <w:szCs w:val="26"/>
+        </w:rPr>
+        <w:t>một</w:t>
+      </w:r>
+      <w:r>
+        <w:rPr>
+          <w:sz w:val="26"/>
+          <w:szCs w:val="26"/>
+        </w:rPr>
+        <w:t xml:space="preserve"> server quản lý dữ liệu.</w:t>
+      </w:r>
+    </w:p>
+    <w:p>
+      <w:pPr>
+        <w:pStyle w:val="Heading4"/>
+        <w:spacing w:line="360" w:lineRule="auto"/>
+        <w:jc w:val="both"/>
+        <w:rPr>
+          <w:rFonts w:cs="Times New Roman"/>
+          <w:szCs w:val="26"/>
+        </w:rPr>
+      </w:pPr>
+      <w:r>
+        <w:rPr>
+          <w:rFonts w:cs="Times New Roman"/>
+          <w:szCs w:val="26"/>
+        </w:rPr>
+        <w:t>3.4.1.8</w:t>
+      </w:r>
+      <w:r>
+        <w:rPr>
+          <w:rFonts w:cs="Times New Roman"/>
+          <w:szCs w:val="26"/>
+        </w:rPr>
+        <w:t xml:space="preserve"> </w:t>
+      </w:r>
+      <w:r>
+        <w:rPr>
+          <w:rFonts w:cs="Times New Roman"/>
+          <w:szCs w:val="26"/>
+        </w:rPr>
+        <w:t>Dễ quản lí</w:t>
+      </w:r>
+    </w:p>
+    <w:p>
+      <w:pPr>
+        <w:spacing w:before="120" w:after="120" w:line="360" w:lineRule="auto"/>
+        <w:ind w:left="1134" w:firstLine="567"/>
+        <w:jc w:val="both"/>
+        <w:rPr>
+          <w:sz w:val="26"/>
+          <w:szCs w:val="26"/>
+        </w:rPr>
+      </w:pPr>
+      <w:r>
+        <w:rPr>
+          <w:sz w:val="26"/>
+          <w:szCs w:val="26"/>
+        </w:rPr>
+        <w:t xml:space="preserve">Quá trình cài đặt MySQL diễn ra khá nhanh chóng trên Microsoft Windows, Linux, Macintosh hoặc </w:t>
+      </w:r>
+      <w:proofErr w:type="gramStart"/>
+      <w:r>
+        <w:rPr>
+          <w:sz w:val="26"/>
+          <w:szCs w:val="26"/>
+        </w:rPr>
+        <w:t>Unix</w:t>
+      </w:r>
+      <w:proofErr w:type="gramEnd"/>
+      <w:r>
+        <w:rPr>
+          <w:sz w:val="26"/>
+          <w:szCs w:val="26"/>
+        </w:rPr>
+        <w:t>. Sau khi cài đặt, các tính năng tự động mở rộng không gian, tự khởi động lại và cấu hình động được thiết lập sẵn sàng cho người quản trị cơ sở dữ liệu làm việc.</w:t>
+      </w:r>
+    </w:p>
+    <w:p>
+      <w:pPr>
+        <w:spacing w:before="120" w:after="120" w:line="360" w:lineRule="auto"/>
+        <w:ind w:left="1134" w:firstLine="567"/>
+        <w:jc w:val="both"/>
+        <w:rPr>
+          <w:sz w:val="26"/>
+          <w:szCs w:val="26"/>
+        </w:rPr>
+      </w:pPr>
+      <w:r>
+        <w:rPr>
+          <w:sz w:val="26"/>
+          <w:szCs w:val="26"/>
+        </w:rPr>
+        <w:t>MySQL còn có các công cụ quản lý đồ họa mà 1 DBA có thể quản lý, sửa chữa và điều khiển hoạt động của nhiều server, điều khiển tác vụ thiết kế dữ liệu và ETL, quản trị cơ sỡ dữ liệu hoàn thiện cũng như quản lý công việc và thực hiện kiểm tra.</w:t>
+      </w:r>
+    </w:p>
+    <w:p>
+      <w:pPr>
+        <w:pStyle w:val="Heading4"/>
+        <w:spacing w:line="360" w:lineRule="auto"/>
+        <w:jc w:val="both"/>
+        <w:rPr>
+          <w:rFonts w:cs="Times New Roman"/>
+          <w:szCs w:val="26"/>
+        </w:rPr>
+      </w:pPr>
+      <w:r>
+        <w:rPr>
+          <w:rFonts w:cs="Times New Roman"/>
+          <w:szCs w:val="26"/>
+        </w:rPr>
+        <w:t>3.4.1.9</w:t>
+      </w:r>
+      <w:r>
+        <w:rPr>
+          <w:rFonts w:cs="Times New Roman"/>
+          <w:szCs w:val="26"/>
+        </w:rPr>
+        <w:t xml:space="preserve"> </w:t>
+      </w:r>
+      <w:r>
+        <w:rPr>
+          <w:rFonts w:cs="Times New Roman"/>
+          <w:szCs w:val="26"/>
+        </w:rPr>
+        <w:t>Mã nguồn mở tự do và hỗ trợ xuyên suốt</w:t>
+      </w:r>
+    </w:p>
+    <w:p>
+      <w:pPr>
+        <w:spacing w:before="120" w:after="120" w:line="360" w:lineRule="auto"/>
+        <w:ind w:left="1134" w:firstLine="567"/>
+        <w:jc w:val="both"/>
+        <w:rPr>
+          <w:sz w:val="26"/>
+          <w:szCs w:val="26"/>
+        </w:rPr>
+      </w:pPr>
+      <w:r>
+        <w:rPr>
+          <w:sz w:val="26"/>
+          <w:szCs w:val="26"/>
+        </w:rPr>
+        <w:t>Nhiều doanh nghiệp lo lắng việc sử dụng mã nguồn mở là không an toàn và không được hỗ trợ tốt vì đa số tin vào các phần mềm có bản quyền, nhưng đối với MySQL, các nhà doanh nghiệp hoàn toàn có thể yên tâm về điều này, MySQL có chính sách bồi thường và luôn hỗ trợ tối đa cho quý doanh nghiệp.</w:t>
+      </w:r>
+    </w:p>
+    <w:p>
+      <w:pPr>
+        <w:pStyle w:val="Heading4"/>
+        <w:spacing w:line="360" w:lineRule="auto"/>
+        <w:jc w:val="both"/>
+        <w:rPr>
+          <w:rFonts w:cs="Times New Roman"/>
+          <w:szCs w:val="26"/>
+        </w:rPr>
+      </w:pPr>
+      <w:r>
+        <w:rPr>
+          <w:rFonts w:cs="Times New Roman"/>
+          <w:szCs w:val="26"/>
+        </w:rPr>
+        <w:t>3.4.1.10</w:t>
+      </w:r>
+      <w:r>
+        <w:rPr>
+          <w:rFonts w:cs="Times New Roman"/>
+          <w:szCs w:val="26"/>
+        </w:rPr>
+        <w:t xml:space="preserve"> </w:t>
+      </w:r>
+      <w:r>
+        <w:rPr>
+          <w:rFonts w:cs="Times New Roman"/>
+          <w:szCs w:val="26"/>
+        </w:rPr>
+        <w:t>Chi phí thấp</w:t>
+      </w:r>
+    </w:p>
+    <w:p>
+      <w:pPr>
+        <w:spacing w:before="120" w:after="120" w:line="360" w:lineRule="auto"/>
+        <w:ind w:left="1134" w:firstLine="567"/>
+        <w:jc w:val="both"/>
+        <w:rPr>
+          <w:sz w:val="26"/>
+          <w:szCs w:val="26"/>
+        </w:rPr>
+      </w:pPr>
+      <w:r>
+        <w:rPr>
+          <w:sz w:val="26"/>
+          <w:szCs w:val="26"/>
+        </w:rPr>
+        <w:t xml:space="preserve">Đối với các dự </w:t>
+      </w:r>
+      <w:proofErr w:type="gramStart"/>
+      <w:r>
+        <w:rPr>
+          <w:sz w:val="26"/>
+          <w:szCs w:val="26"/>
+        </w:rPr>
+        <w:t>án</w:t>
+      </w:r>
+      <w:proofErr w:type="gramEnd"/>
+      <w:r>
+        <w:rPr>
+          <w:sz w:val="26"/>
+          <w:szCs w:val="26"/>
+        </w:rPr>
+        <w:t xml:space="preserve"> phát triển mới, nếu các doanh nghiệp sử dụng MySQL thì đó là </w:t>
+      </w:r>
+      <w:r>
+        <w:rPr>
+          <w:sz w:val="26"/>
+          <w:szCs w:val="26"/>
+        </w:rPr>
+        <w:t>một</w:t>
+      </w:r>
+      <w:r>
+        <w:rPr>
+          <w:sz w:val="26"/>
+          <w:szCs w:val="26"/>
+        </w:rPr>
+        <w:t xml:space="preserve"> chọn lựa đúng đắn vừa tiết kiệm chi phí vừa đáng tin cậy. Mức duy trì của MySQL không </w:t>
+      </w:r>
+      <w:r>
+        <w:rPr>
+          <w:sz w:val="26"/>
+          <w:szCs w:val="26"/>
+        </w:rPr>
+        <w:t>mất</w:t>
+      </w:r>
+      <w:r>
+        <w:rPr>
+          <w:sz w:val="26"/>
+          <w:szCs w:val="26"/>
+        </w:rPr>
+        <w:t xml:space="preserve"> nhiều thời gian sửa chữa của người quản trị cơ sở dữ liệu và các doanh nghiệp thật sự hài lòng về khả năng xử lý thông qua việc sử dụng server cơ sở dữ liệu MySQL và kiến trúc scale-out.</w:t>
+      </w:r>
+    </w:p>
+    <w:p>
+      <w:pPr>
+        <w:pStyle w:val="Heading2"/>
+        <w:spacing w:line="360" w:lineRule="auto"/>
+        <w:jc w:val="both"/>
+      </w:pPr>
+      <w:bookmarkStart w:id="50" w:name="_Toc27036909"/>
+      <w:r>
+        <w:lastRenderedPageBreak/>
+        <w:t xml:space="preserve">3.5 </w:t>
+      </w:r>
+      <w:r>
+        <w:t>So sánh MySQL và Microsoft SQL server</w:t>
       </w:r>
       <w:bookmarkEnd w:id="50"/>
     </w:p>
     <w:p>
       <w:pPr>
-        <w:pStyle w:val="Heading4"/>
-        <w:spacing w:line="360" w:lineRule="auto"/>
-        <w:jc w:val="both"/>
-        <w:rPr>
-          <w:rFonts w:cs="Times New Roman"/>
-          <w:szCs w:val="26"/>
-        </w:rPr>
-      </w:pPr>
-      <w:r>
-        <w:rPr>
-          <w:rFonts w:cs="Times New Roman"/>
-          <w:szCs w:val="26"/>
-        </w:rPr>
-        <w:t>3</w:t>
-      </w:r>
-      <w:r>
-        <w:rPr>
-          <w:rFonts w:cs="Times New Roman"/>
-          <w:szCs w:val="26"/>
-        </w:rPr>
-        <w:t xml:space="preserve">.4.1.1 </w:t>
-      </w:r>
-      <w:r>
-        <w:rPr>
-          <w:rFonts w:cs="Times New Roman"/>
-          <w:szCs w:val="26"/>
-        </w:rPr>
-        <w:t>Linh hoạt</w:t>
-      </w:r>
-    </w:p>
-    <w:p>
-      <w:pPr>
-        <w:spacing w:before="120" w:after="120" w:line="360" w:lineRule="auto"/>
-        <w:ind w:left="1134" w:firstLine="567"/>
-        <w:jc w:val="both"/>
-        <w:rPr>
-          <w:sz w:val="26"/>
-          <w:szCs w:val="26"/>
-        </w:rPr>
-      </w:pPr>
-      <w:r>
-        <w:rPr>
-          <w:sz w:val="26"/>
-          <w:szCs w:val="26"/>
-        </w:rPr>
-        <w:t xml:space="preserve">Sự linh hoạt về flatform là 1 đặc tính nổi bật của MySQL với các phiên bản đang được hỗ trợ của Linux, Unix, Windows, MySQL cho phép </w:t>
-      </w:r>
-      <w:r>
-        <w:rPr>
-          <w:sz w:val="26"/>
-          <w:szCs w:val="26"/>
-        </w:rPr>
-        <w:lastRenderedPageBreak/>
-        <w:t>tùy biến hoàn toàn theo ý muốn, thêm vào các yêu cầu thích hợp cho database server.</w:t>
-      </w:r>
-    </w:p>
-    <w:p>
-      <w:pPr>
-        <w:pStyle w:val="Heading4"/>
-        <w:spacing w:line="360" w:lineRule="auto"/>
-        <w:jc w:val="both"/>
-        <w:rPr>
-          <w:rFonts w:cs="Times New Roman"/>
-          <w:szCs w:val="26"/>
-        </w:rPr>
-      </w:pPr>
-      <w:r>
-        <w:rPr>
-          <w:rFonts w:cs="Times New Roman"/>
-          <w:szCs w:val="26"/>
-        </w:rPr>
-        <w:t>3.</w:t>
-      </w:r>
-      <w:r>
-        <w:rPr>
-          <w:rFonts w:cs="Times New Roman"/>
-          <w:szCs w:val="26"/>
-        </w:rPr>
-        <w:t xml:space="preserve">4.1.2 </w:t>
-      </w:r>
-      <w:r>
-        <w:rPr>
-          <w:rFonts w:cs="Times New Roman"/>
-          <w:szCs w:val="26"/>
-        </w:rPr>
-        <w:t>Thực thi cao</w:t>
-      </w:r>
-    </w:p>
-    <w:p>
-      <w:pPr>
-        <w:spacing w:before="120" w:after="120" w:line="360" w:lineRule="auto"/>
-        <w:ind w:left="1134" w:firstLine="567"/>
-        <w:jc w:val="both"/>
-        <w:rPr>
-          <w:sz w:val="26"/>
-          <w:szCs w:val="26"/>
-        </w:rPr>
-      </w:pPr>
-      <w:r>
-        <w:rPr>
-          <w:sz w:val="26"/>
-          <w:szCs w:val="26"/>
-        </w:rPr>
-        <w:t>Các chuyên gia cơ sỡ dữ liệu có thể cấu hình máy chủ cơ sở dữ liệu MySQL đặc trưng cho các ứng dụng đặc thù thông qua kiến trúc storage-engine. MySQL có thể đáp ứng khả năng xử lý những yêu cầu khắt khe nhất của từng hệ thống, MySQL còn đưa ra các “công cụ” cần thiết cho các hệ thống doanh nghiệp khó tính bằng tiện ích tải tốc độ cao, bộ nhớ cache và các cơ chế xử lý nâng cao khác.</w:t>
-      </w:r>
-    </w:p>
-    <w:p>
-      <w:pPr>
-        <w:pStyle w:val="Heading4"/>
-        <w:spacing w:line="360" w:lineRule="auto"/>
-        <w:jc w:val="both"/>
-        <w:rPr>
-          <w:rFonts w:cs="Times New Roman"/>
-          <w:szCs w:val="26"/>
-        </w:rPr>
-      </w:pPr>
-      <w:r>
-        <w:rPr>
-          <w:rFonts w:cs="Times New Roman"/>
-          <w:szCs w:val="26"/>
-        </w:rPr>
-        <w:t>3</w:t>
-      </w:r>
-      <w:r>
-        <w:rPr>
-          <w:rFonts w:cs="Times New Roman"/>
-          <w:szCs w:val="26"/>
-        </w:rPr>
-        <w:t xml:space="preserve">.4.1.3 </w:t>
-      </w:r>
-      <w:r>
-        <w:rPr>
-          <w:rFonts w:cs="Times New Roman"/>
-          <w:szCs w:val="26"/>
-        </w:rPr>
-        <w:t>Sử dụng ngay</w:t>
-      </w:r>
-    </w:p>
-    <w:p>
-      <w:pPr>
-        <w:spacing w:before="120" w:after="120" w:line="360" w:lineRule="auto"/>
-        <w:ind w:left="1134" w:firstLine="567"/>
-        <w:jc w:val="both"/>
-        <w:rPr>
-          <w:sz w:val="26"/>
-          <w:szCs w:val="26"/>
-        </w:rPr>
-      </w:pPr>
-      <w:r>
-        <w:rPr>
-          <w:sz w:val="26"/>
-          <w:szCs w:val="26"/>
-        </w:rPr>
-        <w:t>Các tiêu chuẩn đảm bảo của MySQL  giúp cho người dùng vững tin và chọn sử dụng ngay, MySQL đưa ra nhiều tùy chọn và các giải pháp để người sử dụng dùng ngay cho server cơ sở dữ liệu MySQL</w:t>
-      </w:r>
-    </w:p>
-    <w:p>
-      <w:pPr>
-        <w:pStyle w:val="Heading4"/>
-        <w:spacing w:line="360" w:lineRule="auto"/>
-        <w:jc w:val="both"/>
-        <w:rPr>
-          <w:rFonts w:cs="Times New Roman"/>
-          <w:szCs w:val="26"/>
-        </w:rPr>
-      </w:pPr>
-      <w:r>
-        <w:rPr>
-          <w:rFonts w:cs="Times New Roman"/>
-          <w:szCs w:val="26"/>
-        </w:rPr>
-        <w:t>3</w:t>
-      </w:r>
-      <w:r>
-        <w:rPr>
-          <w:rFonts w:cs="Times New Roman"/>
-          <w:szCs w:val="26"/>
-        </w:rPr>
-        <w:t xml:space="preserve">.4.1.4 </w:t>
-      </w:r>
-      <w:r>
-        <w:rPr>
-          <w:rFonts w:cs="Times New Roman"/>
-          <w:szCs w:val="26"/>
-        </w:rPr>
-        <w:t>Hỗ trợ giao dịch</w:t>
-      </w:r>
-    </w:p>
-    <w:p>
-      <w:pPr>
-        <w:spacing w:before="120" w:after="120" w:line="360" w:lineRule="auto"/>
-        <w:ind w:left="1134" w:firstLine="567"/>
-        <w:jc w:val="both"/>
-        <w:rPr>
-          <w:sz w:val="26"/>
-          <w:szCs w:val="26"/>
-        </w:rPr>
-      </w:pPr>
-      <w:r>
-        <w:rPr>
-          <w:sz w:val="26"/>
-          <w:szCs w:val="26"/>
-        </w:rPr>
-        <w:t>MySQL hỗ trợ giao dịch mạnh 1 cách tự động, thống nhất, độc lập và bền vững, ngoài ra khả năng giao dịch cũng được phân loại và hỗ trợ giao dịch đa dạng mà người viết không gây trở ngại cho người đọc và ngược lại. Các dữ liệu được đảm bảo toàn vẹn trong suốt quá trình server có hiệu lực và các mức giao dịch độc lập được chuyên môn hóa cao.</w:t>
-      </w:r>
-    </w:p>
-    <w:p>
-      <w:pPr>
-        <w:pStyle w:val="Heading4"/>
-        <w:spacing w:line="360" w:lineRule="auto"/>
-        <w:jc w:val="both"/>
-        <w:rPr>
-          <w:rFonts w:cs="Times New Roman"/>
-          <w:szCs w:val="26"/>
-        </w:rPr>
-      </w:pPr>
-      <w:r>
-        <w:rPr>
-          <w:rFonts w:cs="Times New Roman"/>
-          <w:szCs w:val="26"/>
-        </w:rPr>
-        <w:t>3</w:t>
-      </w:r>
-      <w:r>
-        <w:rPr>
-          <w:rFonts w:cs="Times New Roman"/>
-          <w:szCs w:val="26"/>
-        </w:rPr>
-        <w:t xml:space="preserve">.4.1.5 </w:t>
-      </w:r>
-      <w:r>
-        <w:rPr>
-          <w:rFonts w:cs="Times New Roman"/>
-          <w:szCs w:val="26"/>
-        </w:rPr>
-        <w:t>Nơi tin cây để lưu trữ web và dữ liệu</w:t>
-      </w:r>
-    </w:p>
-    <w:p>
-      <w:pPr>
-        <w:spacing w:before="120" w:after="120" w:line="360" w:lineRule="auto"/>
-        <w:ind w:left="1134" w:firstLine="567"/>
-        <w:jc w:val="both"/>
-        <w:rPr>
-          <w:sz w:val="26"/>
-          <w:szCs w:val="26"/>
-        </w:rPr>
-      </w:pPr>
-      <w:r>
-        <w:rPr>
-          <w:sz w:val="26"/>
-          <w:szCs w:val="26"/>
-        </w:rPr>
-        <w:t>Do MySQL có engine xử lý tốc độ cao và khả năng chèn dữ liệu nhanh, hỗ trợ tốt cho các chức năng chuyên dùng cho web,…nên MySQL là lựa chọn tốt nhất cho các ứng dụng web và các ứng dụng web doanh nghiệp.</w:t>
-      </w:r>
-    </w:p>
-    <w:p>
-      <w:pPr>
-        <w:pStyle w:val="Heading4"/>
-        <w:spacing w:line="360" w:lineRule="auto"/>
-        <w:jc w:val="both"/>
-        <w:rPr>
-          <w:rFonts w:cs="Times New Roman"/>
-          <w:szCs w:val="26"/>
-        </w:rPr>
-      </w:pPr>
-      <w:r>
-        <w:rPr>
-          <w:rFonts w:cs="Times New Roman"/>
-          <w:szCs w:val="26"/>
-        </w:rPr>
-        <w:t>3.4.1.6</w:t>
-      </w:r>
-      <w:r>
-        <w:rPr>
-          <w:rFonts w:cs="Times New Roman"/>
-          <w:szCs w:val="26"/>
-        </w:rPr>
-        <w:t xml:space="preserve"> </w:t>
-      </w:r>
-      <w:r>
-        <w:rPr>
-          <w:rFonts w:cs="Times New Roman"/>
-          <w:szCs w:val="26"/>
-        </w:rPr>
-        <w:t>Bảo mật tốt</w:t>
-      </w:r>
-    </w:p>
-    <w:p>
-      <w:pPr>
-        <w:spacing w:before="120" w:after="120" w:line="360" w:lineRule="auto"/>
-        <w:ind w:left="1134" w:firstLine="567"/>
-        <w:jc w:val="both"/>
-        <w:rPr>
-          <w:sz w:val="26"/>
-          <w:szCs w:val="26"/>
-        </w:rPr>
-      </w:pPr>
-      <w:r>
-        <w:rPr>
-          <w:sz w:val="26"/>
-          <w:szCs w:val="26"/>
-        </w:rPr>
-        <w:t>MySQL có các kỹ thuật mạnh trong việc xác nhận truy cập cơ sở dữ liệu và chỉ có người dùng đã được xác nhận mới có thể truy cập vào server cơ sở dữ liệu. Bên cạnh đó, tiện ích backup và recovery cho phép backup logic và recovery toàn bộ hoặc tại 1 thời điểm nào đó.</w:t>
-      </w:r>
-    </w:p>
-    <w:p>
-      <w:pPr>
-        <w:pStyle w:val="Heading4"/>
-        <w:spacing w:line="360" w:lineRule="auto"/>
-        <w:jc w:val="both"/>
-        <w:rPr>
-          <w:rFonts w:cs="Times New Roman"/>
-          <w:szCs w:val="26"/>
-        </w:rPr>
-      </w:pPr>
-      <w:r>
-        <w:rPr>
-          <w:rFonts w:cs="Times New Roman"/>
-          <w:szCs w:val="26"/>
-        </w:rPr>
-        <w:lastRenderedPageBreak/>
-        <w:t>3.4.1.7</w:t>
-      </w:r>
-      <w:r>
-        <w:rPr>
-          <w:rFonts w:cs="Times New Roman"/>
-          <w:szCs w:val="26"/>
-        </w:rPr>
-        <w:t xml:space="preserve"> </w:t>
-      </w:r>
-      <w:r>
-        <w:rPr>
-          <w:rFonts w:cs="Times New Roman"/>
-          <w:szCs w:val="26"/>
-        </w:rPr>
-        <w:t>Phát triển ứng dụng hỗn hợp</w:t>
-      </w:r>
-    </w:p>
-    <w:p>
-      <w:pPr>
-        <w:spacing w:before="120" w:after="120" w:line="360" w:lineRule="auto"/>
-        <w:ind w:left="1134" w:firstLine="567"/>
-        <w:jc w:val="both"/>
-        <w:rPr>
-          <w:sz w:val="26"/>
-          <w:szCs w:val="26"/>
-        </w:rPr>
-      </w:pPr>
-      <w:r>
-        <w:rPr>
-          <w:sz w:val="26"/>
-          <w:szCs w:val="26"/>
-        </w:rPr>
-        <w:t xml:space="preserve">MySQL cung cấp hỗ trợ hỗn hợp cho bất kỳ sự phát triển ứng dụng nào nên MySQL được xem là cơ sở dữ liệu mã nguồn mở phổ biến nhất thế giới. Thư viện plugin có sẵn để nhúng vào cơ sở dữ liệu MySQL hỗ trợ trong bất kỳ ứng dụng nào. MySQL còn cung cấp các bộ kết nối cho phép tất cả các form của ứng dụng ưu tiên sử dụng MySQL như </w:t>
-      </w:r>
-      <w:r>
-        <w:rPr>
-          <w:sz w:val="26"/>
-          <w:szCs w:val="26"/>
-        </w:rPr>
-        <w:t>một</w:t>
-      </w:r>
-      <w:r>
-        <w:rPr>
-          <w:sz w:val="26"/>
-          <w:szCs w:val="26"/>
-        </w:rPr>
-        <w:t xml:space="preserve"> server quản lý dữ liệu.</w:t>
-      </w:r>
-    </w:p>
-    <w:p>
-      <w:pPr>
-        <w:pStyle w:val="Heading4"/>
-        <w:spacing w:line="360" w:lineRule="auto"/>
-        <w:jc w:val="both"/>
-        <w:rPr>
-          <w:rFonts w:cs="Times New Roman"/>
-          <w:szCs w:val="26"/>
-        </w:rPr>
-      </w:pPr>
-      <w:r>
-        <w:rPr>
-          <w:rFonts w:cs="Times New Roman"/>
-          <w:szCs w:val="26"/>
-        </w:rPr>
-        <w:t>3.4.1.8</w:t>
-      </w:r>
-      <w:r>
-        <w:rPr>
-          <w:rFonts w:cs="Times New Roman"/>
-          <w:szCs w:val="26"/>
-        </w:rPr>
-        <w:t xml:space="preserve"> </w:t>
-      </w:r>
-      <w:r>
-        <w:rPr>
-          <w:rFonts w:cs="Times New Roman"/>
-          <w:szCs w:val="26"/>
-        </w:rPr>
-        <w:t>Dễ quản lí</w:t>
-      </w:r>
-    </w:p>
-    <w:p>
-      <w:pPr>
-        <w:spacing w:before="120" w:after="120" w:line="360" w:lineRule="auto"/>
-        <w:ind w:left="1134" w:firstLine="567"/>
-        <w:jc w:val="both"/>
-        <w:rPr>
-          <w:sz w:val="26"/>
-          <w:szCs w:val="26"/>
-        </w:rPr>
-      </w:pPr>
-      <w:r>
-        <w:rPr>
-          <w:sz w:val="26"/>
-          <w:szCs w:val="26"/>
-        </w:rPr>
-        <w:t>Quá trình cài đặt MySQL diễn ra khá nhanh chóng trên Microsoft Windows, Linux, Macintosh hoặc Unix. Sau khi cài đặt, các tính năng tự động mở rộng không gian, tự khởi động lại và cấu hình động được thiết lập sẵn sàng cho người quản trị cơ sở dữ liệu làm việc.</w:t>
-      </w:r>
-    </w:p>
-    <w:p>
-      <w:pPr>
-        <w:spacing w:before="120" w:after="120" w:line="360" w:lineRule="auto"/>
-        <w:ind w:left="1134" w:firstLine="567"/>
-        <w:jc w:val="both"/>
-        <w:rPr>
-          <w:sz w:val="26"/>
-          <w:szCs w:val="26"/>
-        </w:rPr>
-      </w:pPr>
-      <w:r>
-        <w:rPr>
-          <w:sz w:val="26"/>
-          <w:szCs w:val="26"/>
-        </w:rPr>
-        <w:t>MySQL còn có các công cụ quản lý đồ họa mà 1 DBA có thể quản lý, sửa chữa và điều khiển hoạt động của nhiều server, điều khiển tác vụ thiết kế dữ liệu và ETL, quản trị cơ sỡ dữ liệu hoàn thiện cũng như quản lý công việc và thực hiện kiểm tra.</w:t>
-      </w:r>
-    </w:p>
-    <w:p>
-      <w:pPr>
-        <w:pStyle w:val="Heading4"/>
-        <w:spacing w:line="360" w:lineRule="auto"/>
-        <w:jc w:val="both"/>
-        <w:rPr>
-          <w:rFonts w:cs="Times New Roman"/>
-          <w:szCs w:val="26"/>
-        </w:rPr>
-      </w:pPr>
-      <w:r>
-        <w:rPr>
-          <w:rFonts w:cs="Times New Roman"/>
-          <w:szCs w:val="26"/>
-        </w:rPr>
-        <w:t>3.4.1.9</w:t>
-      </w:r>
-      <w:r>
-        <w:rPr>
-          <w:rFonts w:cs="Times New Roman"/>
-          <w:szCs w:val="26"/>
-        </w:rPr>
-        <w:t xml:space="preserve"> </w:t>
-      </w:r>
-      <w:r>
-        <w:rPr>
-          <w:rFonts w:cs="Times New Roman"/>
-          <w:szCs w:val="26"/>
-        </w:rPr>
-        <w:t>Mã nguồn mở tự do và hỗ trợ xuyên suốt</w:t>
-      </w:r>
-    </w:p>
-    <w:p>
-      <w:pPr>
-        <w:spacing w:before="120" w:after="120" w:line="360" w:lineRule="auto"/>
-        <w:ind w:left="1134" w:firstLine="567"/>
-        <w:jc w:val="both"/>
-        <w:rPr>
-          <w:sz w:val="26"/>
-          <w:szCs w:val="26"/>
-        </w:rPr>
-      </w:pPr>
-      <w:r>
-        <w:rPr>
-          <w:sz w:val="26"/>
-          <w:szCs w:val="26"/>
-        </w:rPr>
-        <w:t>Nhiều doanh nghiệp lo lắng việc sử dụng mã nguồn mở là không an toàn và không được hỗ trợ tốt vì đa số tin vào các phần mềm có bản quyền, nhưng đối với MySQL, các nhà doanh nghiệp hoàn toàn có thể yên tâm về điều này, MySQL có chính sách bồi thường và luôn hỗ trợ tối đa cho quý doanh nghiệp.</w:t>
-      </w:r>
-    </w:p>
-    <w:p>
-      <w:pPr>
-        <w:pStyle w:val="Heading4"/>
-        <w:spacing w:line="360" w:lineRule="auto"/>
-        <w:jc w:val="both"/>
-        <w:rPr>
-          <w:rFonts w:cs="Times New Roman"/>
-          <w:szCs w:val="26"/>
-        </w:rPr>
-      </w:pPr>
-      <w:r>
-        <w:rPr>
-          <w:rFonts w:cs="Times New Roman"/>
-          <w:szCs w:val="26"/>
-        </w:rPr>
-        <w:t>3.4.1.10</w:t>
-      </w:r>
-      <w:r>
-        <w:rPr>
-          <w:rFonts w:cs="Times New Roman"/>
-          <w:szCs w:val="26"/>
-        </w:rPr>
-        <w:t xml:space="preserve"> </w:t>
-      </w:r>
-      <w:r>
-        <w:rPr>
-          <w:rFonts w:cs="Times New Roman"/>
-          <w:szCs w:val="26"/>
-        </w:rPr>
-        <w:t>Chi phí thấp</w:t>
-      </w:r>
-    </w:p>
-    <w:p>
-      <w:pPr>
-        <w:spacing w:before="120" w:after="120" w:line="360" w:lineRule="auto"/>
-        <w:ind w:left="1134" w:firstLine="567"/>
-        <w:jc w:val="both"/>
-        <w:rPr>
-          <w:sz w:val="26"/>
-          <w:szCs w:val="26"/>
-        </w:rPr>
-      </w:pPr>
-      <w:r>
-        <w:rPr>
-          <w:sz w:val="26"/>
-          <w:szCs w:val="26"/>
-        </w:rPr>
-        <w:t xml:space="preserve">Đối với các dự án phát triển mới, nếu các doanh nghiệp sử dụng MySQL thì đó là </w:t>
-      </w:r>
-      <w:r>
-        <w:rPr>
-          <w:sz w:val="26"/>
-          <w:szCs w:val="26"/>
-        </w:rPr>
-        <w:t>một</w:t>
-      </w:r>
-      <w:r>
-        <w:rPr>
-          <w:sz w:val="26"/>
-          <w:szCs w:val="26"/>
-        </w:rPr>
-        <w:t xml:space="preserve"> chọn lựa đúng đắn vừa tiết kiệm chi phí vừa đáng tin cậy. Mức duy trì của MySQL không </w:t>
-      </w:r>
-      <w:r>
-        <w:rPr>
-          <w:sz w:val="26"/>
-          <w:szCs w:val="26"/>
-        </w:rPr>
-        <w:t>mất</w:t>
-      </w:r>
-      <w:r>
-        <w:rPr>
-          <w:sz w:val="26"/>
-          <w:szCs w:val="26"/>
-        </w:rPr>
-        <w:t xml:space="preserve"> nhiều thời gian sửa chữa của người quản trị cơ sở dữ liệu và các doanh nghiệp thật sự hài lòng về khả năng xử lý thông qua việc sử dụng server cơ sở dữ liệu MySQL và kiến trúc scale-out.</w:t>
-      </w:r>
-    </w:p>
-    <w:p>
-      <w:pPr>
-        <w:pStyle w:val="Heading2"/>
-        <w:spacing w:line="360" w:lineRule="auto"/>
-        <w:jc w:val="both"/>
-      </w:pPr>
-      <w:bookmarkStart w:id="51" w:name="_Toc27036909"/>
-      <w:r>
-        <w:lastRenderedPageBreak/>
-        <w:t xml:space="preserve">3.5 </w:t>
-      </w:r>
-      <w:r>
-        <w:t>So sánh MySQL và Microsoft SQL server</w:t>
-      </w:r>
-      <w:bookmarkEnd w:id="51"/>
-    </w:p>
-    <w:p>
-      <w:pPr>
-        <w:pStyle w:val="Heading2"/>
-        <w:spacing w:line="360" w:lineRule="auto"/>
-        <w:jc w:val="both"/>
-      </w:pPr>
-    </w:p>
-    <w:p>
-      <w:pPr>
         <w:pStyle w:val="Caption"/>
         <w:spacing w:line="360" w:lineRule="auto"/>
         <w:jc w:val="center"/>
@@ -20008,8 +20331,8 @@
           <w:szCs w:val="26"/>
         </w:rPr>
       </w:pPr>
-      <w:bookmarkStart w:id="52" w:name="_Toc27036953"/>
-      <w:bookmarkStart w:id="53" w:name="_Toc27037123"/>
+      <w:bookmarkStart w:id="51" w:name="_Toc27036953"/>
+      <w:bookmarkStart w:id="52" w:name="_Toc27037123"/>
       <w:r>
         <w:rPr>
           <w:b/>
@@ -20074,8 +20397,8 @@
         </w:rPr>
         <w:t>: So sánh MySQL và SQL server</w:t>
       </w:r>
+      <w:bookmarkEnd w:id="51"/>
       <w:bookmarkEnd w:id="52"/>
-      <w:bookmarkEnd w:id="53"/>
     </w:p>
     <w:tbl>
       <w:tblPr>
@@ -20625,15 +20948,7 @@
                 <w:sz w:val="26"/>
                 <w:szCs w:val="26"/>
               </w:rPr>
-              <w:t xml:space="preserve">MySQL nhanh hơn và ít sự cố hơn SQL Server vì tất cả các SQL statements dùng để thay đổi, cập nhật dữ liệu được lưu giữ trong </w:t>
-            </w:r>
-            <w:r>
-              <w:rPr>
-                <w:sz w:val="26"/>
-                <w:szCs w:val="26"/>
-              </w:rPr>
-              <w:lastRenderedPageBreak/>
-              <w:t>binary log.</w:t>
+              <w:t>MySQL nhanh hơn và ít sự cố hơn SQL Server vì tất cả các SQL statements dùng để thay đổi, cập nhật dữ liệu được lưu giữ trong binary log.</w:t>
             </w:r>
           </w:p>
         </w:tc>
@@ -20664,7 +20979,6 @@
                 <w:sz w:val="26"/>
                 <w:szCs w:val="26"/>
               </w:rPr>
-              <w:lastRenderedPageBreak/>
               <w:t>SQL Server cung cấp nhiều phương pháp replication cao cấp hơn, chi tiết hơn nên nó phức tạp và chậm hơn.</w:t>
             </w:r>
           </w:p>
@@ -20916,14 +21230,14 @@
         <w:spacing w:line="360" w:lineRule="auto"/>
         <w:jc w:val="both"/>
       </w:pPr>
-      <w:bookmarkStart w:id="54" w:name="_Toc27036910"/>
+      <w:bookmarkStart w:id="53" w:name="_Toc27036910"/>
       <w:r>
         <w:t xml:space="preserve">3.6 </w:t>
       </w:r>
       <w:r>
         <w:t>So sánh MySQL và MongoDB</w:t>
       </w:r>
-      <w:bookmarkEnd w:id="54"/>
+      <w:bookmarkEnd w:id="53"/>
     </w:p>
     <w:p>
       <w:pPr>
@@ -20944,8 +21258,8 @@
           <w:szCs w:val="26"/>
         </w:rPr>
       </w:pPr>
-      <w:bookmarkStart w:id="55" w:name="_Toc27036954"/>
-      <w:bookmarkStart w:id="56" w:name="_Toc27037124"/>
+      <w:bookmarkStart w:id="54" w:name="_Toc27036954"/>
+      <w:bookmarkStart w:id="55" w:name="_Toc27037124"/>
       <w:r>
         <w:rPr>
           <w:b/>
@@ -21010,8 +21324,8 @@
         </w:rPr>
         <w:t>: So sánh MySQL và MongoDB</w:t>
       </w:r>
+      <w:bookmarkEnd w:id="54"/>
       <w:bookmarkEnd w:id="55"/>
-      <w:bookmarkEnd w:id="56"/>
     </w:p>
     <w:tbl>
       <w:tblPr>
@@ -21412,15 +21726,7 @@
                 <w:sz w:val="26"/>
                 <w:szCs w:val="26"/>
               </w:rPr>
-              <w:t xml:space="preserve">Document, </w:t>
-            </w:r>
-            <w:r>
-              <w:rPr>
-                <w:sz w:val="26"/>
-                <w:szCs w:val="26"/>
-              </w:rPr>
-              <w:lastRenderedPageBreak/>
-              <w:t>Field</w:t>
+              <w:t>Document, Field</w:t>
             </w:r>
           </w:p>
         </w:tc>
@@ -22192,7 +22498,7 @@
           <w:szCs w:val="26"/>
         </w:rPr>
       </w:pPr>
-      <w:bookmarkStart w:id="57" w:name="_Toc27036911"/>
+      <w:bookmarkStart w:id="56" w:name="_Toc27036911"/>
       <w:r>
         <w:rPr>
           <w:sz w:val="26"/>
@@ -22222,7 +22528,7 @@
         </w:rPr>
         <w:t>CÀI ĐẶT VÀ KIỂM THỬ</w:t>
       </w:r>
-      <w:bookmarkEnd w:id="57"/>
+      <w:bookmarkEnd w:id="56"/>
     </w:p>
     <w:p>
       <w:pPr>
@@ -22235,11 +22541,11 @@
         <w:ind w:left="0" w:firstLine="0"/>
         <w:jc w:val="both"/>
       </w:pPr>
-      <w:bookmarkStart w:id="58" w:name="_Toc27036912"/>
+      <w:bookmarkStart w:id="57" w:name="_Toc27036912"/>
       <w:r>
         <w:t>4.1 Cài đặt</w:t>
       </w:r>
-      <w:bookmarkEnd w:id="58"/>
+      <w:bookmarkEnd w:id="57"/>
       <w:r>
         <w:tab/>
       </w:r>
@@ -22353,17 +22659,22 @@
         <w:ind w:hanging="777"/>
         <w:jc w:val="both"/>
       </w:pPr>
-      <w:bookmarkStart w:id="59" w:name="_Toc27036913"/>
+      <w:bookmarkStart w:id="58" w:name="_Toc27036913"/>
       <w:r>
         <w:t>4.</w:t>
       </w:r>
       <w:r>
         <w:t xml:space="preserve">1.2 </w:t>
       </w:r>
-      <w:r>
-        <w:t>Kịch  bản tương tác các chức năng của tài khoản khách</w:t>
-      </w:r>
-      <w:bookmarkEnd w:id="59"/>
+      <w:proofErr w:type="gramStart"/>
+      <w:r>
+        <w:t>Kịch  bản</w:t>
+      </w:r>
+      <w:proofErr w:type="gramEnd"/>
+      <w:r>
+        <w:t xml:space="preserve"> tương tác các chức năng của tài khoản khách</w:t>
+      </w:r>
+      <w:bookmarkEnd w:id="58"/>
     </w:p>
     <w:p>
       <w:pPr>
@@ -22375,7 +22686,7 @@
           <w:szCs w:val="26"/>
         </w:rPr>
       </w:pPr>
-      <w:bookmarkStart w:id="60" w:name="_Toc27036914"/>
+      <w:bookmarkStart w:id="59" w:name="_Toc27036914"/>
       <w:r>
         <w:rPr>
           <w:rFonts w:cs="Times New Roman"/>
@@ -22383,7 +22694,7 @@
         </w:rPr>
         <w:t>4.1.2.1 Chức năng xem danh sách ban cán sự</w:t>
       </w:r>
-      <w:bookmarkEnd w:id="60"/>
+      <w:bookmarkEnd w:id="59"/>
     </w:p>
     <w:p>
       <w:pPr>
@@ -22473,7 +22784,7 @@
           <w:szCs w:val="26"/>
         </w:rPr>
       </w:pPr>
-      <w:bookmarkStart w:id="61" w:name="_Toc27038104"/>
+      <w:bookmarkStart w:id="60" w:name="_Toc27038104"/>
       <w:r>
         <w:rPr>
           <w:b/>
@@ -22538,7 +22849,7 @@
         </w:rPr>
         <w:t>: Kịch bản tương tác chức năng xem danh sách ban cán sự</w:t>
       </w:r>
-      <w:bookmarkEnd w:id="61"/>
+      <w:bookmarkEnd w:id="60"/>
     </w:p>
     <w:p>
       <w:pPr>
@@ -22568,7 +22879,7 @@
           <w:szCs w:val="26"/>
         </w:rPr>
       </w:pPr>
-      <w:bookmarkStart w:id="62" w:name="_Toc27036915"/>
+      <w:bookmarkStart w:id="61" w:name="_Toc27036915"/>
       <w:r>
         <w:rPr>
           <w:rFonts w:cs="Times New Roman"/>
@@ -22576,7 +22887,7 @@
         </w:rPr>
         <w:t>4.1.2.2 Chức năng lọc danh sách</w:t>
       </w:r>
-      <w:bookmarkEnd w:id="62"/>
+      <w:bookmarkEnd w:id="61"/>
     </w:p>
     <w:p>
       <w:pPr>
@@ -22655,7 +22966,7 @@
           <w:szCs w:val="26"/>
         </w:rPr>
       </w:pPr>
-      <w:bookmarkStart w:id="63" w:name="_Toc27038105"/>
+      <w:bookmarkStart w:id="62" w:name="_Toc27038105"/>
       <w:r>
         <w:rPr>
           <w:b/>
@@ -22711,6 +23022,7 @@
         </w:rPr>
         <w:fldChar w:fldCharType="end"/>
       </w:r>
+      <w:proofErr w:type="gramStart"/>
       <w:r>
         <w:rPr>
           <w:b/>
@@ -22718,9 +23030,19 @@
           <w:sz w:val="26"/>
           <w:szCs w:val="26"/>
         </w:rPr>
-        <w:t>:Kịch bản tương tác chức năng lọc danh sách</w:t>
-      </w:r>
-      <w:bookmarkEnd w:id="63"/>
+        <w:t>:Kịch</w:t>
+      </w:r>
+      <w:proofErr w:type="gramEnd"/>
+      <w:r>
+        <w:rPr>
+          <w:b/>
+          <w:color w:val="auto"/>
+          <w:sz w:val="26"/>
+          <w:szCs w:val="26"/>
+        </w:rPr>
+        <w:t xml:space="preserve"> bản tương tác chức năng lọc danh sách</w:t>
+      </w:r>
+      <w:bookmarkEnd w:id="62"/>
     </w:p>
     <w:p>
       <w:pPr>
@@ -22737,7 +23059,23 @@
           <w:sz w:val="26"/>
           <w:szCs w:val="26"/>
         </w:rPr>
-        <w:t>Khi người dùng yêu cầu lọc danh sách, hệ thống truy xuất thông tin từ cơ sở dữ liệu, trả về danh sách được lọc theo yêu cầu và hiển thị  ra giao diện người dùng.</w:t>
+        <w:t xml:space="preserve">Khi người dùng yêu cầu lọc danh sách, hệ thống truy xuất thông tin từ cơ sở dữ liệu, trả về danh sách được lọc theo yêu cầu và hiển </w:t>
+      </w:r>
+      <w:proofErr w:type="gramStart"/>
+      <w:r>
+        <w:rPr>
+          <w:sz w:val="26"/>
+          <w:szCs w:val="26"/>
+        </w:rPr>
+        <w:t>thị  ra</w:t>
+      </w:r>
+      <w:proofErr w:type="gramEnd"/>
+      <w:r>
+        <w:rPr>
+          <w:sz w:val="26"/>
+          <w:szCs w:val="26"/>
+        </w:rPr>
+        <w:t xml:space="preserve"> giao diện người dùng.</w:t>
       </w:r>
     </w:p>
     <w:p>
@@ -22760,7 +23098,7 @@
           <w:szCs w:val="26"/>
         </w:rPr>
       </w:pPr>
-      <w:bookmarkStart w:id="64" w:name="_Toc27036916"/>
+      <w:bookmarkStart w:id="63" w:name="_Toc27036916"/>
       <w:r>
         <w:rPr>
           <w:rFonts w:cs="Times New Roman"/>
@@ -22769,7 +23107,7 @@
         <w:lastRenderedPageBreak/>
         <w:t>4.1.2.3 Chức năng đăng nhập</w:t>
       </w:r>
-      <w:bookmarkEnd w:id="64"/>
+      <w:bookmarkEnd w:id="63"/>
     </w:p>
     <w:p>
       <w:pPr>
@@ -22848,7 +23186,7 @@
           <w:szCs w:val="26"/>
         </w:rPr>
       </w:pPr>
-      <w:bookmarkStart w:id="65" w:name="_Toc27038106"/>
+      <w:bookmarkStart w:id="64" w:name="_Toc27038106"/>
       <w:r>
         <w:rPr>
           <w:b/>
@@ -22913,7 +23251,7 @@
         </w:rPr>
         <w:t>: Kịch bản tương tác chức năng đăng nhập</w:t>
       </w:r>
-      <w:bookmarkEnd w:id="65"/>
+      <w:bookmarkEnd w:id="64"/>
     </w:p>
     <w:p>
       <w:pPr>
@@ -22957,7 +23295,7 @@
           <w:szCs w:val="26"/>
         </w:rPr>
       </w:pPr>
-      <w:bookmarkStart w:id="66" w:name="_Toc27036917"/>
+      <w:bookmarkStart w:id="65" w:name="_Toc27036917"/>
       <w:r>
         <w:rPr>
           <w:rFonts w:cs="Times New Roman"/>
@@ -22965,7 +23303,7 @@
         </w:rPr>
         <w:t>4.1.2.4 Chức năng xuất Excel</w:t>
       </w:r>
-      <w:bookmarkEnd w:id="66"/>
+      <w:bookmarkEnd w:id="65"/>
     </w:p>
     <w:p>
       <w:pPr>
@@ -23044,7 +23382,7 @@
           <w:szCs w:val="26"/>
         </w:rPr>
       </w:pPr>
-      <w:bookmarkStart w:id="67" w:name="_Toc27038107"/>
+      <w:bookmarkStart w:id="66" w:name="_Toc27038107"/>
       <w:r>
         <w:rPr>
           <w:b/>
@@ -23109,7 +23447,7 @@
         </w:rPr>
         <w:t>: Kịch bảng tương tác chức năng xuất Excel</w:t>
       </w:r>
-      <w:bookmarkEnd w:id="67"/>
+      <w:bookmarkEnd w:id="66"/>
     </w:p>
     <w:p>
       <w:pPr>
@@ -23269,13 +23607,23 @@
         </w:rPr>
         <w:t xml:space="preserve">.1.3 </w:t>
       </w:r>
+      <w:proofErr w:type="gramStart"/>
       <w:r>
         <w:rPr>
           <w:b/>
           <w:sz w:val="26"/>
           <w:szCs w:val="26"/>
         </w:rPr>
-        <w:t>Kịch  bản tương tác các chức năng của tài khoản quản trị</w:t>
+        <w:t>Kịch  bản</w:t>
+      </w:r>
+      <w:proofErr w:type="gramEnd"/>
+      <w:r>
+        <w:rPr>
+          <w:b/>
+          <w:sz w:val="26"/>
+          <w:szCs w:val="26"/>
+        </w:rPr>
+        <w:t xml:space="preserve"> tương tác các chức năng của tài khoản quản trị</w:t>
       </w:r>
     </w:p>
     <w:p>
@@ -23288,7 +23636,7 @@
           <w:szCs w:val="26"/>
         </w:rPr>
       </w:pPr>
-      <w:bookmarkStart w:id="68" w:name="_Toc27036918"/>
+      <w:bookmarkStart w:id="67" w:name="_Toc27036918"/>
       <w:r>
         <w:rPr>
           <w:rFonts w:cs="Times New Roman"/>
@@ -23324,7 +23672,7 @@
         </w:rPr>
         <w:t xml:space="preserve"> danh sách</w:t>
       </w:r>
-      <w:bookmarkEnd w:id="68"/>
+      <w:bookmarkEnd w:id="67"/>
     </w:p>
     <w:p>
       <w:pPr>
@@ -23402,7 +23750,7 @@
           <w:szCs w:val="26"/>
         </w:rPr>
       </w:pPr>
-      <w:bookmarkStart w:id="69" w:name="_Toc27038108"/>
+      <w:bookmarkStart w:id="68" w:name="_Toc27038108"/>
       <w:r>
         <w:rPr>
           <w:b/>
@@ -23467,7 +23815,7 @@
         </w:rPr>
         <w:t>: Kịch bản tương tác chức năng xem danh sách của người quản trị</w:t>
       </w:r>
-      <w:bookmarkEnd w:id="69"/>
+      <w:bookmarkEnd w:id="68"/>
     </w:p>
     <w:p>
       <w:pPr>
@@ -23484,7 +23832,23 @@
           <w:sz w:val="26"/>
           <w:szCs w:val="26"/>
         </w:rPr>
-        <w:t>Khi người quản trị yêu cầu xem danh sách, hệ thống sẽ truy xuất vào dữ liệu và đưa ra danh sách dữ liệu theo yêu cầu sau đó hiển thị ra giao diện người dùng.</w:t>
+        <w:t xml:space="preserve">Khi người quản trị yêu cầu xem danh sách, hệ thống sẽ truy xuất vào dữ liệu và đưa ra danh sách dữ liệu </w:t>
+      </w:r>
+      <w:proofErr w:type="gramStart"/>
+      <w:r>
+        <w:rPr>
+          <w:sz w:val="26"/>
+          <w:szCs w:val="26"/>
+        </w:rPr>
+        <w:t>theo</w:t>
+      </w:r>
+      <w:proofErr w:type="gramEnd"/>
+      <w:r>
+        <w:rPr>
+          <w:sz w:val="26"/>
+          <w:szCs w:val="26"/>
+        </w:rPr>
+        <w:t xml:space="preserve"> yêu cầu sau đó hiển thị ra giao diện người dùng.</w:t>
       </w:r>
     </w:p>
     <w:p>
@@ -23497,7 +23861,7 @@
           <w:szCs w:val="26"/>
         </w:rPr>
       </w:pPr>
-      <w:bookmarkStart w:id="70" w:name="_Toc27036919"/>
+      <w:bookmarkStart w:id="69" w:name="_Toc27036919"/>
       <w:r>
         <w:rPr>
           <w:rFonts w:cs="Times New Roman"/>
@@ -23519,7 +23883,7 @@
         </w:rPr>
         <w:t>hêm dữ liệu</w:t>
       </w:r>
-      <w:bookmarkEnd w:id="70"/>
+      <w:bookmarkEnd w:id="69"/>
     </w:p>
     <w:p>
       <w:pPr>
@@ -23598,7 +23962,7 @@
           <w:szCs w:val="26"/>
         </w:rPr>
       </w:pPr>
-      <w:bookmarkStart w:id="71" w:name="_Toc27038109"/>
+      <w:bookmarkStart w:id="70" w:name="_Toc27038109"/>
       <w:r>
         <w:rPr>
           <w:b/>
@@ -23663,7 +24027,7 @@
         </w:rPr>
         <w:t>: Kịch bản tương tác chức năng thêm dữ liệu của người quản trị</w:t>
       </w:r>
-      <w:bookmarkEnd w:id="71"/>
+      <w:bookmarkEnd w:id="70"/>
     </w:p>
     <w:p>
       <w:pPr>
@@ -23696,7 +24060,7 @@
         </w:rPr>
         <w:t>hệ thống sẽ kiểm tra sự tồn tại của thông tin đó. Nếu tồn tại thì thông bán cho người quản trị là đã tồn tại, nếu không tồn tại sẽ tiến hành thêm dữ liệu vào cơ sở dữ liệu và thông báo thành công.</w:t>
       </w:r>
-      <w:bookmarkStart w:id="72" w:name="_Toc27036920"/>
+      <w:bookmarkStart w:id="71" w:name="_Toc27036920"/>
     </w:p>
     <w:p>
       <w:pPr>
@@ -23797,7 +24161,7 @@
         </w:rPr>
         <w:t>dữ liệu</w:t>
       </w:r>
-      <w:bookmarkEnd w:id="72"/>
+      <w:bookmarkEnd w:id="71"/>
     </w:p>
     <w:p>
       <w:pPr>
@@ -23876,7 +24240,7 @@
           <w:szCs w:val="26"/>
         </w:rPr>
       </w:pPr>
-      <w:bookmarkStart w:id="73" w:name="_Toc27038110"/>
+      <w:bookmarkStart w:id="72" w:name="_Toc27038110"/>
       <w:r>
         <w:rPr>
           <w:b/>
@@ -23941,7 +24305,7 @@
         </w:rPr>
         <w:t>: Kịch bản tương tác chức năng xóa dữ liệu của người quản trị</w:t>
       </w:r>
-      <w:bookmarkEnd w:id="73"/>
+      <w:bookmarkEnd w:id="72"/>
     </w:p>
     <w:p>
       <w:pPr>
@@ -23960,6 +24324,7 @@
         </w:rPr>
         <w:t>Khi người quản trị yêu cầu xóa (có thể là ban cán sự, bộ môn, lớp hoặc cố vấn)</w:t>
       </w:r>
+      <w:proofErr w:type="gramStart"/>
       <w:r>
         <w:rPr>
           <w:sz w:val="26"/>
@@ -23972,7 +24337,15 @@
           <w:sz w:val="26"/>
           <w:szCs w:val="26"/>
         </w:rPr>
-        <w:t xml:space="preserve"> hệ thống thực hiện xóa dữ liệu và thông báo thành công.</w:t>
+        <w:t xml:space="preserve"> hệ</w:t>
+      </w:r>
+      <w:proofErr w:type="gramEnd"/>
+      <w:r>
+        <w:rPr>
+          <w:sz w:val="26"/>
+          <w:szCs w:val="26"/>
+        </w:rPr>
+        <w:t xml:space="preserve"> thống thực hiện xóa dữ liệu và thông báo thành công.</w:t>
       </w:r>
     </w:p>
     <w:p>
@@ -23991,7 +24364,7 @@
           <w:szCs w:val="26"/>
         </w:rPr>
       </w:pPr>
-      <w:bookmarkStart w:id="74" w:name="_Toc27036921"/>
+      <w:bookmarkStart w:id="73" w:name="_Toc27036921"/>
       <w:r>
         <w:rPr>
           <w:rFonts w:cs="Times New Roman"/>
@@ -24013,7 +24386,7 @@
         </w:rPr>
         <w:t>ửa dữ liệu</w:t>
       </w:r>
-      <w:bookmarkEnd w:id="74"/>
+      <w:bookmarkEnd w:id="73"/>
     </w:p>
     <w:p>
       <w:pPr>
@@ -24088,7 +24461,7 @@
           <w:szCs w:val="26"/>
         </w:rPr>
       </w:pPr>
-      <w:bookmarkStart w:id="75" w:name="_Toc27038111"/>
+      <w:bookmarkStart w:id="74" w:name="_Toc27038111"/>
       <w:r>
         <w:rPr>
           <w:b/>
@@ -24153,7 +24526,7 @@
         </w:rPr>
         <w:t>: Kịch bản tương tác chức năng sửa dữ liệu của người quản trị</w:t>
       </w:r>
-      <w:bookmarkEnd w:id="75"/>
+      <w:bookmarkEnd w:id="74"/>
     </w:p>
     <w:p>
       <w:pPr>
@@ -24197,7 +24570,7 @@
           <w:szCs w:val="26"/>
         </w:rPr>
       </w:pPr>
-      <w:bookmarkStart w:id="76" w:name="_Toc27036922"/>
+      <w:bookmarkStart w:id="75" w:name="_Toc27036922"/>
       <w:r>
         <w:rPr>
           <w:rFonts w:cs="Times New Roman"/>
@@ -24219,7 +24592,7 @@
         </w:rPr>
         <w:t>ổi mật khẩu</w:t>
       </w:r>
-      <w:bookmarkEnd w:id="76"/>
+      <w:bookmarkEnd w:id="75"/>
     </w:p>
     <w:p>
       <w:pPr>
@@ -24308,7 +24681,7 @@
           <w:szCs w:val="26"/>
         </w:rPr>
       </w:pPr>
-      <w:bookmarkStart w:id="77" w:name="_Toc27038112"/>
+      <w:bookmarkStart w:id="76" w:name="_Toc27038112"/>
       <w:r>
         <w:rPr>
           <w:b/>
@@ -24373,7 +24746,7 @@
         </w:rPr>
         <w:t>: Kịch bản tương tác chức năng đổi mật khẩu của người quản trị</w:t>
       </w:r>
-      <w:bookmarkEnd w:id="77"/>
+      <w:bookmarkEnd w:id="76"/>
     </w:p>
     <w:p>
       <w:pPr>
@@ -24425,7 +24798,7 @@
           <w:szCs w:val="26"/>
         </w:rPr>
       </w:pPr>
-      <w:bookmarkStart w:id="78" w:name="_Toc27036923"/>
+      <w:bookmarkStart w:id="77" w:name="_Toc27036923"/>
       <w:r>
         <w:rPr>
           <w:rFonts w:cs="Times New Roman"/>
@@ -24440,7 +24813,7 @@
         </w:rPr>
         <w:t>ăng xuất</w:t>
       </w:r>
-      <w:bookmarkEnd w:id="78"/>
+      <w:bookmarkEnd w:id="77"/>
     </w:p>
     <w:p>
       <w:pPr>
@@ -24529,7 +24902,7 @@
           <w:szCs w:val="26"/>
         </w:rPr>
       </w:pPr>
-      <w:bookmarkStart w:id="79" w:name="_Toc27038113"/>
+      <w:bookmarkStart w:id="78" w:name="_Toc27038113"/>
       <w:r>
         <w:rPr>
           <w:b/>
@@ -24594,7 +24967,7 @@
         </w:rPr>
         <w:t>: Kịch bản tương tác chức năng đăng xuất của người quản trị</w:t>
       </w:r>
-      <w:bookmarkEnd w:id="79"/>
+      <w:bookmarkEnd w:id="78"/>
     </w:p>
     <w:p>
       <w:pPr>
@@ -24624,7 +24997,7 @@
           <w:szCs w:val="26"/>
         </w:rPr>
       </w:pPr>
-      <w:bookmarkStart w:id="80" w:name="_Toc27036924"/>
+      <w:bookmarkStart w:id="79" w:name="_Toc27036924"/>
       <w:r>
         <w:rPr>
           <w:rFonts w:cs="Times New Roman"/>
@@ -24646,7 +25019,7 @@
         </w:rPr>
         <w:t>ất Excel</w:t>
       </w:r>
-      <w:bookmarkEnd w:id="80"/>
+      <w:bookmarkEnd w:id="79"/>
     </w:p>
     <w:p>
       <w:pPr>
@@ -24725,7 +25098,7 @@
           <w:szCs w:val="26"/>
         </w:rPr>
       </w:pPr>
-      <w:bookmarkStart w:id="81" w:name="_Toc27038114"/>
+      <w:bookmarkStart w:id="80" w:name="_Toc27038114"/>
       <w:r>
         <w:rPr>
           <w:b/>
@@ -24790,7 +25163,7 @@
         </w:rPr>
         <w:t>: Kịch bản tương tác chức năng xuất Excel của người quản trị</w:t>
       </w:r>
-      <w:bookmarkEnd w:id="81"/>
+      <w:bookmarkEnd w:id="80"/>
     </w:p>
     <w:p>
       <w:pPr>
@@ -24807,7 +25180,23 @@
           <w:sz w:val="26"/>
           <w:szCs w:val="26"/>
         </w:rPr>
-        <w:t>Khi người quản trị yêu cầu xuất Excel (có thể là danh sách ban cán sự, bộ môn, lớp hoặc cố vấn),  hệ thống sẽ truy xuất dữ liệu từ cơ sở dữ liệu, từ dữ liệu đó xuất thành file Excel trả về cho người quản trị.</w:t>
+        <w:t>Khi người quản trị yêu cầu xuất Excel (có thể là danh sách ban cán sự, bộ môn, lớp hoặc cố vấn)</w:t>
+      </w:r>
+      <w:proofErr w:type="gramStart"/>
+      <w:r>
+        <w:rPr>
+          <w:sz w:val="26"/>
+          <w:szCs w:val="26"/>
+        </w:rPr>
+        <w:t>,  hệ</w:t>
+      </w:r>
+      <w:proofErr w:type="gramEnd"/>
+      <w:r>
+        <w:rPr>
+          <w:sz w:val="26"/>
+          <w:szCs w:val="26"/>
+        </w:rPr>
+        <w:t xml:space="preserve"> thống sẽ truy xuất dữ liệu từ cơ sở dữ liệu, từ dữ liệu đó xuất thành file Excel trả về cho người quản trị.</w:t>
       </w:r>
     </w:p>
     <w:p>
@@ -24819,7 +25208,7 @@
           <w:szCs w:val="26"/>
         </w:rPr>
       </w:pPr>
-      <w:bookmarkStart w:id="82" w:name="_Toc27036925"/>
+      <w:bookmarkStart w:id="81" w:name="_Toc27036925"/>
       <w:r>
         <w:br w:type="page"/>
       </w:r>
@@ -24839,9 +25228,9 @@
         <w:lastRenderedPageBreak/>
         <w:t>4.2 Nội dung các bảng dữ liệu thử nghiệm</w:t>
       </w:r>
-      <w:bookmarkStart w:id="83" w:name="_Toc27036955"/>
-      <w:bookmarkStart w:id="84" w:name="_Toc27037125"/>
-      <w:bookmarkEnd w:id="82"/>
+      <w:bookmarkStart w:id="82" w:name="_Toc27036955"/>
+      <w:bookmarkStart w:id="83" w:name="_Toc27037125"/>
+      <w:bookmarkEnd w:id="81"/>
     </w:p>
     <w:p>
       <w:pPr>
@@ -24918,8 +25307,8 @@
         </w:rPr>
         <w:t>: Bảng Bộ môn</w:t>
       </w:r>
+      <w:bookmarkEnd w:id="82"/>
       <w:bookmarkEnd w:id="83"/>
-      <w:bookmarkEnd w:id="84"/>
     </w:p>
     <w:tbl>
       <w:tblPr>
@@ -25300,8 +25689,8 @@
           <w:szCs w:val="26"/>
         </w:rPr>
       </w:pPr>
-      <w:bookmarkStart w:id="85" w:name="_Toc27036956"/>
-      <w:bookmarkStart w:id="86" w:name="_Toc27037126"/>
+      <w:bookmarkStart w:id="84" w:name="_Toc27036956"/>
+      <w:bookmarkStart w:id="85" w:name="_Toc27037126"/>
     </w:p>
     <w:p>
       <w:pPr>
@@ -25378,8 +25767,8 @@
         </w:rPr>
         <w:t>: Bảng Cố vấn</w:t>
       </w:r>
+      <w:bookmarkEnd w:id="84"/>
       <w:bookmarkEnd w:id="85"/>
-      <w:bookmarkEnd w:id="86"/>
     </w:p>
     <w:tbl>
       <w:tblPr>
@@ -26882,7 +27271,7 @@
                 </mc:Choice>
                 <mc:Fallback>
                   <w:pict>
-                    <v:shape w14:anchorId="77F8F084" id="Text Box 1256" o:spid="_x0000_s1026" type="#_x0000_t202" style="position:absolute;margin-left:0;margin-top:0;width:10.5pt;height:15pt;z-index:251490816;visibility:visible;mso-wrap-style:square;mso-width-percent:0;mso-height-percent:0;mso-wrap-distance-left:9pt;mso-wrap-distance-top:0;mso-wrap-distance-right:9pt;mso-wrap-distance-bottom:0;mso-position-horizontal:absolute;mso-position-horizontal-relative:text;mso-position-vertical:absolute;mso-position-vertical-relative:text;mso-width-percent:0;mso-height-percent:0;mso-width-relative:page;mso-height-relative:page;v-text-anchor:top" o:gfxdata="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" filled="f" stroked="f"/>
+                    <v:shape w14:anchorId="690961C0" id="Text Box 1256" o:spid="_x0000_s1026" type="#_x0000_t202" style="position:absolute;margin-left:0;margin-top:0;width:10.5pt;height:15pt;z-index:251490816;visibility:visible;mso-wrap-style:square;mso-width-percent:0;mso-height-percent:0;mso-wrap-distance-left:9pt;mso-wrap-distance-top:0;mso-wrap-distance-right:9pt;mso-wrap-distance-bottom:0;mso-position-horizontal:absolute;mso-position-horizontal-relative:text;mso-position-vertical:absolute;mso-position-vertical-relative:text;mso-width-percent:0;mso-height-percent:0;mso-width-relative:page;mso-height-relative:page;v-text-anchor:top" o:gfxdata="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" filled="f" stroked="f"/>
                   </w:pict>
                 </mc:Fallback>
               </mc:AlternateContent>
@@ -26964,7 +27353,7 @@
                 </mc:Choice>
                 <mc:Fallback>
                   <w:pict>
-                    <v:shape w14:anchorId="2E8CDFB0" id="Text Box 1257" o:spid="_x0000_s1026" type="#_x0000_t202" style="position:absolute;margin-left:0;margin-top:0;width:10.5pt;height:15pt;z-index:251495936;visibility:visible;mso-wrap-style:square;mso-width-percent:0;mso-height-percent:0;mso-wrap-distance-left:9pt;mso-wrap-distance-top:0;mso-wrap-distance-right:9pt;mso-wrap-distance-bottom:0;mso-position-horizontal:absolute;mso-position-horizontal-relative:text;mso-position-vertical:absolute;mso-position-vertical-relative:text;mso-width-percent:0;mso-height-percent:0;mso-width-relative:page;mso-height-relative:page;v-text-anchor:top" o:gfxdata="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" filled="f" stroked="f"/>
+                    <v:shape w14:anchorId="184DD368" id="Text Box 1257" o:spid="_x0000_s1026" type="#_x0000_t202" style="position:absolute;margin-left:0;margin-top:0;width:10.5pt;height:15pt;z-index:251495936;visibility:visible;mso-wrap-style:square;mso-width-percent:0;mso-height-percent:0;mso-wrap-distance-left:9pt;mso-wrap-distance-top:0;mso-wrap-distance-right:9pt;mso-wrap-distance-bottom:0;mso-position-horizontal:absolute;mso-position-horizontal-relative:text;mso-position-vertical:absolute;mso-position-vertical-relative:text;mso-width-percent:0;mso-height-percent:0;mso-width-relative:page;mso-height-relative:page;v-text-anchor:top" o:gfxdata="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" filled="f" stroked="f"/>
                   </w:pict>
                 </mc:Fallback>
               </mc:AlternateContent>
@@ -27046,7 +27435,7 @@
                 </mc:Choice>
                 <mc:Fallback>
                   <w:pict>
-                    <v:shape w14:anchorId="7685CBCC" id="Text Box 1258" o:spid="_x0000_s1026" type="#_x0000_t202" style="position:absolute;margin-left:0;margin-top:0;width:10.5pt;height:15pt;z-index:251501056;visibility:visible;mso-wrap-style:square;mso-width-percent:0;mso-height-percent:0;mso-wrap-distance-left:9pt;mso-wrap-distance-top:0;mso-wrap-distance-right:9pt;mso-wrap-distance-bottom:0;mso-position-horizontal:absolute;mso-position-horizontal-relative:text;mso-position-vertical:absolute;mso-position-vertical-relative:text;mso-width-percent:0;mso-height-percent:0;mso-width-relative:page;mso-height-relative:page;v-text-anchor:top" o:gfxdata="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" filled="f" stroked="f"/>
+                    <v:shape w14:anchorId="53F628CC" id="Text Box 1258" o:spid="_x0000_s1026" type="#_x0000_t202" style="position:absolute;margin-left:0;margin-top:0;width:10.5pt;height:15pt;z-index:251501056;visibility:visible;mso-wrap-style:square;mso-width-percent:0;mso-height-percent:0;mso-wrap-distance-left:9pt;mso-wrap-distance-top:0;mso-wrap-distance-right:9pt;mso-wrap-distance-bottom:0;mso-position-horizontal:absolute;mso-position-horizontal-relative:text;mso-position-vertical:absolute;mso-position-vertical-relative:text;mso-width-percent:0;mso-height-percent:0;mso-width-relative:page;mso-height-relative:page;v-text-anchor:top" o:gfxdata="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" filled="f" stroked="f"/>
                   </w:pict>
                 </mc:Fallback>
               </mc:AlternateContent>
@@ -27128,7 +27517,7 @@
                 </mc:Choice>
                 <mc:Fallback>
                   <w:pict>
-                    <v:shape w14:anchorId="570498D6" id="Text Box 1259" o:spid="_x0000_s1026" type="#_x0000_t202" style="position:absolute;margin-left:0;margin-top:0;width:14.25pt;height:15pt;z-index:251506176;visibility:visible;mso-wrap-style:square;mso-width-percent:0;mso-height-percent:0;mso-wrap-distance-left:9pt;mso-wrap-distance-top:0;mso-wrap-distance-right:9pt;mso-wrap-distance-bottom:0;mso-position-horizontal:absolute;mso-position-horizontal-relative:text;mso-position-vertical:absolute;mso-position-vertical-relative:text;mso-width-percent:0;mso-height-percent:0;mso-width-relative:page;mso-height-relative:page;v-text-anchor:top" o:gfxdata="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" filled="f" stroked="f"/>
+                    <v:shape w14:anchorId="54490765" id="Text Box 1259" o:spid="_x0000_s1026" type="#_x0000_t202" style="position:absolute;margin-left:0;margin-top:0;width:14.25pt;height:15pt;z-index:251506176;visibility:visible;mso-wrap-style:square;mso-width-percent:0;mso-height-percent:0;mso-wrap-distance-left:9pt;mso-wrap-distance-top:0;mso-wrap-distance-right:9pt;mso-wrap-distance-bottom:0;mso-position-horizontal:absolute;mso-position-horizontal-relative:text;mso-position-vertical:absolute;mso-position-vertical-relative:text;mso-width-percent:0;mso-height-percent:0;mso-width-relative:page;mso-height-relative:page;v-text-anchor:top" o:gfxdata="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" filled="f" stroked="f"/>
                   </w:pict>
                 </mc:Fallback>
               </mc:AlternateContent>
@@ -27210,7 +27599,7 @@
                 </mc:Choice>
                 <mc:Fallback>
                   <w:pict>
-                    <v:shape w14:anchorId="7F8F5794" id="Text Box 1260" o:spid="_x0000_s1026" type="#_x0000_t202" style="position:absolute;margin-left:0;margin-top:0;width:14.25pt;height:15pt;z-index:251511296;visibility:visible;mso-wrap-style:square;mso-width-percent:0;mso-height-percent:0;mso-wrap-distance-left:9pt;mso-wrap-distance-top:0;mso-wrap-distance-right:9pt;mso-wrap-distance-bottom:0;mso-position-horizontal:absolute;mso-position-horizontal-relative:text;mso-position-vertical:absolute;mso-position-vertical-relative:text;mso-width-percent:0;mso-height-percent:0;mso-width-relative:page;mso-height-relative:page;v-text-anchor:top" o:gfxdata="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" filled="f" stroked="f"/>
+                    <v:shape w14:anchorId="0C359CB8" id="Text Box 1260" o:spid="_x0000_s1026" type="#_x0000_t202" style="position:absolute;margin-left:0;margin-top:0;width:14.25pt;height:15pt;z-index:251511296;visibility:visible;mso-wrap-style:square;mso-width-percent:0;mso-height-percent:0;mso-wrap-distance-left:9pt;mso-wrap-distance-top:0;mso-wrap-distance-right:9pt;mso-wrap-distance-bottom:0;mso-position-horizontal:absolute;mso-position-horizontal-relative:text;mso-position-vertical:absolute;mso-position-vertical-relative:text;mso-width-percent:0;mso-height-percent:0;mso-width-relative:page;mso-height-relative:page;v-text-anchor:top" o:gfxdata="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" filled="f" stroked="f"/>
                   </w:pict>
                 </mc:Fallback>
               </mc:AlternateContent>
@@ -27292,7 +27681,7 @@
                 </mc:Choice>
                 <mc:Fallback>
                   <w:pict>
-                    <v:shape w14:anchorId="24F65F59" id="Text Box 1261" o:spid="_x0000_s1026" type="#_x0000_t202" style="position:absolute;margin-left:0;margin-top:0;width:14.25pt;height:15pt;z-index:251516416;visibility:visible;mso-wrap-style:square;mso-width-percent:0;mso-height-percent:0;mso-wrap-distance-left:9pt;mso-wrap-distance-top:0;mso-wrap-distance-right:9pt;mso-wrap-distance-bottom:0;mso-position-horizontal:absolute;mso-position-horizontal-relative:text;mso-position-vertical:absolute;mso-position-vertical-relative:text;mso-width-percent:0;mso-height-percent:0;mso-width-relative:page;mso-height-relative:page;v-text-anchor:top" o:gfxdata="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" filled="f" stroked="f"/>
+                    <v:shape w14:anchorId="17E789A6" id="Text Box 1261" o:spid="_x0000_s1026" type="#_x0000_t202" style="position:absolute;margin-left:0;margin-top:0;width:14.25pt;height:15pt;z-index:251516416;visibility:visible;mso-wrap-style:square;mso-width-percent:0;mso-height-percent:0;mso-wrap-distance-left:9pt;mso-wrap-distance-top:0;mso-wrap-distance-right:9pt;mso-wrap-distance-bottom:0;mso-position-horizontal:absolute;mso-position-horizontal-relative:text;mso-position-vertical:absolute;mso-position-vertical-relative:text;mso-width-percent:0;mso-height-percent:0;mso-width-relative:page;mso-height-relative:page;v-text-anchor:top" o:gfxdata="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" filled="f" stroked="f"/>
                   </w:pict>
                 </mc:Fallback>
               </mc:AlternateContent>
@@ -27374,7 +27763,7 @@
                 </mc:Choice>
                 <mc:Fallback>
                   <w:pict>
-                    <v:shape w14:anchorId="243C05C5" id="Text Box 1262" o:spid="_x0000_s1026" type="#_x0000_t202" style="position:absolute;margin-left:0;margin-top:0;width:16.5pt;height:15pt;z-index:251521536;visibility:visible;mso-wrap-style:square;mso-width-percent:0;mso-height-percent:0;mso-wrap-distance-left:9pt;mso-wrap-distance-top:0;mso-wrap-distance-right:9pt;mso-wrap-distance-bottom:0;mso-position-horizontal:absolute;mso-position-horizontal-relative:text;mso-position-vertical:absolute;mso-position-vertical-relative:text;mso-width-percent:0;mso-height-percent:0;mso-width-relative:page;mso-height-relative:page;v-text-anchor:top" o:gfxdata="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" filled="f" stroked="f"/>
+                    <v:shape w14:anchorId="7BD07930" id="Text Box 1262" o:spid="_x0000_s1026" type="#_x0000_t202" style="position:absolute;margin-left:0;margin-top:0;width:16.5pt;height:15pt;z-index:251521536;visibility:visible;mso-wrap-style:square;mso-width-percent:0;mso-height-percent:0;mso-wrap-distance-left:9pt;mso-wrap-distance-top:0;mso-wrap-distance-right:9pt;mso-wrap-distance-bottom:0;mso-position-horizontal:absolute;mso-position-horizontal-relative:text;mso-position-vertical:absolute;mso-position-vertical-relative:text;mso-width-percent:0;mso-height-percent:0;mso-width-relative:page;mso-height-relative:page;v-text-anchor:top" o:gfxdata="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" filled="f" stroked="f"/>
                   </w:pict>
                 </mc:Fallback>
               </mc:AlternateContent>
@@ -27456,7 +27845,7 @@
                 </mc:Choice>
                 <mc:Fallback>
                   <w:pict>
-                    <v:shape w14:anchorId="52C92E18" id="Text Box 1263" o:spid="_x0000_s1026" type="#_x0000_t202" style="position:absolute;margin-left:0;margin-top:0;width:16.5pt;height:15pt;z-index:251526656;visibility:visible;mso-wrap-style:square;mso-width-percent:0;mso-height-percent:0;mso-wrap-distance-left:9pt;mso-wrap-distance-top:0;mso-wrap-distance-right:9pt;mso-wrap-distance-bottom:0;mso-position-horizontal:absolute;mso-position-horizontal-relative:text;mso-position-vertical:absolute;mso-position-vertical-relative:text;mso-width-percent:0;mso-height-percent:0;mso-width-relative:page;mso-height-relative:page;v-text-anchor:top" o:gfxdata="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" filled="f" stroked="f"/>
+                    <v:shape w14:anchorId="742EB505" id="Text Box 1263" o:spid="_x0000_s1026" type="#_x0000_t202" style="position:absolute;margin-left:0;margin-top:0;width:16.5pt;height:15pt;z-index:251526656;visibility:visible;mso-wrap-style:square;mso-width-percent:0;mso-height-percent:0;mso-wrap-distance-left:9pt;mso-wrap-distance-top:0;mso-wrap-distance-right:9pt;mso-wrap-distance-bottom:0;mso-position-horizontal:absolute;mso-position-horizontal-relative:text;mso-position-vertical:absolute;mso-position-vertical-relative:text;mso-width-percent:0;mso-height-percent:0;mso-width-relative:page;mso-height-relative:page;v-text-anchor:top" o:gfxdata="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" filled="f" stroked="f"/>
                   </w:pict>
                 </mc:Fallback>
               </mc:AlternateContent>
@@ -27538,7 +27927,7 @@
                 </mc:Choice>
                 <mc:Fallback>
                   <w:pict>
-                    <v:shape w14:anchorId="6195A2EF" id="Text Box 1264" o:spid="_x0000_s1026" type="#_x0000_t202" style="position:absolute;margin-left:0;margin-top:0;width:16.5pt;height:15pt;z-index:251531776;visibility:visible;mso-wrap-style:square;mso-width-percent:0;mso-height-percent:0;mso-wrap-distance-left:9pt;mso-wrap-distance-top:0;mso-wrap-distance-right:9pt;mso-wrap-distance-bottom:0;mso-position-horizontal:absolute;mso-position-horizontal-relative:text;mso-position-vertical:absolute;mso-position-vertical-relative:text;mso-width-percent:0;mso-height-percent:0;mso-width-relative:page;mso-height-relative:page;v-text-anchor:top" o:gfxdata="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" filled="f" stroked="f"/>
+                    <v:shape w14:anchorId="41A42773" id="Text Box 1264" o:spid="_x0000_s1026" type="#_x0000_t202" style="position:absolute;margin-left:0;margin-top:0;width:16.5pt;height:15pt;z-index:251531776;visibility:visible;mso-wrap-style:square;mso-width-percent:0;mso-height-percent:0;mso-wrap-distance-left:9pt;mso-wrap-distance-top:0;mso-wrap-distance-right:9pt;mso-wrap-distance-bottom:0;mso-position-horizontal:absolute;mso-position-horizontal-relative:text;mso-position-vertical:absolute;mso-position-vertical-relative:text;mso-width-percent:0;mso-height-percent:0;mso-width-relative:page;mso-height-relative:page;v-text-anchor:top" o:gfxdata="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" filled="f" stroked="f"/>
                   </w:pict>
                 </mc:Fallback>
               </mc:AlternateContent>
@@ -27620,7 +28009,7 @@
                 </mc:Choice>
                 <mc:Fallback>
                   <w:pict>
-                    <v:shape w14:anchorId="166013C7" id="Text Box 1265" o:spid="_x0000_s1026" type="#_x0000_t202" style="position:absolute;margin-left:0;margin-top:0;width:10.5pt;height:15pt;z-index:251536896;visibility:visible;mso-wrap-style:square;mso-width-percent:0;mso-height-percent:0;mso-wrap-distance-left:9pt;mso-wrap-distance-top:0;mso-wrap-distance-right:9pt;mso-wrap-distance-bottom:0;mso-position-horizontal:absolute;mso-position-horizontal-relative:text;mso-position-vertical:absolute;mso-position-vertical-relative:text;mso-width-percent:0;mso-height-percent:0;mso-width-relative:page;mso-height-relative:page;v-text-anchor:top" o:gfxdata="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" filled="f" stroked="f"/>
+                    <v:shape w14:anchorId="5AF9836C" id="Text Box 1265" o:spid="_x0000_s1026" type="#_x0000_t202" style="position:absolute;margin-left:0;margin-top:0;width:10.5pt;height:15pt;z-index:251536896;visibility:visible;mso-wrap-style:square;mso-width-percent:0;mso-height-percent:0;mso-wrap-distance-left:9pt;mso-wrap-distance-top:0;mso-wrap-distance-right:9pt;mso-wrap-distance-bottom:0;mso-position-horizontal:absolute;mso-position-horizontal-relative:text;mso-position-vertical:absolute;mso-position-vertical-relative:text;mso-width-percent:0;mso-height-percent:0;mso-width-relative:page;mso-height-relative:page;v-text-anchor:top" o:gfxdata="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" filled="f" stroked="f"/>
                   </w:pict>
                 </mc:Fallback>
               </mc:AlternateContent>
@@ -27702,7 +28091,7 @@
                 </mc:Choice>
                 <mc:Fallback>
                   <w:pict>
-                    <v:shape w14:anchorId="096998D9" id="Text Box 1266" o:spid="_x0000_s1026" type="#_x0000_t202" style="position:absolute;margin-left:0;margin-top:0;width:10.5pt;height:15pt;z-index:251542016;visibility:visible;mso-wrap-style:square;mso-width-percent:0;mso-height-percent:0;mso-wrap-distance-left:9pt;mso-wrap-distance-top:0;mso-wrap-distance-right:9pt;mso-wrap-distance-bottom:0;mso-position-horizontal:absolute;mso-position-horizontal-relative:text;mso-position-vertical:absolute;mso-position-vertical-relative:text;mso-width-percent:0;mso-height-percent:0;mso-width-relative:page;mso-height-relative:page;v-text-anchor:top" o:gfxdata="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" filled="f" stroked="f"/>
+                    <v:shape w14:anchorId="5D4F7091" id="Text Box 1266" o:spid="_x0000_s1026" type="#_x0000_t202" style="position:absolute;margin-left:0;margin-top:0;width:10.5pt;height:15pt;z-index:251542016;visibility:visible;mso-wrap-style:square;mso-width-percent:0;mso-height-percent:0;mso-wrap-distance-left:9pt;mso-wrap-distance-top:0;mso-wrap-distance-right:9pt;mso-wrap-distance-bottom:0;mso-position-horizontal:absolute;mso-position-horizontal-relative:text;mso-position-vertical:absolute;mso-position-vertical-relative:text;mso-width-percent:0;mso-height-percent:0;mso-width-relative:page;mso-height-relative:page;v-text-anchor:top" o:gfxdata="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" filled="f" stroked="f"/>
                   </w:pict>
                 </mc:Fallback>
               </mc:AlternateContent>
@@ -27784,7 +28173,7 @@
                 </mc:Choice>
                 <mc:Fallback>
                   <w:pict>
-                    <v:shape w14:anchorId="35C04BDA" id="Text Box 1267" o:spid="_x0000_s1026" type="#_x0000_t202" style="position:absolute;margin-left:0;margin-top:0;width:10.5pt;height:15pt;z-index:251547136;visibility:visible;mso-wrap-style:square;mso-width-percent:0;mso-height-percent:0;mso-wrap-distance-left:9pt;mso-wrap-distance-top:0;mso-wrap-distance-right:9pt;mso-wrap-distance-bottom:0;mso-position-horizontal:absolute;mso-position-horizontal-relative:text;mso-position-vertical:absolute;mso-position-vertical-relative:text;mso-width-percent:0;mso-height-percent:0;mso-width-relative:page;mso-height-relative:page;v-text-anchor:top" o:gfxdata="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" filled="f" stroked="f"/>
+                    <v:shape w14:anchorId="08531812" id="Text Box 1267" o:spid="_x0000_s1026" type="#_x0000_t202" style="position:absolute;margin-left:0;margin-top:0;width:10.5pt;height:15pt;z-index:251547136;visibility:visible;mso-wrap-style:square;mso-width-percent:0;mso-height-percent:0;mso-wrap-distance-left:9pt;mso-wrap-distance-top:0;mso-wrap-distance-right:9pt;mso-wrap-distance-bottom:0;mso-position-horizontal:absolute;mso-position-horizontal-relative:text;mso-position-vertical:absolute;mso-position-vertical-relative:text;mso-width-percent:0;mso-height-percent:0;mso-width-relative:page;mso-height-relative:page;v-text-anchor:top" o:gfxdata="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" filled="f" stroked="f"/>
                   </w:pict>
                 </mc:Fallback>
               </mc:AlternateContent>
@@ -27866,7 +28255,7 @@
                 </mc:Choice>
                 <mc:Fallback>
                   <w:pict>
-                    <v:shape w14:anchorId="53654A45" id="Text Box 1268" o:spid="_x0000_s1026" type="#_x0000_t202" style="position:absolute;margin-left:0;margin-top:0;width:17.25pt;height:15pt;z-index:251552256;visibility:visible;mso-wrap-style:square;mso-width-percent:0;mso-height-percent:0;mso-wrap-distance-left:9pt;mso-wrap-distance-top:0;mso-wrap-distance-right:9pt;mso-wrap-distance-bottom:0;mso-position-horizontal:absolute;mso-position-horizontal-relative:text;mso-position-vertical:absolute;mso-position-vertical-relative:text;mso-width-percent:0;mso-height-percent:0;mso-width-relative:page;mso-height-relative:page;v-text-anchor:top" o:gfxdata="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" filled="f" stroked="f"/>
+                    <v:shape w14:anchorId="6714FF18" id="Text Box 1268" o:spid="_x0000_s1026" type="#_x0000_t202" style="position:absolute;margin-left:0;margin-top:0;width:17.25pt;height:15pt;z-index:251552256;visibility:visible;mso-wrap-style:square;mso-width-percent:0;mso-height-percent:0;mso-wrap-distance-left:9pt;mso-wrap-distance-top:0;mso-wrap-distance-right:9pt;mso-wrap-distance-bottom:0;mso-position-horizontal:absolute;mso-position-horizontal-relative:text;mso-position-vertical:absolute;mso-position-vertical-relative:text;mso-width-percent:0;mso-height-percent:0;mso-width-relative:page;mso-height-relative:page;v-text-anchor:top" o:gfxdata="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" filled="f" stroked="f"/>
                   </w:pict>
                 </mc:Fallback>
               </mc:AlternateContent>
@@ -27948,7 +28337,7 @@
                 </mc:Choice>
                 <mc:Fallback>
                   <w:pict>
-                    <v:shape w14:anchorId="0A985A3D" id="Text Box 1269" o:spid="_x0000_s1026" type="#_x0000_t202" style="position:absolute;margin-left:0;margin-top:0;width:17.25pt;height:15pt;z-index:251557376;visibility:visible;mso-wrap-style:square;mso-width-percent:0;mso-height-percent:0;mso-wrap-distance-left:9pt;mso-wrap-distance-top:0;mso-wrap-distance-right:9pt;mso-wrap-distance-bottom:0;mso-position-horizontal:absolute;mso-position-horizontal-relative:text;mso-position-vertical:absolute;mso-position-vertical-relative:text;mso-width-percent:0;mso-height-percent:0;mso-width-relative:page;mso-height-relative:page;v-text-anchor:top" o:gfxdata="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" filled="f" stroked="f"/>
+                    <v:shape w14:anchorId="0471B128" id="Text Box 1269" o:spid="_x0000_s1026" type="#_x0000_t202" style="position:absolute;margin-left:0;margin-top:0;width:17.25pt;height:15pt;z-index:251557376;visibility:visible;mso-wrap-style:square;mso-width-percent:0;mso-height-percent:0;mso-wrap-distance-left:9pt;mso-wrap-distance-top:0;mso-wrap-distance-right:9pt;mso-wrap-distance-bottom:0;mso-position-horizontal:absolute;mso-position-horizontal-relative:text;mso-position-vertical:absolute;mso-position-vertical-relative:text;mso-width-percent:0;mso-height-percent:0;mso-width-relative:page;mso-height-relative:page;v-text-anchor:top" o:gfxdata="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" filled="f" stroked="f"/>
                   </w:pict>
                 </mc:Fallback>
               </mc:AlternateContent>
@@ -28030,7 +28419,7 @@
                 </mc:Choice>
                 <mc:Fallback>
                   <w:pict>
-                    <v:shape w14:anchorId="61AB8D0A" id="Text Box 1270" o:spid="_x0000_s1026" type="#_x0000_t202" style="position:absolute;margin-left:0;margin-top:0;width:17.25pt;height:15pt;z-index:251562496;visibility:visible;mso-wrap-style:square;mso-width-percent:0;mso-height-percent:0;mso-wrap-distance-left:9pt;mso-wrap-distance-top:0;mso-wrap-distance-right:9pt;mso-wrap-distance-bottom:0;mso-position-horizontal:absolute;mso-position-horizontal-relative:text;mso-position-vertical:absolute;mso-position-vertical-relative:text;mso-width-percent:0;mso-height-percent:0;mso-width-relative:page;mso-height-relative:page;v-text-anchor:top" o:gfxdata="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" filled="f" stroked="f"/>
+                    <v:shape w14:anchorId="43854644" id="Text Box 1270" o:spid="_x0000_s1026" type="#_x0000_t202" style="position:absolute;margin-left:0;margin-top:0;width:17.25pt;height:15pt;z-index:251562496;visibility:visible;mso-wrap-style:square;mso-width-percent:0;mso-height-percent:0;mso-wrap-distance-left:9pt;mso-wrap-distance-top:0;mso-wrap-distance-right:9pt;mso-wrap-distance-bottom:0;mso-position-horizontal:absolute;mso-position-horizontal-relative:text;mso-position-vertical:absolute;mso-position-vertical-relative:text;mso-width-percent:0;mso-height-percent:0;mso-width-relative:page;mso-height-relative:page;v-text-anchor:top" o:gfxdata="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" filled="f" stroked="f"/>
                   </w:pict>
                 </mc:Fallback>
               </mc:AlternateContent>
@@ -28112,7 +28501,7 @@
                 </mc:Choice>
                 <mc:Fallback>
                   <w:pict>
-                    <v:shape w14:anchorId="18275FF6" id="Text Box 1271" o:spid="_x0000_s1026" type="#_x0000_t202" style="position:absolute;margin-left:0;margin-top:0;width:10.5pt;height:15pt;z-index:251567616;visibility:visible;mso-wrap-style:square;mso-width-percent:0;mso-height-percent:0;mso-wrap-distance-left:9pt;mso-wrap-distance-top:0;mso-wrap-distance-right:9pt;mso-wrap-distance-bottom:0;mso-position-horizontal:absolute;mso-position-horizontal-relative:text;mso-position-vertical:absolute;mso-position-vertical-relative:text;mso-width-percent:0;mso-height-percent:0;mso-width-relative:page;mso-height-relative:page;v-text-anchor:top" o:gfxdata="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" filled="f" stroked="f"/>
+                    <v:shape w14:anchorId="022B179A" id="Text Box 1271" o:spid="_x0000_s1026" type="#_x0000_t202" style="position:absolute;margin-left:0;margin-top:0;width:10.5pt;height:15pt;z-index:251567616;visibility:visible;mso-wrap-style:square;mso-width-percent:0;mso-height-percent:0;mso-wrap-distance-left:9pt;mso-wrap-distance-top:0;mso-wrap-distance-right:9pt;mso-wrap-distance-bottom:0;mso-position-horizontal:absolute;mso-position-horizontal-relative:text;mso-position-vertical:absolute;mso-position-vertical-relative:text;mso-width-percent:0;mso-height-percent:0;mso-width-relative:page;mso-height-relative:page;v-text-anchor:top" o:gfxdata="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" filled="f" stroked="f"/>
                   </w:pict>
                 </mc:Fallback>
               </mc:AlternateContent>
@@ -28194,7 +28583,7 @@
                 </mc:Choice>
                 <mc:Fallback>
                   <w:pict>
-                    <v:shape w14:anchorId="5561F1A3" id="Text Box 1272" o:spid="_x0000_s1026" type="#_x0000_t202" style="position:absolute;margin-left:0;margin-top:0;width:10.5pt;height:15pt;z-index:251572736;visibility:visible;mso-wrap-style:square;mso-width-percent:0;mso-height-percent:0;mso-wrap-distance-left:9pt;mso-wrap-distance-top:0;mso-wrap-distance-right:9pt;mso-wrap-distance-bottom:0;mso-position-horizontal:absolute;mso-position-horizontal-relative:text;mso-position-vertical:absolute;mso-position-vertical-relative:text;mso-width-percent:0;mso-height-percent:0;mso-width-relative:page;mso-height-relative:page;v-text-anchor:top" o:gfxdata="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" filled="f" stroked="f"/>
+                    <v:shape w14:anchorId="48E6ABD1" id="Text Box 1272" o:spid="_x0000_s1026" type="#_x0000_t202" style="position:absolute;margin-left:0;margin-top:0;width:10.5pt;height:15pt;z-index:251572736;visibility:visible;mso-wrap-style:square;mso-width-percent:0;mso-height-percent:0;mso-wrap-distance-left:9pt;mso-wrap-distance-top:0;mso-wrap-distance-right:9pt;mso-wrap-distance-bottom:0;mso-position-horizontal:absolute;mso-position-horizontal-relative:text;mso-position-vertical:absolute;mso-position-vertical-relative:text;mso-width-percent:0;mso-height-percent:0;mso-width-relative:page;mso-height-relative:page;v-text-anchor:top" o:gfxdata="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" filled="f" stroked="f"/>
                   </w:pict>
                 </mc:Fallback>
               </mc:AlternateContent>
@@ -28276,7 +28665,7 @@
                 </mc:Choice>
                 <mc:Fallback>
                   <w:pict>
-                    <v:shape w14:anchorId="5828C87A" id="Text Box 1273" o:spid="_x0000_s1026" type="#_x0000_t202" style="position:absolute;margin-left:0;margin-top:0;width:10.5pt;height:15pt;z-index:251577856;visibility:visible;mso-wrap-style:square;mso-width-percent:0;mso-height-percent:0;mso-wrap-distance-left:9pt;mso-wrap-distance-top:0;mso-wrap-distance-right:9pt;mso-wrap-distance-bottom:0;mso-position-horizontal:absolute;mso-position-horizontal-relative:text;mso-position-vertical:absolute;mso-position-vertical-relative:text;mso-width-percent:0;mso-height-percent:0;mso-width-relative:page;mso-height-relative:page;v-text-anchor:top" o:gfxdata="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" filled="f" stroked="f"/>
+                    <v:shape w14:anchorId="5844CA3A" id="Text Box 1273" o:spid="_x0000_s1026" type="#_x0000_t202" style="position:absolute;margin-left:0;margin-top:0;width:10.5pt;height:15pt;z-index:251577856;visibility:visible;mso-wrap-style:square;mso-width-percent:0;mso-height-percent:0;mso-wrap-distance-left:9pt;mso-wrap-distance-top:0;mso-wrap-distance-right:9pt;mso-wrap-distance-bottom:0;mso-position-horizontal:absolute;mso-position-horizontal-relative:text;mso-position-vertical:absolute;mso-position-vertical-relative:text;mso-width-percent:0;mso-height-percent:0;mso-width-relative:page;mso-height-relative:page;v-text-anchor:top" o:gfxdata="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" filled="f" stroked="f"/>
                   </w:pict>
                 </mc:Fallback>
               </mc:AlternateContent>
@@ -28358,7 +28747,7 @@
                 </mc:Choice>
                 <mc:Fallback>
                   <w:pict>
-                    <v:shape w14:anchorId="0B94343D" id="Text Box 1274" o:spid="_x0000_s1026" type="#_x0000_t202" style="position:absolute;margin-left:0;margin-top:0;width:14.25pt;height:15pt;z-index:251582976;visibility:visible;mso-wrap-style:square;mso-width-percent:0;mso-height-percent:0;mso-wrap-distance-left:9pt;mso-wrap-distance-top:0;mso-wrap-distance-right:9pt;mso-wrap-distance-bottom:0;mso-position-horizontal:absolute;mso-position-horizontal-relative:text;mso-position-vertical:absolute;mso-position-vertical-relative:text;mso-width-percent:0;mso-height-percent:0;mso-width-relative:page;mso-height-relative:page;v-text-anchor:top" o:gfxdata="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" filled="f" stroked="f"/>
+                    <v:shape w14:anchorId="3D2A571B" id="Text Box 1274" o:spid="_x0000_s1026" type="#_x0000_t202" style="position:absolute;margin-left:0;margin-top:0;width:14.25pt;height:15pt;z-index:251582976;visibility:visible;mso-wrap-style:square;mso-width-percent:0;mso-height-percent:0;mso-wrap-distance-left:9pt;mso-wrap-distance-top:0;mso-wrap-distance-right:9pt;mso-wrap-distance-bottom:0;mso-position-horizontal:absolute;mso-position-horizontal-relative:text;mso-position-vertical:absolute;mso-position-vertical-relative:text;mso-width-percent:0;mso-height-percent:0;mso-width-relative:page;mso-height-relative:page;v-text-anchor:top" o:gfxdata="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" filled="f" stroked="f"/>
                   </w:pict>
                 </mc:Fallback>
               </mc:AlternateContent>
@@ -28440,7 +28829,7 @@
                 </mc:Choice>
                 <mc:Fallback>
                   <w:pict>
-                    <v:shape w14:anchorId="6F8FB4C3" id="Text Box 1275" o:spid="_x0000_s1026" type="#_x0000_t202" style="position:absolute;margin-left:0;margin-top:0;width:14.25pt;height:15pt;z-index:251588096;visibility:visible;mso-wrap-style:square;mso-width-percent:0;mso-height-percent:0;mso-wrap-distance-left:9pt;mso-wrap-distance-top:0;mso-wrap-distance-right:9pt;mso-wrap-distance-bottom:0;mso-position-horizontal:absolute;mso-position-horizontal-relative:text;mso-position-vertical:absolute;mso-position-vertical-relative:text;mso-width-percent:0;mso-height-percent:0;mso-width-relative:page;mso-height-relative:page;v-text-anchor:top" o:gfxdata="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" filled="f" stroked="f"/>
+                    <v:shape w14:anchorId="42EB305B" id="Text Box 1275" o:spid="_x0000_s1026" type="#_x0000_t202" style="position:absolute;margin-left:0;margin-top:0;width:14.25pt;height:15pt;z-index:251588096;visibility:visible;mso-wrap-style:square;mso-width-percent:0;mso-height-percent:0;mso-wrap-distance-left:9pt;mso-wrap-distance-top:0;mso-wrap-distance-right:9pt;mso-wrap-distance-bottom:0;mso-position-horizontal:absolute;mso-position-horizontal-relative:text;mso-position-vertical:absolute;mso-position-vertical-relative:text;mso-width-percent:0;mso-height-percent:0;mso-width-relative:page;mso-height-relative:page;v-text-anchor:top" o:gfxdata="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" filled="f" stroked="f"/>
                   </w:pict>
                 </mc:Fallback>
               </mc:AlternateContent>
@@ -28522,7 +28911,7 @@
                 </mc:Choice>
                 <mc:Fallback>
                   <w:pict>
-                    <v:shape w14:anchorId="00E36CEF" id="Text Box 1276" o:spid="_x0000_s1026" type="#_x0000_t202" style="position:absolute;margin-left:0;margin-top:0;width:14.25pt;height:15pt;z-index:251593216;visibility:visible;mso-wrap-style:square;mso-width-percent:0;mso-height-percent:0;mso-wrap-distance-left:9pt;mso-wrap-distance-top:0;mso-wrap-distance-right:9pt;mso-wrap-distance-bottom:0;mso-position-horizontal:absolute;mso-position-horizontal-relative:text;mso-position-vertical:absolute;mso-position-vertical-relative:text;mso-width-percent:0;mso-height-percent:0;mso-width-relative:page;mso-height-relative:page;v-text-anchor:top" o:gfxdata="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" filled="f" stroked="f"/>
+                    <v:shape w14:anchorId="0BCC5EEB" id="Text Box 1276" o:spid="_x0000_s1026" type="#_x0000_t202" style="position:absolute;margin-left:0;margin-top:0;width:14.25pt;height:15pt;z-index:251593216;visibility:visible;mso-wrap-style:square;mso-width-percent:0;mso-height-percent:0;mso-wrap-distance-left:9pt;mso-wrap-distance-top:0;mso-wrap-distance-right:9pt;mso-wrap-distance-bottom:0;mso-position-horizontal:absolute;mso-position-horizontal-relative:text;mso-position-vertical:absolute;mso-position-vertical-relative:text;mso-width-percent:0;mso-height-percent:0;mso-width-relative:page;mso-height-relative:page;v-text-anchor:top" o:gfxdata="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" filled="f" stroked="f"/>
                   </w:pict>
                 </mc:Fallback>
               </mc:AlternateContent>
@@ -28604,7 +28993,7 @@
                 </mc:Choice>
                 <mc:Fallback>
                   <w:pict>
-                    <v:shape w14:anchorId="54705BE0" id="Text Box 1277" o:spid="_x0000_s1026" type="#_x0000_t202" style="position:absolute;margin-left:0;margin-top:0;width:16.5pt;height:15pt;z-index:251598336;visibility:visible;mso-wrap-style:square;mso-width-percent:0;mso-height-percent:0;mso-wrap-distance-left:9pt;mso-wrap-distance-top:0;mso-wrap-distance-right:9pt;mso-wrap-distance-bottom:0;mso-position-horizontal:absolute;mso-position-horizontal-relative:text;mso-position-vertical:absolute;mso-position-vertical-relative:text;mso-width-percent:0;mso-height-percent:0;mso-width-relative:page;mso-height-relative:page;v-text-anchor:top" o:gfxdata="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" filled="f" stroked="f"/>
+                    <v:shape w14:anchorId="498676A9" id="Text Box 1277" o:spid="_x0000_s1026" type="#_x0000_t202" style="position:absolute;margin-left:0;margin-top:0;width:16.5pt;height:15pt;z-index:251598336;visibility:visible;mso-wrap-style:square;mso-width-percent:0;mso-height-percent:0;mso-wrap-distance-left:9pt;mso-wrap-distance-top:0;mso-wrap-distance-right:9pt;mso-wrap-distance-bottom:0;mso-position-horizontal:absolute;mso-position-horizontal-relative:text;mso-position-vertical:absolute;mso-position-vertical-relative:text;mso-width-percent:0;mso-height-percent:0;mso-width-relative:page;mso-height-relative:page;v-text-anchor:top" o:gfxdata="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" filled="f" stroked="f"/>
                   </w:pict>
                 </mc:Fallback>
               </mc:AlternateContent>
@@ -28686,7 +29075,7 @@
                 </mc:Choice>
                 <mc:Fallback>
                   <w:pict>
-                    <v:shape w14:anchorId="7D437E07" id="Text Box 1278" o:spid="_x0000_s1026" type="#_x0000_t202" style="position:absolute;margin-left:0;margin-top:0;width:16.5pt;height:15pt;z-index:251603456;visibility:visible;mso-wrap-style:square;mso-width-percent:0;mso-height-percent:0;mso-wrap-distance-left:9pt;mso-wrap-distance-top:0;mso-wrap-distance-right:9pt;mso-wrap-distance-bottom:0;mso-position-horizontal:absolute;mso-position-horizontal-relative:text;mso-position-vertical:absolute;mso-position-vertical-relative:text;mso-width-percent:0;mso-height-percent:0;mso-width-relative:page;mso-height-relative:page;v-text-anchor:top" o:gfxdata="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" filled="f" stroked="f"/>
+                    <v:shape w14:anchorId="1092420B" id="Text Box 1278" o:spid="_x0000_s1026" type="#_x0000_t202" style="position:absolute;margin-left:0;margin-top:0;width:16.5pt;height:15pt;z-index:251603456;visibility:visible;mso-wrap-style:square;mso-width-percent:0;mso-height-percent:0;mso-wrap-distance-left:9pt;mso-wrap-distance-top:0;mso-wrap-distance-right:9pt;mso-wrap-distance-bottom:0;mso-position-horizontal:absolute;mso-position-horizontal-relative:text;mso-position-vertical:absolute;mso-position-vertical-relative:text;mso-width-percent:0;mso-height-percent:0;mso-width-relative:page;mso-height-relative:page;v-text-anchor:top" o:gfxdata="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" filled="f" stroked="f"/>
                   </w:pict>
                 </mc:Fallback>
               </mc:AlternateContent>
@@ -28768,7 +29157,7 @@
                 </mc:Choice>
                 <mc:Fallback>
                   <w:pict>
-                    <v:shape w14:anchorId="3827E407" id="Text Box 1279" o:spid="_x0000_s1026" type="#_x0000_t202" style="position:absolute;margin-left:0;margin-top:0;width:16.5pt;height:15pt;z-index:251608576;visibility:visible;mso-wrap-style:square;mso-width-percent:0;mso-height-percent:0;mso-wrap-distance-left:9pt;mso-wrap-distance-top:0;mso-wrap-distance-right:9pt;mso-wrap-distance-bottom:0;mso-position-horizontal:absolute;mso-position-horizontal-relative:text;mso-position-vertical:absolute;mso-position-vertical-relative:text;mso-width-percent:0;mso-height-percent:0;mso-width-relative:page;mso-height-relative:page;v-text-anchor:top" o:gfxdata="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" filled="f" stroked="f"/>
+                    <v:shape w14:anchorId="136B39F3" id="Text Box 1279" o:spid="_x0000_s1026" type="#_x0000_t202" style="position:absolute;margin-left:0;margin-top:0;width:16.5pt;height:15pt;z-index:251608576;visibility:visible;mso-wrap-style:square;mso-width-percent:0;mso-height-percent:0;mso-wrap-distance-left:9pt;mso-wrap-distance-top:0;mso-wrap-distance-right:9pt;mso-wrap-distance-bottom:0;mso-position-horizontal:absolute;mso-position-horizontal-relative:text;mso-position-vertical:absolute;mso-position-vertical-relative:text;mso-width-percent:0;mso-height-percent:0;mso-width-relative:page;mso-height-relative:page;v-text-anchor:top" o:gfxdata="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" filled="f" stroked="f"/>
                   </w:pict>
                 </mc:Fallback>
               </mc:AlternateContent>
@@ -28850,7 +29239,7 @@
                 </mc:Choice>
                 <mc:Fallback>
                   <w:pict>
-                    <v:shape w14:anchorId="7F8DB834" id="Text Box 1280" o:spid="_x0000_s1026" type="#_x0000_t202" style="position:absolute;margin-left:0;margin-top:0;width:14.25pt;height:15pt;z-index:251613696;visibility:visible;mso-wrap-style:square;mso-width-percent:0;mso-height-percent:0;mso-wrap-distance-left:9pt;mso-wrap-distance-top:0;mso-wrap-distance-right:9pt;mso-wrap-distance-bottom:0;mso-position-horizontal:absolute;mso-position-horizontal-relative:text;mso-position-vertical:absolute;mso-position-vertical-relative:text;mso-width-percent:0;mso-height-percent:0;mso-width-relative:page;mso-height-relative:page;v-text-anchor:top" o:gfxdata="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" filled="f" stroked="f"/>
+                    <v:shape w14:anchorId="7CC8D61B" id="Text Box 1280" o:spid="_x0000_s1026" type="#_x0000_t202" style="position:absolute;margin-left:0;margin-top:0;width:14.25pt;height:15pt;z-index:251613696;visibility:visible;mso-wrap-style:square;mso-width-percent:0;mso-height-percent:0;mso-wrap-distance-left:9pt;mso-wrap-distance-top:0;mso-wrap-distance-right:9pt;mso-wrap-distance-bottom:0;mso-position-horizontal:absolute;mso-position-horizontal-relative:text;mso-position-vertical:absolute;mso-position-vertical-relative:text;mso-width-percent:0;mso-height-percent:0;mso-width-relative:page;mso-height-relative:page;v-text-anchor:top" o:gfxdata="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" filled="f" stroked="f"/>
                   </w:pict>
                 </mc:Fallback>
               </mc:AlternateContent>
@@ -28932,7 +29321,7 @@
                 </mc:Choice>
                 <mc:Fallback>
                   <w:pict>
-                    <v:shape w14:anchorId="478AD440" id="Text Box 1281" o:spid="_x0000_s1026" type="#_x0000_t202" style="position:absolute;margin-left:0;margin-top:0;width:14.25pt;height:15pt;z-index:251618816;visibility:visible;mso-wrap-style:square;mso-width-percent:0;mso-height-percent:0;mso-wrap-distance-left:9pt;mso-wrap-distance-top:0;mso-wrap-distance-right:9pt;mso-wrap-distance-bottom:0;mso-position-horizontal:absolute;mso-position-horizontal-relative:text;mso-position-vertical:absolute;mso-position-vertical-relative:text;mso-width-percent:0;mso-height-percent:0;mso-width-relative:page;mso-height-relative:page;v-text-anchor:top" o:gfxdata="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" filled="f" stroked="f"/>
+                    <v:shape w14:anchorId="205EF316" id="Text Box 1281" o:spid="_x0000_s1026" type="#_x0000_t202" style="position:absolute;margin-left:0;margin-top:0;width:14.25pt;height:15pt;z-index:251618816;visibility:visible;mso-wrap-style:square;mso-width-percent:0;mso-height-percent:0;mso-wrap-distance-left:9pt;mso-wrap-distance-top:0;mso-wrap-distance-right:9pt;mso-wrap-distance-bottom:0;mso-position-horizontal:absolute;mso-position-horizontal-relative:text;mso-position-vertical:absolute;mso-position-vertical-relative:text;mso-width-percent:0;mso-height-percent:0;mso-width-relative:page;mso-height-relative:page;v-text-anchor:top" o:gfxdata="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" filled="f" stroked="f"/>
                   </w:pict>
                 </mc:Fallback>
               </mc:AlternateContent>
@@ -29014,7 +29403,7 @@
                 </mc:Choice>
                 <mc:Fallback>
                   <w:pict>
-                    <v:shape w14:anchorId="0B15CFA9" id="Text Box 1282" o:spid="_x0000_s1026" type="#_x0000_t202" style="position:absolute;margin-left:0;margin-top:0;width:14.25pt;height:15pt;z-index:251623936;visibility:visible;mso-wrap-style:square;mso-width-percent:0;mso-height-percent:0;mso-wrap-distance-left:9pt;mso-wrap-distance-top:0;mso-wrap-distance-right:9pt;mso-wrap-distance-bottom:0;mso-position-horizontal:absolute;mso-position-horizontal-relative:text;mso-position-vertical:absolute;mso-position-vertical-relative:text;mso-width-percent:0;mso-height-percent:0;mso-width-relative:page;mso-height-relative:page;v-text-anchor:top" o:gfxdata="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" filled="f" stroked="f"/>
+                    <v:shape w14:anchorId="6B1B49AC" id="Text Box 1282" o:spid="_x0000_s1026" type="#_x0000_t202" style="position:absolute;margin-left:0;margin-top:0;width:14.25pt;height:15pt;z-index:251623936;visibility:visible;mso-wrap-style:square;mso-width-percent:0;mso-height-percent:0;mso-wrap-distance-left:9pt;mso-wrap-distance-top:0;mso-wrap-distance-right:9pt;mso-wrap-distance-bottom:0;mso-position-horizontal:absolute;mso-position-horizontal-relative:text;mso-position-vertical:absolute;mso-position-vertical-relative:text;mso-width-percent:0;mso-height-percent:0;mso-width-relative:page;mso-height-relative:page;v-text-anchor:top" o:gfxdata="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" filled="f" stroked="f"/>
                   </w:pict>
                 </mc:Fallback>
               </mc:AlternateContent>
@@ -29096,7 +29485,7 @@
                 </mc:Choice>
                 <mc:Fallback>
                   <w:pict>
-                    <v:shape w14:anchorId="562A8660" id="Text Box 1283" o:spid="_x0000_s1026" type="#_x0000_t202" style="position:absolute;margin-left:0;margin-top:0;width:14.25pt;height:15pt;z-index:251629056;visibility:visible;mso-wrap-style:square;mso-width-percent:0;mso-height-percent:0;mso-wrap-distance-left:9pt;mso-wrap-distance-top:0;mso-wrap-distance-right:9pt;mso-wrap-distance-bottom:0;mso-position-horizontal:absolute;mso-position-horizontal-relative:text;mso-position-vertical:absolute;mso-position-vertical-relative:text;mso-width-percent:0;mso-height-percent:0;mso-width-relative:page;mso-height-relative:page;v-text-anchor:top" o:gfxdata="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" filled="f" stroked="f"/>
+                    <v:shape w14:anchorId="10EBFC1B" id="Text Box 1283" o:spid="_x0000_s1026" type="#_x0000_t202" style="position:absolute;margin-left:0;margin-top:0;width:14.25pt;height:15pt;z-index:251629056;visibility:visible;mso-wrap-style:square;mso-width-percent:0;mso-height-percent:0;mso-wrap-distance-left:9pt;mso-wrap-distance-top:0;mso-wrap-distance-right:9pt;mso-wrap-distance-bottom:0;mso-position-horizontal:absolute;mso-position-horizontal-relative:text;mso-position-vertical:absolute;mso-position-vertical-relative:text;mso-width-percent:0;mso-height-percent:0;mso-width-relative:page;mso-height-relative:page;v-text-anchor:top" o:gfxdata="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" filled="f" stroked="f"/>
                   </w:pict>
                 </mc:Fallback>
               </mc:AlternateContent>
@@ -29178,7 +29567,7 @@
                 </mc:Choice>
                 <mc:Fallback>
                   <w:pict>
-                    <v:shape w14:anchorId="0E982697" id="Text Box 1284" o:spid="_x0000_s1026" type="#_x0000_t202" style="position:absolute;margin-left:0;margin-top:0;width:14.25pt;height:15pt;z-index:251634176;visibility:visible;mso-wrap-style:square;mso-width-percent:0;mso-height-percent:0;mso-wrap-distance-left:9pt;mso-wrap-distance-top:0;mso-wrap-distance-right:9pt;mso-wrap-distance-bottom:0;mso-position-horizontal:absolute;mso-position-horizontal-relative:text;mso-position-vertical:absolute;mso-position-vertical-relative:text;mso-width-percent:0;mso-height-percent:0;mso-width-relative:page;mso-height-relative:page;v-text-anchor:top" o:gfxdata="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" filled="f" stroked="f"/>
+                    <v:shape w14:anchorId="55B0E7AE" id="Text Box 1284" o:spid="_x0000_s1026" type="#_x0000_t202" style="position:absolute;margin-left:0;margin-top:0;width:14.25pt;height:15pt;z-index:251634176;visibility:visible;mso-wrap-style:square;mso-width-percent:0;mso-height-percent:0;mso-wrap-distance-left:9pt;mso-wrap-distance-top:0;mso-wrap-distance-right:9pt;mso-wrap-distance-bottom:0;mso-position-horizontal:absolute;mso-position-horizontal-relative:text;mso-position-vertical:absolute;mso-position-vertical-relative:text;mso-width-percent:0;mso-height-percent:0;mso-width-relative:page;mso-height-relative:page;v-text-anchor:top" o:gfxdata="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" filled="f" stroked="f"/>
                   </w:pict>
                 </mc:Fallback>
               </mc:AlternateContent>
@@ -29260,7 +29649,7 @@
                 </mc:Choice>
                 <mc:Fallback>
                   <w:pict>
-                    <v:shape w14:anchorId="372341FA" id="Text Box 1285" o:spid="_x0000_s1026" type="#_x0000_t202" style="position:absolute;margin-left:0;margin-top:0;width:14.25pt;height:15pt;z-index:251639296;visibility:visible;mso-wrap-style:square;mso-width-percent:0;mso-height-percent:0;mso-wrap-distance-left:9pt;mso-wrap-distance-top:0;mso-wrap-distance-right:9pt;mso-wrap-distance-bottom:0;mso-position-horizontal:absolute;mso-position-horizontal-relative:text;mso-position-vertical:absolute;mso-position-vertical-relative:text;mso-width-percent:0;mso-height-percent:0;mso-width-relative:page;mso-height-relative:page;v-text-anchor:top" o:gfxdata="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" filled="f" stroked="f"/>
+                    <v:shape w14:anchorId="0A2A0CCA" id="Text Box 1285" o:spid="_x0000_s1026" type="#_x0000_t202" style="position:absolute;margin-left:0;margin-top:0;width:14.25pt;height:15pt;z-index:251639296;visibility:visible;mso-wrap-style:square;mso-width-percent:0;mso-height-percent:0;mso-wrap-distance-left:9pt;mso-wrap-distance-top:0;mso-wrap-distance-right:9pt;mso-wrap-distance-bottom:0;mso-position-horizontal:absolute;mso-position-horizontal-relative:text;mso-position-vertical:absolute;mso-position-vertical-relative:text;mso-width-percent:0;mso-height-percent:0;mso-width-relative:page;mso-height-relative:page;v-text-anchor:top" o:gfxdata="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" filled="f" stroked="f"/>
                   </w:pict>
                 </mc:Fallback>
               </mc:AlternateContent>
@@ -29342,7 +29731,7 @@
                 </mc:Choice>
                 <mc:Fallback>
                   <w:pict>
-                    <v:shape w14:anchorId="65BE5BED" id="Text Box 1286" o:spid="_x0000_s1026" type="#_x0000_t202" style="position:absolute;margin-left:0;margin-top:0;width:16.5pt;height:15pt;z-index:251644416;visibility:visible;mso-wrap-style:square;mso-width-percent:0;mso-height-percent:0;mso-wrap-distance-left:9pt;mso-wrap-distance-top:0;mso-wrap-distance-right:9pt;mso-wrap-distance-bottom:0;mso-position-horizontal:absolute;mso-position-horizontal-relative:text;mso-position-vertical:absolute;mso-position-vertical-relative:text;mso-width-percent:0;mso-height-percent:0;mso-width-relative:page;mso-height-relative:page;v-text-anchor:top" o:gfxdata="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" filled="f" stroked="f"/>
+                    <v:shape w14:anchorId="00F2C495" id="Text Box 1286" o:spid="_x0000_s1026" type="#_x0000_t202" style="position:absolute;margin-left:0;margin-top:0;width:16.5pt;height:15pt;z-index:251644416;visibility:visible;mso-wrap-style:square;mso-width-percent:0;mso-height-percent:0;mso-wrap-distance-left:9pt;mso-wrap-distance-top:0;mso-wrap-distance-right:9pt;mso-wrap-distance-bottom:0;mso-position-horizontal:absolute;mso-position-horizontal-relative:text;mso-position-vertical:absolute;mso-position-vertical-relative:text;mso-width-percent:0;mso-height-percent:0;mso-width-relative:page;mso-height-relative:page;v-text-anchor:top" o:gfxdata="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" filled="f" stroked="f"/>
                   </w:pict>
                 </mc:Fallback>
               </mc:AlternateContent>
@@ -29424,7 +29813,7 @@
                 </mc:Choice>
                 <mc:Fallback>
                   <w:pict>
-                    <v:shape w14:anchorId="2EFAF9DE" id="Text Box 1287" o:spid="_x0000_s1026" type="#_x0000_t202" style="position:absolute;margin-left:0;margin-top:0;width:16.5pt;height:15pt;z-index:251649536;visibility:visible;mso-wrap-style:square;mso-width-percent:0;mso-height-percent:0;mso-wrap-distance-left:9pt;mso-wrap-distance-top:0;mso-wrap-distance-right:9pt;mso-wrap-distance-bottom:0;mso-position-horizontal:absolute;mso-position-horizontal-relative:text;mso-position-vertical:absolute;mso-position-vertical-relative:text;mso-width-percent:0;mso-height-percent:0;mso-width-relative:page;mso-height-relative:page;v-text-anchor:top" o:gfxdata="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" filled="f" stroked="f"/>
+                    <v:shape w14:anchorId="0738F841" id="Text Box 1287" o:spid="_x0000_s1026" type="#_x0000_t202" style="position:absolute;margin-left:0;margin-top:0;width:16.5pt;height:15pt;z-index:251649536;visibility:visible;mso-wrap-style:square;mso-width-percent:0;mso-height-percent:0;mso-wrap-distance-left:9pt;mso-wrap-distance-top:0;mso-wrap-distance-right:9pt;mso-wrap-distance-bottom:0;mso-position-horizontal:absolute;mso-position-horizontal-relative:text;mso-position-vertical:absolute;mso-position-vertical-relative:text;mso-width-percent:0;mso-height-percent:0;mso-width-relative:page;mso-height-relative:page;v-text-anchor:top" o:gfxdata="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" filled="f" stroked="f"/>
                   </w:pict>
                 </mc:Fallback>
               </mc:AlternateContent>
@@ -29506,7 +29895,7 @@
                 </mc:Choice>
                 <mc:Fallback>
                   <w:pict>
-                    <v:shape w14:anchorId="6D79CE1B" id="Text Box 1288" o:spid="_x0000_s1026" type="#_x0000_t202" style="position:absolute;margin-left:0;margin-top:0;width:16.5pt;height:15pt;z-index:251654656;visibility:visible;mso-wrap-style:square;mso-width-percent:0;mso-height-percent:0;mso-wrap-distance-left:9pt;mso-wrap-distance-top:0;mso-wrap-distance-right:9pt;mso-wrap-distance-bottom:0;mso-position-horizontal:absolute;mso-position-horizontal-relative:text;mso-position-vertical:absolute;mso-position-vertical-relative:text;mso-width-percent:0;mso-height-percent:0;mso-width-relative:page;mso-height-relative:page;v-text-anchor:top" o:gfxdata="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" filled="f" stroked="f"/>
+                    <v:shape w14:anchorId="018AF64A" id="Text Box 1288" o:spid="_x0000_s1026" type="#_x0000_t202" style="position:absolute;margin-left:0;margin-top:0;width:16.5pt;height:15pt;z-index:251654656;visibility:visible;mso-wrap-style:square;mso-width-percent:0;mso-height-percent:0;mso-wrap-distance-left:9pt;mso-wrap-distance-top:0;mso-wrap-distance-right:9pt;mso-wrap-distance-bottom:0;mso-position-horizontal:absolute;mso-position-horizontal-relative:text;mso-position-vertical:absolute;mso-position-vertical-relative:text;mso-width-percent:0;mso-height-percent:0;mso-width-relative:page;mso-height-relative:page;v-text-anchor:top" o:gfxdata="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" filled="f" stroked="f"/>
                   </w:pict>
                 </mc:Fallback>
               </mc:AlternateContent>
@@ -32972,7 +33361,7 @@
                 </mc:Choice>
                 <mc:Fallback>
                   <w:pict>
-                    <v:shape w14:anchorId="4CD1CEDE" id="Text Box 1289" o:spid="_x0000_s1026" type="#_x0000_t202" style="position:absolute;margin-left:0;margin-top:0;width:10.5pt;height:15pt;z-index:251659776;visibility:visible;mso-wrap-style:square;mso-width-percent:0;mso-height-percent:0;mso-wrap-distance-left:9pt;mso-wrap-distance-top:0;mso-wrap-distance-right:9pt;mso-wrap-distance-bottom:0;mso-position-horizontal:absolute;mso-position-horizontal-relative:text;mso-position-vertical:absolute;mso-position-vertical-relative:text;mso-width-percent:0;mso-height-percent:0;mso-width-relative:page;mso-height-relative:page;v-text-anchor:top" o:gfxdata="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" filled="f" stroked="f"/>
+                    <v:shape w14:anchorId="096EE7E3" id="Text Box 1289" o:spid="_x0000_s1026" type="#_x0000_t202" style="position:absolute;margin-left:0;margin-top:0;width:10.5pt;height:15pt;z-index:251659776;visibility:visible;mso-wrap-style:square;mso-width-percent:0;mso-height-percent:0;mso-wrap-distance-left:9pt;mso-wrap-distance-top:0;mso-wrap-distance-right:9pt;mso-wrap-distance-bottom:0;mso-position-horizontal:absolute;mso-position-horizontal-relative:text;mso-position-vertical:absolute;mso-position-vertical-relative:text;mso-width-percent:0;mso-height-percent:0;mso-width-relative:page;mso-height-relative:page;v-text-anchor:top" o:gfxdata="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" filled="f" stroked="f"/>
                   </w:pict>
                 </mc:Fallback>
               </mc:AlternateContent>
@@ -33054,7 +33443,7 @@
                 </mc:Choice>
                 <mc:Fallback>
                   <w:pict>
-                    <v:shape w14:anchorId="7C3BD570" id="Text Box 1290" o:spid="_x0000_s1026" type="#_x0000_t202" style="position:absolute;margin-left:0;margin-top:0;width:10.5pt;height:15pt;z-index:251664896;visibility:visible;mso-wrap-style:square;mso-width-percent:0;mso-height-percent:0;mso-wrap-distance-left:9pt;mso-wrap-distance-top:0;mso-wrap-distance-right:9pt;mso-wrap-distance-bottom:0;mso-position-horizontal:absolute;mso-position-horizontal-relative:text;mso-position-vertical:absolute;mso-position-vertical-relative:text;mso-width-percent:0;mso-height-percent:0;mso-width-relative:page;mso-height-relative:page;v-text-anchor:top" o:gfxdata="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" filled="f" stroked="f"/>
+                    <v:shape w14:anchorId="578CF069" id="Text Box 1290" o:spid="_x0000_s1026" type="#_x0000_t202" style="position:absolute;margin-left:0;margin-top:0;width:10.5pt;height:15pt;z-index:251664896;visibility:visible;mso-wrap-style:square;mso-width-percent:0;mso-height-percent:0;mso-wrap-distance-left:9pt;mso-wrap-distance-top:0;mso-wrap-distance-right:9pt;mso-wrap-distance-bottom:0;mso-position-horizontal:absolute;mso-position-horizontal-relative:text;mso-position-vertical:absolute;mso-position-vertical-relative:text;mso-width-percent:0;mso-height-percent:0;mso-width-relative:page;mso-height-relative:page;v-text-anchor:top" o:gfxdata="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" filled="f" stroked="f"/>
                   </w:pict>
                 </mc:Fallback>
               </mc:AlternateContent>
@@ -33136,7 +33525,7 @@
                 </mc:Choice>
                 <mc:Fallback>
                   <w:pict>
-                    <v:shape w14:anchorId="7F49802D" id="Text Box 1291" o:spid="_x0000_s1026" type="#_x0000_t202" style="position:absolute;margin-left:0;margin-top:0;width:10.5pt;height:15pt;z-index:251670016;visibility:visible;mso-wrap-style:square;mso-width-percent:0;mso-height-percent:0;mso-wrap-distance-left:9pt;mso-wrap-distance-top:0;mso-wrap-distance-right:9pt;mso-wrap-distance-bottom:0;mso-position-horizontal:absolute;mso-position-horizontal-relative:text;mso-position-vertical:absolute;mso-position-vertical-relative:text;mso-width-percent:0;mso-height-percent:0;mso-width-relative:page;mso-height-relative:page;v-text-anchor:top" o:gfxdata="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" filled="f" stroked="f"/>
+                    <v:shape w14:anchorId="18945709" id="Text Box 1291" o:spid="_x0000_s1026" type="#_x0000_t202" style="position:absolute;margin-left:0;margin-top:0;width:10.5pt;height:15pt;z-index:251670016;visibility:visible;mso-wrap-style:square;mso-width-percent:0;mso-height-percent:0;mso-wrap-distance-left:9pt;mso-wrap-distance-top:0;mso-wrap-distance-right:9pt;mso-wrap-distance-bottom:0;mso-position-horizontal:absolute;mso-position-horizontal-relative:text;mso-position-vertical:absolute;mso-position-vertical-relative:text;mso-width-percent:0;mso-height-percent:0;mso-width-relative:page;mso-height-relative:page;v-text-anchor:top" o:gfxdata="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" filled="f" stroked="f"/>
                   </w:pict>
                 </mc:Fallback>
               </mc:AlternateContent>
@@ -33218,7 +33607,7 @@
                 </mc:Choice>
                 <mc:Fallback>
                   <w:pict>
-                    <v:shape w14:anchorId="0B0D5766" id="Text Box 1292" o:spid="_x0000_s1026" type="#_x0000_t202" style="position:absolute;margin-left:0;margin-top:0;width:14.25pt;height:15pt;z-index:251675136;visibility:visible;mso-wrap-style:square;mso-width-percent:0;mso-height-percent:0;mso-wrap-distance-left:9pt;mso-wrap-distance-top:0;mso-wrap-distance-right:9pt;mso-wrap-distance-bottom:0;mso-position-horizontal:absolute;mso-position-horizontal-relative:text;mso-position-vertical:absolute;mso-position-vertical-relative:text;mso-width-percent:0;mso-height-percent:0;mso-width-relative:page;mso-height-relative:page;v-text-anchor:top" o:gfxdata="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" filled="f" stroked="f"/>
+                    <v:shape w14:anchorId="444F9C9C" id="Text Box 1292" o:spid="_x0000_s1026" type="#_x0000_t202" style="position:absolute;margin-left:0;margin-top:0;width:14.25pt;height:15pt;z-index:251675136;visibility:visible;mso-wrap-style:square;mso-width-percent:0;mso-height-percent:0;mso-wrap-distance-left:9pt;mso-wrap-distance-top:0;mso-wrap-distance-right:9pt;mso-wrap-distance-bottom:0;mso-position-horizontal:absolute;mso-position-horizontal-relative:text;mso-position-vertical:absolute;mso-position-vertical-relative:text;mso-width-percent:0;mso-height-percent:0;mso-width-relative:page;mso-height-relative:page;v-text-anchor:top" o:gfxdata="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" filled="f" stroked="f"/>
                   </w:pict>
                 </mc:Fallback>
               </mc:AlternateContent>
@@ -33300,7 +33689,7 @@
                 </mc:Choice>
                 <mc:Fallback>
                   <w:pict>
-                    <v:shape w14:anchorId="439C0C77" id="Text Box 1293" o:spid="_x0000_s1026" type="#_x0000_t202" style="position:absolute;margin-left:0;margin-top:0;width:14.25pt;height:15pt;z-index:251680256;visibility:visible;mso-wrap-style:square;mso-width-percent:0;mso-height-percent:0;mso-wrap-distance-left:9pt;mso-wrap-distance-top:0;mso-wrap-distance-right:9pt;mso-wrap-distance-bottom:0;mso-position-horizontal:absolute;mso-position-horizontal-relative:text;mso-position-vertical:absolute;mso-position-vertical-relative:text;mso-width-percent:0;mso-height-percent:0;mso-width-relative:page;mso-height-relative:page;v-text-anchor:top" o:gfxdata="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" filled="f" stroked="f"/>
+                    <v:shape w14:anchorId="67E1B854" id="Text Box 1293" o:spid="_x0000_s1026" type="#_x0000_t202" style="position:absolute;margin-left:0;margin-top:0;width:14.25pt;height:15pt;z-index:251680256;visibility:visible;mso-wrap-style:square;mso-width-percent:0;mso-height-percent:0;mso-wrap-distance-left:9pt;mso-wrap-distance-top:0;mso-wrap-distance-right:9pt;mso-wrap-distance-bottom:0;mso-position-horizontal:absolute;mso-position-horizontal-relative:text;mso-position-vertical:absolute;mso-position-vertical-relative:text;mso-width-percent:0;mso-height-percent:0;mso-width-relative:page;mso-height-relative:page;v-text-anchor:top" o:gfxdata="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" filled="f" stroked="f"/>
                   </w:pict>
                 </mc:Fallback>
               </mc:AlternateContent>
@@ -33382,7 +33771,7 @@
                 </mc:Choice>
                 <mc:Fallback>
                   <w:pict>
-                    <v:shape w14:anchorId="008C4ADD" id="Text Box 1294" o:spid="_x0000_s1026" type="#_x0000_t202" style="position:absolute;margin-left:0;margin-top:0;width:14.25pt;height:15pt;z-index:251685376;visibility:visible;mso-wrap-style:square;mso-width-percent:0;mso-height-percent:0;mso-wrap-distance-left:9pt;mso-wrap-distance-top:0;mso-wrap-distance-right:9pt;mso-wrap-distance-bottom:0;mso-position-horizontal:absolute;mso-position-horizontal-relative:text;mso-position-vertical:absolute;mso-position-vertical-relative:text;mso-width-percent:0;mso-height-percent:0;mso-width-relative:page;mso-height-relative:page;v-text-anchor:top" o:gfxdata="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" filled="f" stroked="f"/>
+                    <v:shape w14:anchorId="1836DD13" id="Text Box 1294" o:spid="_x0000_s1026" type="#_x0000_t202" style="position:absolute;margin-left:0;margin-top:0;width:14.25pt;height:15pt;z-index:251685376;visibility:visible;mso-wrap-style:square;mso-width-percent:0;mso-height-percent:0;mso-wrap-distance-left:9pt;mso-wrap-distance-top:0;mso-wrap-distance-right:9pt;mso-wrap-distance-bottom:0;mso-position-horizontal:absolute;mso-position-horizontal-relative:text;mso-position-vertical:absolute;mso-position-vertical-relative:text;mso-width-percent:0;mso-height-percent:0;mso-width-relative:page;mso-height-relative:page;v-text-anchor:top" o:gfxdata="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" filled="f" stroked="f"/>
                   </w:pict>
                 </mc:Fallback>
               </mc:AlternateContent>
@@ -33464,7 +33853,7 @@
                 </mc:Choice>
                 <mc:Fallback>
                   <w:pict>
-                    <v:shape w14:anchorId="4308D895" id="Text Box 1295" o:spid="_x0000_s1026" type="#_x0000_t202" style="position:absolute;margin-left:0;margin-top:0;width:16.5pt;height:15pt;z-index:251690496;visibility:visible;mso-wrap-style:square;mso-width-percent:0;mso-height-percent:0;mso-wrap-distance-left:9pt;mso-wrap-distance-top:0;mso-wrap-distance-right:9pt;mso-wrap-distance-bottom:0;mso-position-horizontal:absolute;mso-position-horizontal-relative:text;mso-position-vertical:absolute;mso-position-vertical-relative:text;mso-width-percent:0;mso-height-percent:0;mso-width-relative:page;mso-height-relative:page;v-text-anchor:top" o:gfxdata="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" filled="f" stroked="f"/>
+                    <v:shape w14:anchorId="6EA45B1F" id="Text Box 1295" o:spid="_x0000_s1026" type="#_x0000_t202" style="position:absolute;margin-left:0;margin-top:0;width:16.5pt;height:15pt;z-index:251690496;visibility:visible;mso-wrap-style:square;mso-width-percent:0;mso-height-percent:0;mso-wrap-distance-left:9pt;mso-wrap-distance-top:0;mso-wrap-distance-right:9pt;mso-wrap-distance-bottom:0;mso-position-horizontal:absolute;mso-position-horizontal-relative:text;mso-position-vertical:absolute;mso-position-vertical-relative:text;mso-width-percent:0;mso-height-percent:0;mso-width-relative:page;mso-height-relative:page;v-text-anchor:top" o:gfxdata="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" filled="f" stroked="f"/>
                   </w:pict>
                 </mc:Fallback>
               </mc:AlternateContent>
@@ -33546,7 +33935,7 @@
                 </mc:Choice>
                 <mc:Fallback>
                   <w:pict>
-                    <v:shape w14:anchorId="18D05AC6" id="Text Box 1296" o:spid="_x0000_s1026" type="#_x0000_t202" style="position:absolute;margin-left:0;margin-top:0;width:16.5pt;height:15pt;z-index:251695616;visibility:visible;mso-wrap-style:square;mso-width-percent:0;mso-height-percent:0;mso-wrap-distance-left:9pt;mso-wrap-distance-top:0;mso-wrap-distance-right:9pt;mso-wrap-distance-bottom:0;mso-position-horizontal:absolute;mso-position-horizontal-relative:text;mso-position-vertical:absolute;mso-position-vertical-relative:text;mso-width-percent:0;mso-height-percent:0;mso-width-relative:page;mso-height-relative:page;v-text-anchor:top" o:gfxdata="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" filled="f" stroked="f"/>
+                    <v:shape w14:anchorId="33E6B47B" id="Text Box 1296" o:spid="_x0000_s1026" type="#_x0000_t202" style="position:absolute;margin-left:0;margin-top:0;width:16.5pt;height:15pt;z-index:251695616;visibility:visible;mso-wrap-style:square;mso-width-percent:0;mso-height-percent:0;mso-wrap-distance-left:9pt;mso-wrap-distance-top:0;mso-wrap-distance-right:9pt;mso-wrap-distance-bottom:0;mso-position-horizontal:absolute;mso-position-horizontal-relative:text;mso-position-vertical:absolute;mso-position-vertical-relative:text;mso-width-percent:0;mso-height-percent:0;mso-width-relative:page;mso-height-relative:page;v-text-anchor:top" o:gfxdata="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" filled="f" stroked="f"/>
                   </w:pict>
                 </mc:Fallback>
               </mc:AlternateContent>
@@ -33628,7 +34017,7 @@
                 </mc:Choice>
                 <mc:Fallback>
                   <w:pict>
-                    <v:shape w14:anchorId="2D95B434" id="Text Box 1297" o:spid="_x0000_s1026" type="#_x0000_t202" style="position:absolute;margin-left:0;margin-top:0;width:16.5pt;height:15pt;z-index:251700736;visibility:visible;mso-wrap-style:square;mso-width-percent:0;mso-height-percent:0;mso-wrap-distance-left:9pt;mso-wrap-distance-top:0;mso-wrap-distance-right:9pt;mso-wrap-distance-bottom:0;mso-position-horizontal:absolute;mso-position-horizontal-relative:text;mso-position-vertical:absolute;mso-position-vertical-relative:text;mso-width-percent:0;mso-height-percent:0;mso-width-relative:page;mso-height-relative:page;v-text-anchor:top" o:gfxdata="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" filled="f" stroked="f"/>
+                    <v:shape w14:anchorId="6962DF33" id="Text Box 1297" o:spid="_x0000_s1026" type="#_x0000_t202" style="position:absolute;margin-left:0;margin-top:0;width:16.5pt;height:15pt;z-index:251700736;visibility:visible;mso-wrap-style:square;mso-width-percent:0;mso-height-percent:0;mso-wrap-distance-left:9pt;mso-wrap-distance-top:0;mso-wrap-distance-right:9pt;mso-wrap-distance-bottom:0;mso-position-horizontal:absolute;mso-position-horizontal-relative:text;mso-position-vertical:absolute;mso-position-vertical-relative:text;mso-width-percent:0;mso-height-percent:0;mso-width-relative:page;mso-height-relative:page;v-text-anchor:top" o:gfxdata="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" filled="f" stroked="f"/>
                   </w:pict>
                 </mc:Fallback>
               </mc:AlternateContent>
@@ -33710,7 +34099,7 @@
                 </mc:Choice>
                 <mc:Fallback>
                   <w:pict>
-                    <v:shape w14:anchorId="52FF8CE3" id="Text Box 1298" o:spid="_x0000_s1026" type="#_x0000_t202" style="position:absolute;margin-left:0;margin-top:0;width:10.5pt;height:15pt;z-index:251705856;visibility:visible;mso-wrap-style:square;mso-width-percent:0;mso-height-percent:0;mso-wrap-distance-left:9pt;mso-wrap-distance-top:0;mso-wrap-distance-right:9pt;mso-wrap-distance-bottom:0;mso-position-horizontal:absolute;mso-position-horizontal-relative:text;mso-position-vertical:absolute;mso-position-vertical-relative:text;mso-width-percent:0;mso-height-percent:0;mso-width-relative:page;mso-height-relative:page;v-text-anchor:top" o:gfxdata="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" filled="f" stroked="f"/>
+                    <v:shape w14:anchorId="0546557B" id="Text Box 1298" o:spid="_x0000_s1026" type="#_x0000_t202" style="position:absolute;margin-left:0;margin-top:0;width:10.5pt;height:15pt;z-index:251705856;visibility:visible;mso-wrap-style:square;mso-width-percent:0;mso-height-percent:0;mso-wrap-distance-left:9pt;mso-wrap-distance-top:0;mso-wrap-distance-right:9pt;mso-wrap-distance-bottom:0;mso-position-horizontal:absolute;mso-position-horizontal-relative:text;mso-position-vertical:absolute;mso-position-vertical-relative:text;mso-width-percent:0;mso-height-percent:0;mso-width-relative:page;mso-height-relative:page;v-text-anchor:top" o:gfxdata="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" filled="f" stroked="f"/>
                   </w:pict>
                 </mc:Fallback>
               </mc:AlternateContent>
@@ -33792,7 +34181,7 @@
                 </mc:Choice>
                 <mc:Fallback>
                   <w:pict>
-                    <v:shape w14:anchorId="0AF97D55" id="Text Box 1299" o:spid="_x0000_s1026" type="#_x0000_t202" style="position:absolute;margin-left:0;margin-top:0;width:10.5pt;height:15pt;z-index:251710976;visibility:visible;mso-wrap-style:square;mso-width-percent:0;mso-height-percent:0;mso-wrap-distance-left:9pt;mso-wrap-distance-top:0;mso-wrap-distance-right:9pt;mso-wrap-distance-bottom:0;mso-position-horizontal:absolute;mso-position-horizontal-relative:text;mso-position-vertical:absolute;mso-position-vertical-relative:text;mso-width-percent:0;mso-height-percent:0;mso-width-relative:page;mso-height-relative:page;v-text-anchor:top" o:gfxdata="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" filled="f" stroked="f"/>
+                    <v:shape w14:anchorId="5C421424" id="Text Box 1299" o:spid="_x0000_s1026" type="#_x0000_t202" style="position:absolute;margin-left:0;margin-top:0;width:10.5pt;height:15pt;z-index:251710976;visibility:visible;mso-wrap-style:square;mso-width-percent:0;mso-height-percent:0;mso-wrap-distance-left:9pt;mso-wrap-distance-top:0;mso-wrap-distance-right:9pt;mso-wrap-distance-bottom:0;mso-position-horizontal:absolute;mso-position-horizontal-relative:text;mso-position-vertical:absolute;mso-position-vertical-relative:text;mso-width-percent:0;mso-height-percent:0;mso-width-relative:page;mso-height-relative:page;v-text-anchor:top" o:gfxdata="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" filled="f" stroked="f"/>
                   </w:pict>
                 </mc:Fallback>
               </mc:AlternateContent>
@@ -33874,7 +34263,7 @@
                 </mc:Choice>
                 <mc:Fallback>
                   <w:pict>
-                    <v:shape w14:anchorId="28B8817E" id="Text Box 1300" o:spid="_x0000_s1026" type="#_x0000_t202" style="position:absolute;margin-left:0;margin-top:0;width:10.5pt;height:15pt;z-index:251716096;visibility:visible;mso-wrap-style:square;mso-width-percent:0;mso-height-percent:0;mso-wrap-distance-left:9pt;mso-wrap-distance-top:0;mso-wrap-distance-right:9pt;mso-wrap-distance-bottom:0;mso-position-horizontal:absolute;mso-position-horizontal-relative:text;mso-position-vertical:absolute;mso-position-vertical-relative:text;mso-width-percent:0;mso-height-percent:0;mso-width-relative:page;mso-height-relative:page;v-text-anchor:top" o:gfxdata="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" filled="f" stroked="f"/>
+                    <v:shape w14:anchorId="2A4CFD66" id="Text Box 1300" o:spid="_x0000_s1026" type="#_x0000_t202" style="position:absolute;margin-left:0;margin-top:0;width:10.5pt;height:15pt;z-index:251716096;visibility:visible;mso-wrap-style:square;mso-width-percent:0;mso-height-percent:0;mso-wrap-distance-left:9pt;mso-wrap-distance-top:0;mso-wrap-distance-right:9pt;mso-wrap-distance-bottom:0;mso-position-horizontal:absolute;mso-position-horizontal-relative:text;mso-position-vertical:absolute;mso-position-vertical-relative:text;mso-width-percent:0;mso-height-percent:0;mso-width-relative:page;mso-height-relative:page;v-text-anchor:top" o:gfxdata="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" filled="f" stroked="f"/>
                   </w:pict>
                 </mc:Fallback>
               </mc:AlternateContent>
@@ -33956,7 +34345,7 @@
                 </mc:Choice>
                 <mc:Fallback>
                   <w:pict>
-                    <v:shape w14:anchorId="26C91777" id="Text Box 1301" o:spid="_x0000_s1026" type="#_x0000_t202" style="position:absolute;margin-left:0;margin-top:0;width:17.25pt;height:15pt;z-index:251721216;visibility:visible;mso-wrap-style:square;mso-width-percent:0;mso-height-percent:0;mso-wrap-distance-left:9pt;mso-wrap-distance-top:0;mso-wrap-distance-right:9pt;mso-wrap-distance-bottom:0;mso-position-horizontal:absolute;mso-position-horizontal-relative:text;mso-position-vertical:absolute;mso-position-vertical-relative:text;mso-width-percent:0;mso-height-percent:0;mso-width-relative:page;mso-height-relative:page;v-text-anchor:top" o:gfxdata="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" filled="f" stroked="f"/>
+                    <v:shape w14:anchorId="6FBBCCC4" id="Text Box 1301" o:spid="_x0000_s1026" type="#_x0000_t202" style="position:absolute;margin-left:0;margin-top:0;width:17.25pt;height:15pt;z-index:251721216;visibility:visible;mso-wrap-style:square;mso-width-percent:0;mso-height-percent:0;mso-wrap-distance-left:9pt;mso-wrap-distance-top:0;mso-wrap-distance-right:9pt;mso-wrap-distance-bottom:0;mso-position-horizontal:absolute;mso-position-horizontal-relative:text;mso-position-vertical:absolute;mso-position-vertical-relative:text;mso-width-percent:0;mso-height-percent:0;mso-width-relative:page;mso-height-relative:page;v-text-anchor:top" o:gfxdata="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" filled="f" stroked="f"/>
                   </w:pict>
                 </mc:Fallback>
               </mc:AlternateContent>
@@ -34038,7 +34427,7 @@
                 </mc:Choice>
                 <mc:Fallback>
                   <w:pict>
-                    <v:shape w14:anchorId="1F30815A" id="Text Box 1302" o:spid="_x0000_s1026" type="#_x0000_t202" style="position:absolute;margin-left:0;margin-top:0;width:17.25pt;height:15pt;z-index:251726336;visibility:visible;mso-wrap-style:square;mso-width-percent:0;mso-height-percent:0;mso-wrap-distance-left:9pt;mso-wrap-distance-top:0;mso-wrap-distance-right:9pt;mso-wrap-distance-bottom:0;mso-position-horizontal:absolute;mso-position-horizontal-relative:text;mso-position-vertical:absolute;mso-position-vertical-relative:text;mso-width-percent:0;mso-height-percent:0;mso-width-relative:page;mso-height-relative:page;v-text-anchor:top" o:gfxdata="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" filled="f" stroked="f"/>
+                    <v:shape w14:anchorId="78507F80" id="Text Box 1302" o:spid="_x0000_s1026" type="#_x0000_t202" style="position:absolute;margin-left:0;margin-top:0;width:17.25pt;height:15pt;z-index:251726336;visibility:visible;mso-wrap-style:square;mso-width-percent:0;mso-height-percent:0;mso-wrap-distance-left:9pt;mso-wrap-distance-top:0;mso-wrap-distance-right:9pt;mso-wrap-distance-bottom:0;mso-position-horizontal:absolute;mso-position-horizontal-relative:text;mso-position-vertical:absolute;mso-position-vertical-relative:text;mso-width-percent:0;mso-height-percent:0;mso-width-relative:page;mso-height-relative:page;v-text-anchor:top" o:gfxdata="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" filled="f" stroked="f"/>
                   </w:pict>
                 </mc:Fallback>
               </mc:AlternateContent>
@@ -34120,7 +34509,7 @@
                 </mc:Choice>
                 <mc:Fallback>
                   <w:pict>
-                    <v:shape w14:anchorId="27DFE2CA" id="Text Box 1303" o:spid="_x0000_s1026" type="#_x0000_t202" style="position:absolute;margin-left:0;margin-top:0;width:17.25pt;height:15pt;z-index:251731456;visibility:visible;mso-wrap-style:square;mso-width-percent:0;mso-height-percent:0;mso-wrap-distance-left:9pt;mso-wrap-distance-top:0;mso-wrap-distance-right:9pt;mso-wrap-distance-bottom:0;mso-position-horizontal:absolute;mso-position-horizontal-relative:text;mso-position-vertical:absolute;mso-position-vertical-relative:text;mso-width-percent:0;mso-height-percent:0;mso-width-relative:page;mso-height-relative:page;v-text-anchor:top" o:gfxdata="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" filled="f" stroked="f"/>
+                    <v:shape w14:anchorId="21E060D2" id="Text Box 1303" o:spid="_x0000_s1026" type="#_x0000_t202" style="position:absolute;margin-left:0;margin-top:0;width:17.25pt;height:15pt;z-index:251731456;visibility:visible;mso-wrap-style:square;mso-width-percent:0;mso-height-percent:0;mso-wrap-distance-left:9pt;mso-wrap-distance-top:0;mso-wrap-distance-right:9pt;mso-wrap-distance-bottom:0;mso-position-horizontal:absolute;mso-position-horizontal-relative:text;mso-position-vertical:absolute;mso-position-vertical-relative:text;mso-width-percent:0;mso-height-percent:0;mso-width-relative:page;mso-height-relative:page;v-text-anchor:top" o:gfxdata="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" filled="f" stroked="f"/>
                   </w:pict>
                 </mc:Fallback>
               </mc:AlternateContent>
@@ -34202,7 +34591,7 @@
                 </mc:Choice>
                 <mc:Fallback>
                   <w:pict>
-                    <v:shape w14:anchorId="0FC1D1E2" id="Text Box 1304" o:spid="_x0000_s1026" type="#_x0000_t202" style="position:absolute;margin-left:0;margin-top:0;width:10.5pt;height:15pt;z-index:251736576;visibility:visible;mso-wrap-style:square;mso-width-percent:0;mso-height-percent:0;mso-wrap-distance-left:9pt;mso-wrap-distance-top:0;mso-wrap-distance-right:9pt;mso-wrap-distance-bottom:0;mso-position-horizontal:absolute;mso-position-horizontal-relative:text;mso-position-vertical:absolute;mso-position-vertical-relative:text;mso-width-percent:0;mso-height-percent:0;mso-width-relative:page;mso-height-relative:page;v-text-anchor:top" o:gfxdata="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" filled="f" stroked="f"/>
+                    <v:shape w14:anchorId="41B1C6F6" id="Text Box 1304" o:spid="_x0000_s1026" type="#_x0000_t202" style="position:absolute;margin-left:0;margin-top:0;width:10.5pt;height:15pt;z-index:251736576;visibility:visible;mso-wrap-style:square;mso-width-percent:0;mso-height-percent:0;mso-wrap-distance-left:9pt;mso-wrap-distance-top:0;mso-wrap-distance-right:9pt;mso-wrap-distance-bottom:0;mso-position-horizontal:absolute;mso-position-horizontal-relative:text;mso-position-vertical:absolute;mso-position-vertical-relative:text;mso-width-percent:0;mso-height-percent:0;mso-width-relative:page;mso-height-relative:page;v-text-anchor:top" o:gfxdata="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" filled="f" stroked="f"/>
                   </w:pict>
                 </mc:Fallback>
               </mc:AlternateContent>
@@ -34284,7 +34673,7 @@
                 </mc:Choice>
                 <mc:Fallback>
                   <w:pict>
-                    <v:shape w14:anchorId="5B9E3ED3" id="Text Box 1305" o:spid="_x0000_s1026" type="#_x0000_t202" style="position:absolute;margin-left:0;margin-top:0;width:10.5pt;height:15pt;z-index:251741696;visibility:visible;mso-wrap-style:square;mso-width-percent:0;mso-height-percent:0;mso-wrap-distance-left:9pt;mso-wrap-distance-top:0;mso-wrap-distance-right:9pt;mso-wrap-distance-bottom:0;mso-position-horizontal:absolute;mso-position-horizontal-relative:text;mso-position-vertical:absolute;mso-position-vertical-relative:text;mso-width-percent:0;mso-height-percent:0;mso-width-relative:page;mso-height-relative:page;v-text-anchor:top" o:gfxdata="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" filled="f" stroked="f"/>
+                    <v:shape w14:anchorId="4B910455" id="Text Box 1305" o:spid="_x0000_s1026" type="#_x0000_t202" style="position:absolute;margin-left:0;margin-top:0;width:10.5pt;height:15pt;z-index:251741696;visibility:visible;mso-wrap-style:square;mso-width-percent:0;mso-height-percent:0;mso-wrap-distance-left:9pt;mso-wrap-distance-top:0;mso-wrap-distance-right:9pt;mso-wrap-distance-bottom:0;mso-position-horizontal:absolute;mso-position-horizontal-relative:text;mso-position-vertical:absolute;mso-position-vertical-relative:text;mso-width-percent:0;mso-height-percent:0;mso-width-relative:page;mso-height-relative:page;v-text-anchor:top" o:gfxdata="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" filled="f" stroked="f"/>
                   </w:pict>
                 </mc:Fallback>
               </mc:AlternateContent>
@@ -34366,7 +34755,7 @@
                 </mc:Choice>
                 <mc:Fallback>
                   <w:pict>
-                    <v:shape w14:anchorId="647355A7" id="Text Box 1306" o:spid="_x0000_s1026" type="#_x0000_t202" style="position:absolute;margin-left:0;margin-top:0;width:10.5pt;height:15pt;z-index:251746816;visibility:visible;mso-wrap-style:square;mso-width-percent:0;mso-height-percent:0;mso-wrap-distance-left:9pt;mso-wrap-distance-top:0;mso-wrap-distance-right:9pt;mso-wrap-distance-bottom:0;mso-position-horizontal:absolute;mso-position-horizontal-relative:text;mso-position-vertical:absolute;mso-position-vertical-relative:text;mso-width-percent:0;mso-height-percent:0;mso-width-relative:page;mso-height-relative:page;v-text-anchor:top" o:gfxdata="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" filled="f" stroked="f"/>
+                    <v:shape w14:anchorId="72553E76" id="Text Box 1306" o:spid="_x0000_s1026" type="#_x0000_t202" style="position:absolute;margin-left:0;margin-top:0;width:10.5pt;height:15pt;z-index:251746816;visibility:visible;mso-wrap-style:square;mso-width-percent:0;mso-height-percent:0;mso-wrap-distance-left:9pt;mso-wrap-distance-top:0;mso-wrap-distance-right:9pt;mso-wrap-distance-bottom:0;mso-position-horizontal:absolute;mso-position-horizontal-relative:text;mso-position-vertical:absolute;mso-position-vertical-relative:text;mso-width-percent:0;mso-height-percent:0;mso-width-relative:page;mso-height-relative:page;v-text-anchor:top" o:gfxdata="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" filled="f" stroked="f"/>
                   </w:pict>
                 </mc:Fallback>
               </mc:AlternateContent>
@@ -34448,7 +34837,7 @@
                 </mc:Choice>
                 <mc:Fallback>
                   <w:pict>
-                    <v:shape w14:anchorId="36BF5895" id="Text Box 1307" o:spid="_x0000_s1026" type="#_x0000_t202" style="position:absolute;margin-left:0;margin-top:0;width:14.25pt;height:15pt;z-index:251751936;visibility:visible;mso-wrap-style:square;mso-width-percent:0;mso-height-percent:0;mso-wrap-distance-left:9pt;mso-wrap-distance-top:0;mso-wrap-distance-right:9pt;mso-wrap-distance-bottom:0;mso-position-horizontal:absolute;mso-position-horizontal-relative:text;mso-position-vertical:absolute;mso-position-vertical-relative:text;mso-width-percent:0;mso-height-percent:0;mso-width-relative:page;mso-height-relative:page;v-text-anchor:top" o:gfxdata="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" filled="f" stroked="f"/>
+                    <v:shape w14:anchorId="61F11E78" id="Text Box 1307" o:spid="_x0000_s1026" type="#_x0000_t202" style="position:absolute;margin-left:0;margin-top:0;width:14.25pt;height:15pt;z-index:251751936;visibility:visible;mso-wrap-style:square;mso-width-percent:0;mso-height-percent:0;mso-wrap-distance-left:9pt;mso-wrap-distance-top:0;mso-wrap-distance-right:9pt;mso-wrap-distance-bottom:0;mso-position-horizontal:absolute;mso-position-horizontal-relative:text;mso-position-vertical:absolute;mso-position-vertical-relative:text;mso-width-percent:0;mso-height-percent:0;mso-width-relative:page;mso-height-relative:page;v-text-anchor:top" o:gfxdata="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" filled="f" stroked="f"/>
                   </w:pict>
                 </mc:Fallback>
               </mc:AlternateContent>
@@ -34530,7 +34919,7 @@
                 </mc:Choice>
                 <mc:Fallback>
                   <w:pict>
-                    <v:shape w14:anchorId="27FBF1DE" id="Text Box 1308" o:spid="_x0000_s1026" type="#_x0000_t202" style="position:absolute;margin-left:0;margin-top:0;width:14.25pt;height:15pt;z-index:251757056;visibility:visible;mso-wrap-style:square;mso-width-percent:0;mso-height-percent:0;mso-wrap-distance-left:9pt;mso-wrap-distance-top:0;mso-wrap-distance-right:9pt;mso-wrap-distance-bottom:0;mso-position-horizontal:absolute;mso-position-horizontal-relative:text;mso-position-vertical:absolute;mso-position-vertical-relative:text;mso-width-percent:0;mso-height-percent:0;mso-width-relative:page;mso-height-relative:page;v-text-anchor:top" o:gfxdata="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" filled="f" stroked="f"/>
+                    <v:shape w14:anchorId="28E65FA2" id="Text Box 1308" o:spid="_x0000_s1026" type="#_x0000_t202" style="position:absolute;margin-left:0;margin-top:0;width:14.25pt;height:15pt;z-index:251757056;visibility:visible;mso-wrap-style:square;mso-width-percent:0;mso-height-percent:0;mso-wrap-distance-left:9pt;mso-wrap-distance-top:0;mso-wrap-distance-right:9pt;mso-wrap-distance-bottom:0;mso-position-horizontal:absolute;mso-position-horizontal-relative:text;mso-position-vertical:absolute;mso-position-vertical-relative:text;mso-width-percent:0;mso-height-percent:0;mso-width-relative:page;mso-height-relative:page;v-text-anchor:top" o:gfxdata="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" filled="f" stroked="f"/>
                   </w:pict>
                 </mc:Fallback>
               </mc:AlternateContent>
@@ -34612,7 +35001,7 @@
                 </mc:Choice>
                 <mc:Fallback>
                   <w:pict>
-                    <v:shape w14:anchorId="5FADF47C" id="Text Box 1309" o:spid="_x0000_s1026" type="#_x0000_t202" style="position:absolute;margin-left:0;margin-top:0;width:14.25pt;height:15pt;z-index:251762176;visibility:visible;mso-wrap-style:square;mso-width-percent:0;mso-height-percent:0;mso-wrap-distance-left:9pt;mso-wrap-distance-top:0;mso-wrap-distance-right:9pt;mso-wrap-distance-bottom:0;mso-position-horizontal:absolute;mso-position-horizontal-relative:text;mso-position-vertical:absolute;mso-position-vertical-relative:text;mso-width-percent:0;mso-height-percent:0;mso-width-relative:page;mso-height-relative:page;v-text-anchor:top" o:gfxdata="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" filled="f" stroked="f"/>
+                    <v:shape w14:anchorId="188F3952" id="Text Box 1309" o:spid="_x0000_s1026" type="#_x0000_t202" style="position:absolute;margin-left:0;margin-top:0;width:14.25pt;height:15pt;z-index:251762176;visibility:visible;mso-wrap-style:square;mso-width-percent:0;mso-height-percent:0;mso-wrap-distance-left:9pt;mso-wrap-distance-top:0;mso-wrap-distance-right:9pt;mso-wrap-distance-bottom:0;mso-position-horizontal:absolute;mso-position-horizontal-relative:text;mso-position-vertical:absolute;mso-position-vertical-relative:text;mso-width-percent:0;mso-height-percent:0;mso-width-relative:page;mso-height-relative:page;v-text-anchor:top" o:gfxdata="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" filled="f" stroked="f"/>
                   </w:pict>
                 </mc:Fallback>
               </mc:AlternateContent>
@@ -34694,7 +35083,7 @@
                 </mc:Choice>
                 <mc:Fallback>
                   <w:pict>
-                    <v:shape w14:anchorId="6E21E7D9" id="Text Box 1310" o:spid="_x0000_s1026" type="#_x0000_t202" style="position:absolute;margin-left:0;margin-top:0;width:16.5pt;height:15pt;z-index:251767296;visibility:visible;mso-wrap-style:square;mso-width-percent:0;mso-height-percent:0;mso-wrap-distance-left:9pt;mso-wrap-distance-top:0;mso-wrap-distance-right:9pt;mso-wrap-distance-bottom:0;mso-position-horizontal:absolute;mso-position-horizontal-relative:text;mso-position-vertical:absolute;mso-position-vertical-relative:text;mso-width-percent:0;mso-height-percent:0;mso-width-relative:page;mso-height-relative:page;v-text-anchor:top" o:gfxdata="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" filled="f" stroked="f"/>
+                    <v:shape w14:anchorId="50D446FC" id="Text Box 1310" o:spid="_x0000_s1026" type="#_x0000_t202" style="position:absolute;margin-left:0;margin-top:0;width:16.5pt;height:15pt;z-index:251767296;visibility:visible;mso-wrap-style:square;mso-width-percent:0;mso-height-percent:0;mso-wrap-distance-left:9pt;mso-wrap-distance-top:0;mso-wrap-distance-right:9pt;mso-wrap-distance-bottom:0;mso-position-horizontal:absolute;mso-position-horizontal-relative:text;mso-position-vertical:absolute;mso-position-vertical-relative:text;mso-width-percent:0;mso-height-percent:0;mso-width-relative:page;mso-height-relative:page;v-text-anchor:top" o:gfxdata="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" filled="f" stroked="f"/>
                   </w:pict>
                 </mc:Fallback>
               </mc:AlternateContent>
@@ -34776,7 +35165,7 @@
                 </mc:Choice>
                 <mc:Fallback>
                   <w:pict>
-                    <v:shape w14:anchorId="52593E39" id="Text Box 1311" o:spid="_x0000_s1026" type="#_x0000_t202" style="position:absolute;margin-left:0;margin-top:0;width:16.5pt;height:15pt;z-index:251772416;visibility:visible;mso-wrap-style:square;mso-width-percent:0;mso-height-percent:0;mso-wrap-distance-left:9pt;mso-wrap-distance-top:0;mso-wrap-distance-right:9pt;mso-wrap-distance-bottom:0;mso-position-horizontal:absolute;mso-position-horizontal-relative:text;mso-position-vertical:absolute;mso-position-vertical-relative:text;mso-width-percent:0;mso-height-percent:0;mso-width-relative:page;mso-height-relative:page;v-text-anchor:top" o:gfxdata="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" filled="f" stroked="f"/>
+                    <v:shape w14:anchorId="653C6C5C" id="Text Box 1311" o:spid="_x0000_s1026" type="#_x0000_t202" style="position:absolute;margin-left:0;margin-top:0;width:16.5pt;height:15pt;z-index:251772416;visibility:visible;mso-wrap-style:square;mso-width-percent:0;mso-height-percent:0;mso-wrap-distance-left:9pt;mso-wrap-distance-top:0;mso-wrap-distance-right:9pt;mso-wrap-distance-bottom:0;mso-position-horizontal:absolute;mso-position-horizontal-relative:text;mso-position-vertical:absolute;mso-position-vertical-relative:text;mso-width-percent:0;mso-height-percent:0;mso-width-relative:page;mso-height-relative:page;v-text-anchor:top" o:gfxdata="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" filled="f" stroked="f"/>
                   </w:pict>
                 </mc:Fallback>
               </mc:AlternateContent>
@@ -34858,7 +35247,7 @@
                 </mc:Choice>
                 <mc:Fallback>
                   <w:pict>
-                    <v:shape w14:anchorId="11D3FB65" id="Text Box 1312" o:spid="_x0000_s1026" type="#_x0000_t202" style="position:absolute;margin-left:0;margin-top:0;width:16.5pt;height:15pt;z-index:251777536;visibility:visible;mso-wrap-style:square;mso-width-percent:0;mso-height-percent:0;mso-wrap-distance-left:9pt;mso-wrap-distance-top:0;mso-wrap-distance-right:9pt;mso-wrap-distance-bottom:0;mso-position-horizontal:absolute;mso-position-horizontal-relative:text;mso-position-vertical:absolute;mso-position-vertical-relative:text;mso-width-percent:0;mso-height-percent:0;mso-width-relative:page;mso-height-relative:page;v-text-anchor:top" o:gfxdata="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" filled="f" stroked="f"/>
+                    <v:shape w14:anchorId="14E8470B" id="Text Box 1312" o:spid="_x0000_s1026" type="#_x0000_t202" style="position:absolute;margin-left:0;margin-top:0;width:16.5pt;height:15pt;z-index:251777536;visibility:visible;mso-wrap-style:square;mso-width-percent:0;mso-height-percent:0;mso-wrap-distance-left:9pt;mso-wrap-distance-top:0;mso-wrap-distance-right:9pt;mso-wrap-distance-bottom:0;mso-position-horizontal:absolute;mso-position-horizontal-relative:text;mso-position-vertical:absolute;mso-position-vertical-relative:text;mso-width-percent:0;mso-height-percent:0;mso-width-relative:page;mso-height-relative:page;v-text-anchor:top" o:gfxdata="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" filled="f" stroked="f"/>
                   </w:pict>
                 </mc:Fallback>
               </mc:AlternateContent>
@@ -34940,7 +35329,7 @@
                 </mc:Choice>
                 <mc:Fallback>
                   <w:pict>
-                    <v:shape w14:anchorId="1565E74A" id="Text Box 1313" o:spid="_x0000_s1026" type="#_x0000_t202" style="position:absolute;margin-left:0;margin-top:0;width:14.25pt;height:15pt;z-index:251782656;visibility:visible;mso-wrap-style:square;mso-width-percent:0;mso-height-percent:0;mso-wrap-distance-left:9pt;mso-wrap-distance-top:0;mso-wrap-distance-right:9pt;mso-wrap-distance-bottom:0;mso-position-horizontal:absolute;mso-position-horizontal-relative:text;mso-position-vertical:absolute;mso-position-vertical-relative:text;mso-width-percent:0;mso-height-percent:0;mso-width-relative:page;mso-height-relative:page;v-text-anchor:top" o:gfxdata="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" filled="f" stroked="f"/>
+                    <v:shape w14:anchorId="2AC786EE" id="Text Box 1313" o:spid="_x0000_s1026" type="#_x0000_t202" style="position:absolute;margin-left:0;margin-top:0;width:14.25pt;height:15pt;z-index:251782656;visibility:visible;mso-wrap-style:square;mso-width-percent:0;mso-height-percent:0;mso-wrap-distance-left:9pt;mso-wrap-distance-top:0;mso-wrap-distance-right:9pt;mso-wrap-distance-bottom:0;mso-position-horizontal:absolute;mso-position-horizontal-relative:text;mso-position-vertical:absolute;mso-position-vertical-relative:text;mso-width-percent:0;mso-height-percent:0;mso-width-relative:page;mso-height-relative:page;v-text-anchor:top" o:gfxdata="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" filled="f" stroked="f"/>
                   </w:pict>
                 </mc:Fallback>
               </mc:AlternateContent>
@@ -35022,7 +35411,7 @@
                 </mc:Choice>
                 <mc:Fallback>
                   <w:pict>
-                    <v:shape w14:anchorId="23AAF666" id="Text Box 1314" o:spid="_x0000_s1026" type="#_x0000_t202" style="position:absolute;margin-left:0;margin-top:0;width:14.25pt;height:15pt;z-index:251787776;visibility:visible;mso-wrap-style:square;mso-width-percent:0;mso-height-percent:0;mso-wrap-distance-left:9pt;mso-wrap-distance-top:0;mso-wrap-distance-right:9pt;mso-wrap-distance-bottom:0;mso-position-horizontal:absolute;mso-position-horizontal-relative:text;mso-position-vertical:absolute;mso-position-vertical-relative:text;mso-width-percent:0;mso-height-percent:0;mso-width-relative:page;mso-height-relative:page;v-text-anchor:top" o:gfxdata="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" filled="f" stroked="f"/>
+                    <v:shape w14:anchorId="4CA41BE7" id="Text Box 1314" o:spid="_x0000_s1026" type="#_x0000_t202" style="position:absolute;margin-left:0;margin-top:0;width:14.25pt;height:15pt;z-index:251787776;visibility:visible;mso-wrap-style:square;mso-width-percent:0;mso-height-percent:0;mso-wrap-distance-left:9pt;mso-wrap-distance-top:0;mso-wrap-distance-right:9pt;mso-wrap-distance-bottom:0;mso-position-horizontal:absolute;mso-position-horizontal-relative:text;mso-position-vertical:absolute;mso-position-vertical-relative:text;mso-width-percent:0;mso-height-percent:0;mso-width-relative:page;mso-height-relative:page;v-text-anchor:top" o:gfxdata="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" filled="f" stroked="f"/>
                   </w:pict>
                 </mc:Fallback>
               </mc:AlternateContent>
@@ -35104,7 +35493,7 @@
                 </mc:Choice>
                 <mc:Fallback>
                   <w:pict>
-                    <v:shape w14:anchorId="7BC5A712" id="Text Box 1315" o:spid="_x0000_s1026" type="#_x0000_t202" style="position:absolute;margin-left:0;margin-top:0;width:14.25pt;height:15pt;z-index:251792896;visibility:visible;mso-wrap-style:square;mso-width-percent:0;mso-height-percent:0;mso-wrap-distance-left:9pt;mso-wrap-distance-top:0;mso-wrap-distance-right:9pt;mso-wrap-distance-bottom:0;mso-position-horizontal:absolute;mso-position-horizontal-relative:text;mso-position-vertical:absolute;mso-position-vertical-relative:text;mso-width-percent:0;mso-height-percent:0;mso-width-relative:page;mso-height-relative:page;v-text-anchor:top" o:gfxdata="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" filled="f" stroked="f"/>
+                    <v:shape w14:anchorId="561C8C30" id="Text Box 1315" o:spid="_x0000_s1026" type="#_x0000_t202" style="position:absolute;margin-left:0;margin-top:0;width:14.25pt;height:15pt;z-index:251792896;visibility:visible;mso-wrap-style:square;mso-width-percent:0;mso-height-percent:0;mso-wrap-distance-left:9pt;mso-wrap-distance-top:0;mso-wrap-distance-right:9pt;mso-wrap-distance-bottom:0;mso-position-horizontal:absolute;mso-position-horizontal-relative:text;mso-position-vertical:absolute;mso-position-vertical-relative:text;mso-width-percent:0;mso-height-percent:0;mso-width-relative:page;mso-height-relative:page;v-text-anchor:top" o:gfxdata="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" filled="f" stroked="f"/>
                   </w:pict>
                 </mc:Fallback>
               </mc:AlternateContent>
@@ -35186,7 +35575,7 @@
                 </mc:Choice>
                 <mc:Fallback>
                   <w:pict>
-                    <v:shape w14:anchorId="2A4C6B15" id="Text Box 1316" o:spid="_x0000_s1026" type="#_x0000_t202" style="position:absolute;margin-left:0;margin-top:0;width:14.25pt;height:15pt;z-index:251798016;visibility:visible;mso-wrap-style:square;mso-width-percent:0;mso-height-percent:0;mso-wrap-distance-left:9pt;mso-wrap-distance-top:0;mso-wrap-distance-right:9pt;mso-wrap-distance-bottom:0;mso-position-horizontal:absolute;mso-position-horizontal-relative:text;mso-position-vertical:absolute;mso-position-vertical-relative:text;mso-width-percent:0;mso-height-percent:0;mso-width-relative:page;mso-height-relative:page;v-text-anchor:top" o:gfxdata="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" filled="f" stroked="f"/>
+                    <v:shape w14:anchorId="4A7730F2" id="Text Box 1316" o:spid="_x0000_s1026" type="#_x0000_t202" style="position:absolute;margin-left:0;margin-top:0;width:14.25pt;height:15pt;z-index:251798016;visibility:visible;mso-wrap-style:square;mso-width-percent:0;mso-height-percent:0;mso-wrap-distance-left:9pt;mso-wrap-distance-top:0;mso-wrap-distance-right:9pt;mso-wrap-distance-bottom:0;mso-position-horizontal:absolute;mso-position-horizontal-relative:text;mso-position-vertical:absolute;mso-position-vertical-relative:text;mso-width-percent:0;mso-height-percent:0;mso-width-relative:page;mso-height-relative:page;v-text-anchor:top" o:gfxdata="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" filled="f" stroked="f"/>
                   </w:pict>
                 </mc:Fallback>
               </mc:AlternateContent>
@@ -35268,7 +35657,7 @@
                 </mc:Choice>
                 <mc:Fallback>
                   <w:pict>
-                    <v:shape w14:anchorId="476189C5" id="Text Box 1317" o:spid="_x0000_s1026" type="#_x0000_t202" style="position:absolute;margin-left:0;margin-top:0;width:14.25pt;height:15pt;z-index:251803136;visibility:visible;mso-wrap-style:square;mso-width-percent:0;mso-height-percent:0;mso-wrap-distance-left:9pt;mso-wrap-distance-top:0;mso-wrap-distance-right:9pt;mso-wrap-distance-bottom:0;mso-position-horizontal:absolute;mso-position-horizontal-relative:text;mso-position-vertical:absolute;mso-position-vertical-relative:text;mso-width-percent:0;mso-height-percent:0;mso-width-relative:page;mso-height-relative:page;v-text-anchor:top" o:gfxdata="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" filled="f" stroked="f"/>
+                    <v:shape w14:anchorId="7AAD0982" id="Text Box 1317" o:spid="_x0000_s1026" type="#_x0000_t202" style="position:absolute;margin-left:0;margin-top:0;width:14.25pt;height:15pt;z-index:251803136;visibility:visible;mso-wrap-style:square;mso-width-percent:0;mso-height-percent:0;mso-wrap-distance-left:9pt;mso-wrap-distance-top:0;mso-wrap-distance-right:9pt;mso-wrap-distance-bottom:0;mso-position-horizontal:absolute;mso-position-horizontal-relative:text;mso-position-vertical:absolute;mso-position-vertical-relative:text;mso-width-percent:0;mso-height-percent:0;mso-width-relative:page;mso-height-relative:page;v-text-anchor:top" o:gfxdata="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" filled="f" stroked="f"/>
                   </w:pict>
                 </mc:Fallback>
               </mc:AlternateContent>
@@ -35350,7 +35739,7 @@
                 </mc:Choice>
                 <mc:Fallback>
                   <w:pict>
-                    <v:shape w14:anchorId="2A2A8322" id="Text Box 1318" o:spid="_x0000_s1026" type="#_x0000_t202" style="position:absolute;margin-left:0;margin-top:0;width:14.25pt;height:15pt;z-index:251808256;visibility:visible;mso-wrap-style:square;mso-width-percent:0;mso-height-percent:0;mso-wrap-distance-left:9pt;mso-wrap-distance-top:0;mso-wrap-distance-right:9pt;mso-wrap-distance-bottom:0;mso-position-horizontal:absolute;mso-position-horizontal-relative:text;mso-position-vertical:absolute;mso-position-vertical-relative:text;mso-width-percent:0;mso-height-percent:0;mso-width-relative:page;mso-height-relative:page;v-text-anchor:top" o:gfxdata="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" filled="f" stroked="f"/>
+                    <v:shape w14:anchorId="2868E43A" id="Text Box 1318" o:spid="_x0000_s1026" type="#_x0000_t202" style="position:absolute;margin-left:0;margin-top:0;width:14.25pt;height:15pt;z-index:251808256;visibility:visible;mso-wrap-style:square;mso-width-percent:0;mso-height-percent:0;mso-wrap-distance-left:9pt;mso-wrap-distance-top:0;mso-wrap-distance-right:9pt;mso-wrap-distance-bottom:0;mso-position-horizontal:absolute;mso-position-horizontal-relative:text;mso-position-vertical:absolute;mso-position-vertical-relative:text;mso-width-percent:0;mso-height-percent:0;mso-width-relative:page;mso-height-relative:page;v-text-anchor:top" o:gfxdata="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" filled="f" stroked="f"/>
                   </w:pict>
                 </mc:Fallback>
               </mc:AlternateContent>
@@ -35432,7 +35821,7 @@
                 </mc:Choice>
                 <mc:Fallback>
                   <w:pict>
-                    <v:shape w14:anchorId="6E73EE0F" id="Text Box 1319" o:spid="_x0000_s1026" type="#_x0000_t202" style="position:absolute;margin-left:0;margin-top:0;width:16.5pt;height:15pt;z-index:251813376;visibility:visible;mso-wrap-style:square;mso-width-percent:0;mso-height-percent:0;mso-wrap-distance-left:9pt;mso-wrap-distance-top:0;mso-wrap-distance-right:9pt;mso-wrap-distance-bottom:0;mso-position-horizontal:absolute;mso-position-horizontal-relative:text;mso-position-vertical:absolute;mso-position-vertical-relative:text;mso-width-percent:0;mso-height-percent:0;mso-width-relative:page;mso-height-relative:page;v-text-anchor:top" o:gfxdata="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" filled="f" stroked="f"/>
+                    <v:shape w14:anchorId="0B65E523" id="Text Box 1319" o:spid="_x0000_s1026" type="#_x0000_t202" style="position:absolute;margin-left:0;margin-top:0;width:16.5pt;height:15pt;z-index:251813376;visibility:visible;mso-wrap-style:square;mso-width-percent:0;mso-height-percent:0;mso-wrap-distance-left:9pt;mso-wrap-distance-top:0;mso-wrap-distance-right:9pt;mso-wrap-distance-bottom:0;mso-position-horizontal:absolute;mso-position-horizontal-relative:text;mso-position-vertical:absolute;mso-position-vertical-relative:text;mso-width-percent:0;mso-height-percent:0;mso-width-relative:page;mso-height-relative:page;v-text-anchor:top" o:gfxdata="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" filled="f" stroked="f"/>
                   </w:pict>
                 </mc:Fallback>
               </mc:AlternateContent>
@@ -35514,7 +35903,7 @@
                 </mc:Choice>
                 <mc:Fallback>
                   <w:pict>
-                    <v:shape w14:anchorId="364CCDD9" id="Text Box 1320" o:spid="_x0000_s1026" type="#_x0000_t202" style="position:absolute;margin-left:0;margin-top:0;width:16.5pt;height:15pt;z-index:251818496;visibility:visible;mso-wrap-style:square;mso-width-percent:0;mso-height-percent:0;mso-wrap-distance-left:9pt;mso-wrap-distance-top:0;mso-wrap-distance-right:9pt;mso-wrap-distance-bottom:0;mso-position-horizontal:absolute;mso-position-horizontal-relative:text;mso-position-vertical:absolute;mso-position-vertical-relative:text;mso-width-percent:0;mso-height-percent:0;mso-width-relative:page;mso-height-relative:page;v-text-anchor:top" o:gfxdata="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" filled="f" stroked="f"/>
+                    <v:shape w14:anchorId="37D14368" id="Text Box 1320" o:spid="_x0000_s1026" type="#_x0000_t202" style="position:absolute;margin-left:0;margin-top:0;width:16.5pt;height:15pt;z-index:251818496;visibility:visible;mso-wrap-style:square;mso-width-percent:0;mso-height-percent:0;mso-wrap-distance-left:9pt;mso-wrap-distance-top:0;mso-wrap-distance-right:9pt;mso-wrap-distance-bottom:0;mso-position-horizontal:absolute;mso-position-horizontal-relative:text;mso-position-vertical:absolute;mso-position-vertical-relative:text;mso-width-percent:0;mso-height-percent:0;mso-width-relative:page;mso-height-relative:page;v-text-anchor:top" o:gfxdata="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" filled="f" stroked="f"/>
                   </w:pict>
                 </mc:Fallback>
               </mc:AlternateContent>
@@ -35596,7 +35985,7 @@
                 </mc:Choice>
                 <mc:Fallback>
                   <w:pict>
-                    <v:shape w14:anchorId="48DF10BD" id="Text Box 1321" o:spid="_x0000_s1026" type="#_x0000_t202" style="position:absolute;margin-left:0;margin-top:0;width:16.5pt;height:15pt;z-index:251823616;visibility:visible;mso-wrap-style:square;mso-width-percent:0;mso-height-percent:0;mso-wrap-distance-left:9pt;mso-wrap-distance-top:0;mso-wrap-distance-right:9pt;mso-wrap-distance-bottom:0;mso-position-horizontal:absolute;mso-position-horizontal-relative:text;mso-position-vertical:absolute;mso-position-vertical-relative:text;mso-width-percent:0;mso-height-percent:0;mso-width-relative:page;mso-height-relative:page;v-text-anchor:top" o:gfxdata="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" filled="f" stroked="f"/>
+                    <v:shape w14:anchorId="3E1F7EFE" id="Text Box 1321" o:spid="_x0000_s1026" type="#_x0000_t202" style="position:absolute;margin-left:0;margin-top:0;width:16.5pt;height:15pt;z-index:251823616;visibility:visible;mso-wrap-style:square;mso-width-percent:0;mso-height-percent:0;mso-wrap-distance-left:9pt;mso-wrap-distance-top:0;mso-wrap-distance-right:9pt;mso-wrap-distance-bottom:0;mso-position-horizontal:absolute;mso-position-horizontal-relative:text;mso-position-vertical:absolute;mso-position-vertical-relative:text;mso-width-percent:0;mso-height-percent:0;mso-width-relative:page;mso-height-relative:page;v-text-anchor:top" o:gfxdata="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" filled="f" stroked="f"/>
                   </w:pict>
                 </mc:Fallback>
               </mc:AlternateContent>
@@ -37170,8 +37559,8 @@
           <w:szCs w:val="26"/>
         </w:rPr>
       </w:pPr>
-      <w:bookmarkStart w:id="87" w:name="_Toc27036957"/>
-      <w:bookmarkStart w:id="88" w:name="_Toc27037127"/>
+      <w:bookmarkStart w:id="86" w:name="_Toc27036957"/>
+      <w:bookmarkStart w:id="87" w:name="_Toc27037127"/>
       <w:r>
         <w:rPr>
           <w:b/>
@@ -37236,8 +37625,8 @@
         </w:rPr>
         <w:t>: Bảng Lớp</w:t>
       </w:r>
+      <w:bookmarkEnd w:id="86"/>
       <w:bookmarkEnd w:id="87"/>
-      <w:bookmarkEnd w:id="88"/>
     </w:p>
     <w:tbl>
       <w:tblPr>
@@ -44347,8 +44736,8 @@
           <w:szCs w:val="26"/>
         </w:rPr>
       </w:pPr>
-      <w:bookmarkStart w:id="89" w:name="_Toc27036958"/>
-      <w:bookmarkStart w:id="90" w:name="_Toc27037128"/>
+      <w:bookmarkStart w:id="88" w:name="_Toc27036958"/>
+      <w:bookmarkStart w:id="89" w:name="_Toc27037128"/>
       <w:r>
         <w:rPr>
           <w:b/>
@@ -44414,8 +44803,8 @@
         </w:rPr>
         <w:t>: Bảng Sinh viên</w:t>
       </w:r>
+      <w:bookmarkEnd w:id="88"/>
       <w:bookmarkEnd w:id="89"/>
-      <w:bookmarkEnd w:id="90"/>
     </w:p>
     <w:p>
       <w:pPr>
@@ -44598,7 +44987,7 @@
           <w:szCs w:val="26"/>
         </w:rPr>
       </w:pPr>
-      <w:bookmarkStart w:id="91" w:name="_Toc27036926"/>
+      <w:bookmarkStart w:id="90" w:name="_Toc27036926"/>
       <w:r>
         <w:rPr>
           <w:sz w:val="26"/>
@@ -44607,7 +44996,7 @@
         <w:lastRenderedPageBreak/>
         <w:t>Chương 5. KẾT LUẬN VÀ HƯỚNG PHÁT TRIỂN</w:t>
       </w:r>
-      <w:bookmarkEnd w:id="91"/>
+      <w:bookmarkEnd w:id="90"/>
     </w:p>
     <w:p>
       <w:pPr>
@@ -44619,34 +45008,35 @@
         <w:ind w:left="0" w:firstLine="0"/>
         <w:jc w:val="both"/>
       </w:pPr>
-      <w:bookmarkStart w:id="92" w:name="_Toc533471459"/>
-      <w:bookmarkStart w:id="93" w:name="_Toc533471774"/>
-      <w:bookmarkStart w:id="94" w:name="_Toc533472392"/>
-      <w:bookmarkStart w:id="95" w:name="_Toc27036927"/>
+      <w:bookmarkStart w:id="91" w:name="_Toc533471459"/>
+      <w:bookmarkStart w:id="92" w:name="_Toc533471774"/>
+      <w:bookmarkStart w:id="93" w:name="_Toc533472392"/>
+      <w:bookmarkStart w:id="94" w:name="_Toc27036927"/>
       <w:r>
         <w:t xml:space="preserve">4.1 </w:t>
       </w:r>
-      <w:bookmarkStart w:id="96" w:name="_Toc515743516"/>
-      <w:bookmarkStart w:id="97" w:name="_Toc515743924"/>
-      <w:bookmarkStart w:id="98" w:name="_Toc515835693"/>
-      <w:bookmarkStart w:id="99" w:name="_Toc516840362"/>
-      <w:bookmarkStart w:id="100" w:name="_Toc518369800"/>
-      <w:bookmarkStart w:id="101" w:name="_Toc518369955"/>
-      <w:bookmarkStart w:id="102" w:name="_Toc518370114"/>
-      <w:bookmarkStart w:id="103" w:name="_Toc518370468"/>
-      <w:bookmarkStart w:id="104" w:name="_Toc518370714"/>
-      <w:bookmarkStart w:id="105" w:name="_Toc518370825"/>
-      <w:bookmarkStart w:id="106" w:name="_Toc518371165"/>
-      <w:bookmarkStart w:id="107" w:name="_Toc518371372"/>
-      <w:bookmarkStart w:id="108" w:name="_Toc518371609"/>
-      <w:bookmarkStart w:id="109" w:name="_Toc518371736"/>
-      <w:bookmarkStart w:id="110" w:name="_Toc518388410"/>
-      <w:bookmarkStart w:id="111" w:name="_Toc518426886"/>
-      <w:bookmarkStart w:id="112" w:name="_Toc519531355"/>
-      <w:bookmarkStart w:id="113" w:name="_Toc519596727"/>
+      <w:bookmarkStart w:id="95" w:name="_Toc515743516"/>
+      <w:bookmarkStart w:id="96" w:name="_Toc515743924"/>
+      <w:bookmarkStart w:id="97" w:name="_Toc515835693"/>
+      <w:bookmarkStart w:id="98" w:name="_Toc516840362"/>
+      <w:bookmarkStart w:id="99" w:name="_Toc518369800"/>
+      <w:bookmarkStart w:id="100" w:name="_Toc518369955"/>
+      <w:bookmarkStart w:id="101" w:name="_Toc518370114"/>
+      <w:bookmarkStart w:id="102" w:name="_Toc518370468"/>
+      <w:bookmarkStart w:id="103" w:name="_Toc518370714"/>
+      <w:bookmarkStart w:id="104" w:name="_Toc518370825"/>
+      <w:bookmarkStart w:id="105" w:name="_Toc518371165"/>
+      <w:bookmarkStart w:id="106" w:name="_Toc518371372"/>
+      <w:bookmarkStart w:id="107" w:name="_Toc518371609"/>
+      <w:bookmarkStart w:id="108" w:name="_Toc518371736"/>
+      <w:bookmarkStart w:id="109" w:name="_Toc518388410"/>
+      <w:bookmarkStart w:id="110" w:name="_Toc518426886"/>
+      <w:bookmarkStart w:id="111" w:name="_Toc519531355"/>
+      <w:bookmarkStart w:id="112" w:name="_Toc519596727"/>
       <w:r>
         <w:t>Kết quả đạt được</w:t>
       </w:r>
+      <w:bookmarkEnd w:id="91"/>
       <w:bookmarkEnd w:id="92"/>
       <w:bookmarkEnd w:id="93"/>
       <w:bookmarkEnd w:id="94"/>
@@ -44668,7 +45058,6 @@
       <w:bookmarkEnd w:id="110"/>
       <w:bookmarkEnd w:id="111"/>
       <w:bookmarkEnd w:id="112"/>
-      <w:bookmarkEnd w:id="113"/>
     </w:p>
     <w:p>
       <w:pPr>
@@ -44684,9 +45073,9 @@
           <w:szCs w:val="26"/>
         </w:rPr>
       </w:pPr>
-      <w:bookmarkStart w:id="114" w:name="_Toc533471460"/>
-      <w:bookmarkStart w:id="115" w:name="_Toc533471775"/>
-      <w:bookmarkStart w:id="116" w:name="_Toc533472393"/>
+      <w:bookmarkStart w:id="113" w:name="_Toc533471460"/>
+      <w:bookmarkStart w:id="114" w:name="_Toc533471775"/>
+      <w:bookmarkStart w:id="115" w:name="_Toc533472393"/>
       <w:r>
         <w:rPr>
           <w:rFonts w:eastAsia="Calibri"/>
@@ -44695,9 +45084,9 @@
         </w:rPr>
         <w:t xml:space="preserve">Hiện tại, </w:t>
       </w:r>
+      <w:bookmarkEnd w:id="113"/>
       <w:bookmarkEnd w:id="114"/>
       <w:bookmarkEnd w:id="115"/>
-      <w:bookmarkEnd w:id="116"/>
       <w:r>
         <w:rPr>
           <w:rFonts w:eastAsia="Calibri"/>
@@ -44712,7 +45101,25 @@
           <w:sz w:val="26"/>
           <w:szCs w:val="26"/>
         </w:rPr>
-        <w:t>như: xem thông tin các ban cán sự lớp, lọc thông tin theo bộ môn, khóa, lớp và cố vấn. Về phần người quản trị thì các chức năng thêm, sửa, xóa thông tin của ban cán sự các lớp đã hoàn thành.</w:t>
+        <w:t xml:space="preserve">như: xem thông tin các ban cán sự lớp, lọc thông tin </w:t>
+      </w:r>
+      <w:proofErr w:type="gramStart"/>
+      <w:r>
+        <w:rPr>
+          <w:rFonts w:eastAsia="Calibri"/>
+          <w:sz w:val="26"/>
+          <w:szCs w:val="26"/>
+        </w:rPr>
+        <w:t>theo</w:t>
+      </w:r>
+      <w:proofErr w:type="gramEnd"/>
+      <w:r>
+        <w:rPr>
+          <w:rFonts w:eastAsia="Calibri"/>
+          <w:sz w:val="26"/>
+          <w:szCs w:val="26"/>
+        </w:rPr>
+        <w:t xml:space="preserve"> bộ môn, khóa, lớp và cố vấn. Về phần người quản trị thì các chức năng thêm, sửa, xóa thông tin của ban cán sự các lớp đã hoàn thành.</w:t>
       </w:r>
     </w:p>
     <w:p>
@@ -44725,36 +45132,38 @@
         <w:ind w:left="0" w:firstLine="0"/>
         <w:jc w:val="both"/>
       </w:pPr>
-      <w:bookmarkStart w:id="117" w:name="_Toc515743517"/>
-      <w:bookmarkStart w:id="118" w:name="_Toc515743925"/>
-      <w:bookmarkStart w:id="119" w:name="_Toc515835694"/>
-      <w:bookmarkStart w:id="120" w:name="_Toc516840363"/>
-      <w:bookmarkStart w:id="121" w:name="_Toc518369801"/>
-      <w:bookmarkStart w:id="122" w:name="_Toc518369956"/>
-      <w:bookmarkStart w:id="123" w:name="_Toc518370115"/>
-      <w:bookmarkStart w:id="124" w:name="_Toc518370469"/>
-      <w:bookmarkStart w:id="125" w:name="_Toc518370715"/>
-      <w:bookmarkStart w:id="126" w:name="_Toc518370826"/>
-      <w:bookmarkStart w:id="127" w:name="_Toc518371166"/>
-      <w:bookmarkStart w:id="128" w:name="_Toc518371373"/>
-      <w:bookmarkStart w:id="129" w:name="_Toc518371610"/>
-      <w:bookmarkStart w:id="130" w:name="_Toc518371737"/>
-      <w:bookmarkStart w:id="131" w:name="_Toc518388411"/>
-      <w:bookmarkStart w:id="132" w:name="_Toc518426887"/>
-      <w:bookmarkStart w:id="133" w:name="_Toc519531356"/>
-      <w:bookmarkStart w:id="134" w:name="_Toc519596728"/>
-      <w:bookmarkStart w:id="135" w:name="_Toc519597193"/>
-      <w:bookmarkStart w:id="136" w:name="_Toc519598396"/>
-      <w:bookmarkStart w:id="137" w:name="_Toc519598592"/>
-      <w:bookmarkStart w:id="138" w:name="_Toc519602639"/>
-      <w:bookmarkStart w:id="139" w:name="_Toc533465605"/>
-      <w:bookmarkStart w:id="140" w:name="_Toc533471461"/>
-      <w:bookmarkStart w:id="141" w:name="_Toc533471776"/>
-      <w:bookmarkStart w:id="142" w:name="_Toc533472394"/>
-      <w:bookmarkStart w:id="143" w:name="_Toc27036928"/>
+      <w:bookmarkStart w:id="116" w:name="_Toc515743517"/>
+      <w:bookmarkStart w:id="117" w:name="_Toc515743925"/>
+      <w:bookmarkStart w:id="118" w:name="_Toc515835694"/>
+      <w:bookmarkStart w:id="119" w:name="_Toc516840363"/>
+      <w:bookmarkStart w:id="120" w:name="_Toc518369801"/>
+      <w:bookmarkStart w:id="121" w:name="_Toc518369956"/>
+      <w:bookmarkStart w:id="122" w:name="_Toc518370115"/>
+      <w:bookmarkStart w:id="123" w:name="_Toc518370469"/>
+      <w:bookmarkStart w:id="124" w:name="_Toc518370715"/>
+      <w:bookmarkStart w:id="125" w:name="_Toc518370826"/>
+      <w:bookmarkStart w:id="126" w:name="_Toc518371166"/>
+      <w:bookmarkStart w:id="127" w:name="_Toc518371373"/>
+      <w:bookmarkStart w:id="128" w:name="_Toc518371610"/>
+      <w:bookmarkStart w:id="129" w:name="_Toc518371737"/>
+      <w:bookmarkStart w:id="130" w:name="_Toc518388411"/>
+      <w:bookmarkStart w:id="131" w:name="_Toc518426887"/>
+      <w:bookmarkStart w:id="132" w:name="_Toc519531356"/>
+      <w:bookmarkStart w:id="133" w:name="_Toc519596728"/>
+      <w:bookmarkStart w:id="134" w:name="_Toc519597193"/>
+      <w:bookmarkStart w:id="135" w:name="_Toc519598396"/>
+      <w:bookmarkStart w:id="136" w:name="_Toc519598592"/>
+      <w:bookmarkStart w:id="137" w:name="_Toc519602639"/>
+      <w:bookmarkStart w:id="138" w:name="_Toc533465605"/>
+      <w:bookmarkStart w:id="139" w:name="_Toc533471461"/>
+      <w:bookmarkStart w:id="140" w:name="_Toc533471776"/>
+      <w:bookmarkStart w:id="141" w:name="_Toc533472394"/>
+      <w:bookmarkStart w:id="142" w:name="_Toc27036928"/>
       <w:r>
         <w:t>4.2 Hạn chế</w:t>
       </w:r>
+      <w:bookmarkStart w:id="143" w:name="_GoBack"/>
+      <w:bookmarkEnd w:id="116"/>
       <w:bookmarkEnd w:id="117"/>
       <w:bookmarkEnd w:id="118"/>
       <w:bookmarkEnd w:id="119"/>
@@ -45317,7 +45726,7 @@
         <w:rStyle w:val="PageNumber"/>
         <w:noProof/>
       </w:rPr>
-      <w:t>12</w:t>
+      <w:t>33</w:t>
     </w:r>
     <w:r>
       <w:rPr>
@@ -47641,16 +48050,16 @@
     </w:lvl>
   </w:abstractNum>
   <w:abstractNum w:abstractNumId="20">
-    <w:nsid w:val="773D4140"/>
+    <w:nsid w:val="74E42E69"/>
     <w:multiLevelType w:val="hybridMultilevel"/>
-    <w:tmpl w:val="50F060C6"/>
-    <w:lvl w:ilvl="0" w:tplc="D2D850BE">
+    <w:tmpl w:val="6B0E62DE"/>
+    <w:lvl w:ilvl="0" w:tplc="04090001">
       <w:start w:val="1"/>
       <w:numFmt w:val="bullet"/>
-      <w:lvlText w:val=""/>
+      <w:lvlText w:val=""/>
       <w:lvlJc w:val="left"/>
       <w:pPr>
-        <w:ind w:left="720" w:hanging="360"/>
+        <w:ind w:left="1287" w:hanging="360"/>
       </w:pPr>
       <w:rPr>
         <w:rFonts w:ascii="Symbol" w:hAnsi="Symbol" w:hint="default"/>
@@ -47662,7 +48071,7 @@
       <w:lvlText w:val="o"/>
       <w:lvlJc w:val="left"/>
       <w:pPr>
-        <w:ind w:left="1440" w:hanging="360"/>
+        <w:ind w:left="2007" w:hanging="360"/>
       </w:pPr>
       <w:rPr>
         <w:rFonts w:ascii="Courier New" w:hAnsi="Courier New" w:cs="Courier New" w:hint="default"/>
@@ -47674,7 +48083,7 @@
       <w:lvlText w:val=""/>
       <w:lvlJc w:val="left"/>
       <w:pPr>
-        <w:ind w:left="2160" w:hanging="360"/>
+        <w:ind w:left="2727" w:hanging="360"/>
       </w:pPr>
       <w:rPr>
         <w:rFonts w:ascii="Wingdings" w:hAnsi="Wingdings" w:hint="default"/>
@@ -47686,7 +48095,7 @@
       <w:lvlText w:val=""/>
       <w:lvlJc w:val="left"/>
       <w:pPr>
-        <w:ind w:left="2880" w:hanging="360"/>
+        <w:ind w:left="3447" w:hanging="360"/>
       </w:pPr>
       <w:rPr>
         <w:rFonts w:ascii="Symbol" w:hAnsi="Symbol" w:hint="default"/>
@@ -47698,7 +48107,7 @@
       <w:lvlText w:val="o"/>
       <w:lvlJc w:val="left"/>
       <w:pPr>
-        <w:ind w:left="3600" w:hanging="360"/>
+        <w:ind w:left="4167" w:hanging="360"/>
       </w:pPr>
       <w:rPr>
         <w:rFonts w:ascii="Courier New" w:hAnsi="Courier New" w:cs="Courier New" w:hint="default"/>
@@ -47710,7 +48119,7 @@
       <w:lvlText w:val=""/>
       <w:lvlJc w:val="left"/>
       <w:pPr>
-        <w:ind w:left="4320" w:hanging="360"/>
+        <w:ind w:left="4887" w:hanging="360"/>
       </w:pPr>
       <w:rPr>
         <w:rFonts w:ascii="Wingdings" w:hAnsi="Wingdings" w:hint="default"/>
@@ -47722,7 +48131,7 @@
       <w:lvlText w:val=""/>
       <w:lvlJc w:val="left"/>
       <w:pPr>
-        <w:ind w:left="5040" w:hanging="360"/>
+        <w:ind w:left="5607" w:hanging="360"/>
       </w:pPr>
       <w:rPr>
         <w:rFonts w:ascii="Symbol" w:hAnsi="Symbol" w:hint="default"/>
@@ -47734,7 +48143,7 @@
       <w:lvlText w:val="o"/>
       <w:lvlJc w:val="left"/>
       <w:pPr>
-        <w:ind w:left="5760" w:hanging="360"/>
+        <w:ind w:left="6327" w:hanging="360"/>
       </w:pPr>
       <w:rPr>
         <w:rFonts w:ascii="Courier New" w:hAnsi="Courier New" w:cs="Courier New" w:hint="default"/>
@@ -47746,7 +48155,7 @@
       <w:lvlText w:val=""/>
       <w:lvlJc w:val="left"/>
       <w:pPr>
-        <w:ind w:left="6480" w:hanging="360"/>
+        <w:ind w:left="7047" w:hanging="360"/>
       </w:pPr>
       <w:rPr>
         <w:rFonts w:ascii="Wingdings" w:hAnsi="Wingdings" w:hint="default"/>
@@ -47754,6 +48163,119 @@
     </w:lvl>
   </w:abstractNum>
   <w:abstractNum w:abstractNumId="21">
+    <w:nsid w:val="773D4140"/>
+    <w:multiLevelType w:val="hybridMultilevel"/>
+    <w:tmpl w:val="50F060C6"/>
+    <w:lvl w:ilvl="0" w:tplc="D2D850BE">
+      <w:start w:val="1"/>
+      <w:numFmt w:val="bullet"/>
+      <w:lvlText w:val=""/>
+      <w:lvlJc w:val="left"/>
+      <w:pPr>
+        <w:ind w:left="720" w:hanging="360"/>
+      </w:pPr>
+      <w:rPr>
+        <w:rFonts w:ascii="Symbol" w:hAnsi="Symbol" w:hint="default"/>
+      </w:rPr>
+    </w:lvl>
+    <w:lvl w:ilvl="1" w:tplc="04090003" w:tentative="1">
+      <w:start w:val="1"/>
+      <w:numFmt w:val="bullet"/>
+      <w:lvlText w:val="o"/>
+      <w:lvlJc w:val="left"/>
+      <w:pPr>
+        <w:ind w:left="1440" w:hanging="360"/>
+      </w:pPr>
+      <w:rPr>
+        <w:rFonts w:ascii="Courier New" w:hAnsi="Courier New" w:cs="Courier New" w:hint="default"/>
+      </w:rPr>
+    </w:lvl>
+    <w:lvl w:ilvl="2" w:tplc="04090005" w:tentative="1">
+      <w:start w:val="1"/>
+      <w:numFmt w:val="bullet"/>
+      <w:lvlText w:val=""/>
+      <w:lvlJc w:val="left"/>
+      <w:pPr>
+        <w:ind w:left="2160" w:hanging="360"/>
+      </w:pPr>
+      <w:rPr>
+        <w:rFonts w:ascii="Wingdings" w:hAnsi="Wingdings" w:hint="default"/>
+      </w:rPr>
+    </w:lvl>
+    <w:lvl w:ilvl="3" w:tplc="04090001" w:tentative="1">
+      <w:start w:val="1"/>
+      <w:numFmt w:val="bullet"/>
+      <w:lvlText w:val=""/>
+      <w:lvlJc w:val="left"/>
+      <w:pPr>
+        <w:ind w:left="2880" w:hanging="360"/>
+      </w:pPr>
+      <w:rPr>
+        <w:rFonts w:ascii="Symbol" w:hAnsi="Symbol" w:hint="default"/>
+      </w:rPr>
+    </w:lvl>
+    <w:lvl w:ilvl="4" w:tplc="04090003" w:tentative="1">
+      <w:start w:val="1"/>
+      <w:numFmt w:val="bullet"/>
+      <w:lvlText w:val="o"/>
+      <w:lvlJc w:val="left"/>
+      <w:pPr>
+        <w:ind w:left="3600" w:hanging="360"/>
+      </w:pPr>
+      <w:rPr>
+        <w:rFonts w:ascii="Courier New" w:hAnsi="Courier New" w:cs="Courier New" w:hint="default"/>
+      </w:rPr>
+    </w:lvl>
+    <w:lvl w:ilvl="5" w:tplc="04090005" w:tentative="1">
+      <w:start w:val="1"/>
+      <w:numFmt w:val="bullet"/>
+      <w:lvlText w:val=""/>
+      <w:lvlJc w:val="left"/>
+      <w:pPr>
+        <w:ind w:left="4320" w:hanging="360"/>
+      </w:pPr>
+      <w:rPr>
+        <w:rFonts w:ascii="Wingdings" w:hAnsi="Wingdings" w:hint="default"/>
+      </w:rPr>
+    </w:lvl>
+    <w:lvl w:ilvl="6" w:tplc="04090001" w:tentative="1">
+      <w:start w:val="1"/>
+      <w:numFmt w:val="bullet"/>
+      <w:lvlText w:val=""/>
+      <w:lvlJc w:val="left"/>
+      <w:pPr>
+        <w:ind w:left="5040" w:hanging="360"/>
+      </w:pPr>
+      <w:rPr>
+        <w:rFonts w:ascii="Symbol" w:hAnsi="Symbol" w:hint="default"/>
+      </w:rPr>
+    </w:lvl>
+    <w:lvl w:ilvl="7" w:tplc="04090003" w:tentative="1">
+      <w:start w:val="1"/>
+      <w:numFmt w:val="bullet"/>
+      <w:lvlText w:val="o"/>
+      <w:lvlJc w:val="left"/>
+      <w:pPr>
+        <w:ind w:left="5760" w:hanging="360"/>
+      </w:pPr>
+      <w:rPr>
+        <w:rFonts w:ascii="Courier New" w:hAnsi="Courier New" w:cs="Courier New" w:hint="default"/>
+      </w:rPr>
+    </w:lvl>
+    <w:lvl w:ilvl="8" w:tplc="04090005" w:tentative="1">
+      <w:start w:val="1"/>
+      <w:numFmt w:val="bullet"/>
+      <w:lvlText w:val=""/>
+      <w:lvlJc w:val="left"/>
+      <w:pPr>
+        <w:ind w:left="6480" w:hanging="360"/>
+      </w:pPr>
+      <w:rPr>
+        <w:rFonts w:ascii="Wingdings" w:hAnsi="Wingdings" w:hint="default"/>
+      </w:rPr>
+    </w:lvl>
+  </w:abstractNum>
+  <w:abstractNum w:abstractNumId="22">
     <w:nsid w:val="79CA0623"/>
     <w:multiLevelType w:val="hybridMultilevel"/>
     <w:tmpl w:val="5E7E9DF6"/>
@@ -47842,7 +48364,7 @@
       </w:pPr>
     </w:lvl>
   </w:abstractNum>
-  <w:abstractNum w:abstractNumId="22">
+  <w:abstractNum w:abstractNumId="23">
     <w:nsid w:val="7A3046F5"/>
     <w:multiLevelType w:val="hybridMultilevel"/>
     <w:tmpl w:val="EE5E0AD4"/>
@@ -47955,7 +48477,7 @@
       </w:rPr>
     </w:lvl>
   </w:abstractNum>
-  <w:abstractNum w:abstractNumId="23">
+  <w:abstractNum w:abstractNumId="24">
     <w:nsid w:val="7DD10EF4"/>
     <w:multiLevelType w:val="multilevel"/>
     <w:tmpl w:val="D480AE48"/>
@@ -48069,7 +48591,7 @@
     </w:lvl>
   </w:abstractNum>
   <w:num w:numId="1">
-    <w:abstractNumId w:val="21"/>
+    <w:abstractNumId w:val="22"/>
   </w:num>
   <w:num w:numId="2">
     <w:abstractNumId w:val="3"/>
@@ -48087,7 +48609,7 @@
     <w:abstractNumId w:val="18"/>
   </w:num>
   <w:num w:numId="7">
-    <w:abstractNumId w:val="20"/>
+    <w:abstractNumId w:val="21"/>
   </w:num>
   <w:num w:numId="8">
     <w:abstractNumId w:val="9"/>
@@ -48126,19 +48648,22 @@
     <w:abstractNumId w:val="19"/>
   </w:num>
   <w:num w:numId="20">
-    <w:abstractNumId w:val="23"/>
+    <w:abstractNumId w:val="24"/>
   </w:num>
   <w:num w:numId="21">
     <w:abstractNumId w:val="11"/>
   </w:num>
   <w:num w:numId="22">
-    <w:abstractNumId w:val="22"/>
+    <w:abstractNumId w:val="23"/>
   </w:num>
   <w:num w:numId="23">
     <w:abstractNumId w:val="0"/>
   </w:num>
   <w:num w:numId="24">
     <w:abstractNumId w:val="2"/>
+  </w:num>
+  <w:num w:numId="25">
+    <w:abstractNumId w:val="20"/>
   </w:num>
   <w:numIdMacAtCleanup w:val="14"/>
 </w:numbering>
@@ -49404,7 +49929,7 @@
 </file>
 
 <file path=customXml/itemProps1.xml><?xml version="1.0" encoding="utf-8"?>
-<ds:datastoreItem xmlns:ds="http://schemas.openxmlformats.org/officeDocument/2006/customXml" ds:itemID="{D71A721F-65E3-453E-974C-98C98628EECC}">
+<ds:datastoreItem xmlns:ds="http://schemas.openxmlformats.org/officeDocument/2006/customXml" ds:itemID="{94764C15-6AD6-449E-83B1-6D866A44B318}">
   <ds:schemaRefs>
     <ds:schemaRef ds:uri="http://schemas.openxmlformats.org/officeDocument/2006/bibliography"/>
   </ds:schemaRefs>

</xml_diff>